<commit_message>
Updated entity diagram and changed old sequence diagrams with new ones.
</commit_message>
<xml_diff>
--- a/Dokumentacija/L3/ataskaita.docx
+++ b/Dokumentacija/L3/ataskaita.docx
@@ -757,18 +757,8 @@
           <w:sz w:val="24"/>
           <w:szCs w:val="24"/>
         </w:rPr>
-        <w:t xml:space="preserve">Mantas </w:t>
-      </w:r>
-      <w:proofErr w:type="spellStart"/>
-      <w:r>
-        <w:rPr>
-          <w:rFonts w:ascii="Times New Roman" w:eastAsia="Times New Roman" w:hAnsi="Times New Roman" w:cs="Times New Roman"/>
-          <w:sz w:val="24"/>
-          <w:szCs w:val="24"/>
-        </w:rPr>
-        <w:t>Zambacevičius</w:t>
-      </w:r>
-      <w:proofErr w:type="spellEnd"/>
+        <w:t>Mantas Zambacevičius</w:t>
+      </w:r>
       <w:r>
         <w:rPr>
           <w:rFonts w:ascii="Times New Roman" w:eastAsia="Times New Roman" w:hAnsi="Times New Roman" w:cs="Times New Roman"/>
@@ -931,288 +921,8 @@
           <w:sz w:val="24"/>
           <w:szCs w:val="24"/>
         </w:rPr>
-        <w:t xml:space="preserve">Užduoties atlikimui bus naudojami .NET </w:t>
-      </w:r>
-      <w:proofErr w:type="spellStart"/>
-      <w:r>
-        <w:rPr>
-          <w:rFonts w:ascii="Times New Roman" w:eastAsia="Times New Roman" w:hAnsi="Times New Roman" w:cs="Times New Roman"/>
-          <w:sz w:val="24"/>
-          <w:szCs w:val="24"/>
-        </w:rPr>
-        <w:t>Core</w:t>
-      </w:r>
-      <w:proofErr w:type="spellEnd"/>
-      <w:r>
-        <w:rPr>
-          <w:rFonts w:ascii="Times New Roman" w:eastAsia="Times New Roman" w:hAnsi="Times New Roman" w:cs="Times New Roman"/>
-          <w:sz w:val="24"/>
-          <w:szCs w:val="24"/>
-        </w:rPr>
-        <w:t xml:space="preserve"> 1.0, </w:t>
-      </w:r>
-      <w:proofErr w:type="spellStart"/>
-      <w:r>
-        <w:rPr>
-          <w:rFonts w:ascii="Times New Roman" w:eastAsia="Times New Roman" w:hAnsi="Times New Roman" w:cs="Times New Roman"/>
-          <w:sz w:val="24"/>
-          <w:szCs w:val="24"/>
-        </w:rPr>
-        <w:t>ReactJS</w:t>
-      </w:r>
-      <w:proofErr w:type="spellEnd"/>
-      <w:r>
-        <w:rPr>
-          <w:rFonts w:ascii="Times New Roman" w:eastAsia="Times New Roman" w:hAnsi="Times New Roman" w:cs="Times New Roman"/>
-          <w:sz w:val="24"/>
-          <w:szCs w:val="24"/>
-        </w:rPr>
-        <w:t xml:space="preserve">, </w:t>
-      </w:r>
-      <w:proofErr w:type="spellStart"/>
-      <w:r>
-        <w:rPr>
-          <w:rFonts w:ascii="Times New Roman" w:eastAsia="Times New Roman" w:hAnsi="Times New Roman" w:cs="Times New Roman"/>
-          <w:sz w:val="24"/>
-          <w:szCs w:val="24"/>
-        </w:rPr>
-        <w:t>Redux</w:t>
-      </w:r>
-      <w:proofErr w:type="spellEnd"/>
-      <w:r>
-        <w:rPr>
-          <w:rFonts w:ascii="Times New Roman" w:eastAsia="Times New Roman" w:hAnsi="Times New Roman" w:cs="Times New Roman"/>
-          <w:sz w:val="24"/>
-          <w:szCs w:val="24"/>
-        </w:rPr>
-        <w:t xml:space="preserve">, </w:t>
-      </w:r>
-      <w:proofErr w:type="spellStart"/>
-      <w:r>
-        <w:rPr>
-          <w:rFonts w:ascii="Times New Roman" w:eastAsia="Times New Roman" w:hAnsi="Times New Roman" w:cs="Times New Roman"/>
-          <w:sz w:val="24"/>
-          <w:szCs w:val="24"/>
-        </w:rPr>
-        <w:t>Bootstrap</w:t>
-      </w:r>
-      <w:proofErr w:type="spellEnd"/>
-      <w:r>
-        <w:rPr>
-          <w:rFonts w:ascii="Times New Roman" w:eastAsia="Times New Roman" w:hAnsi="Times New Roman" w:cs="Times New Roman"/>
-          <w:sz w:val="24"/>
-          <w:szCs w:val="24"/>
-        </w:rPr>
-        <w:t xml:space="preserve">, </w:t>
-      </w:r>
-      <w:proofErr w:type="spellStart"/>
-      <w:r>
-        <w:rPr>
-          <w:rFonts w:ascii="Times New Roman" w:eastAsia="Times New Roman" w:hAnsi="Times New Roman" w:cs="Times New Roman"/>
-          <w:sz w:val="24"/>
-          <w:szCs w:val="24"/>
-        </w:rPr>
-        <w:t>Webpack</w:t>
-      </w:r>
-      <w:proofErr w:type="spellEnd"/>
-      <w:r>
-        <w:rPr>
-          <w:rFonts w:ascii="Times New Roman" w:eastAsia="Times New Roman" w:hAnsi="Times New Roman" w:cs="Times New Roman"/>
-          <w:sz w:val="24"/>
-          <w:szCs w:val="24"/>
-        </w:rPr>
-        <w:t xml:space="preserve">, </w:t>
-      </w:r>
-      <w:proofErr w:type="spellStart"/>
-      <w:r>
-        <w:rPr>
-          <w:rFonts w:ascii="Times New Roman" w:eastAsia="Times New Roman" w:hAnsi="Times New Roman" w:cs="Times New Roman"/>
-          <w:sz w:val="24"/>
-          <w:szCs w:val="24"/>
-        </w:rPr>
-        <w:t>Sass</w:t>
-      </w:r>
-      <w:proofErr w:type="spellEnd"/>
-      <w:r>
-        <w:rPr>
-          <w:rFonts w:ascii="Times New Roman" w:eastAsia="Times New Roman" w:hAnsi="Times New Roman" w:cs="Times New Roman"/>
-          <w:sz w:val="24"/>
-          <w:szCs w:val="24"/>
-        </w:rPr>
-        <w:t xml:space="preserve">, </w:t>
-      </w:r>
-      <w:proofErr w:type="spellStart"/>
-      <w:r>
-        <w:rPr>
-          <w:rFonts w:ascii="Times New Roman" w:eastAsia="Times New Roman" w:hAnsi="Times New Roman" w:cs="Times New Roman"/>
-          <w:sz w:val="24"/>
-          <w:szCs w:val="24"/>
-        </w:rPr>
-        <w:t>Entity</w:t>
-      </w:r>
-      <w:proofErr w:type="spellEnd"/>
-      <w:r>
-        <w:rPr>
-          <w:rFonts w:ascii="Times New Roman" w:eastAsia="Times New Roman" w:hAnsi="Times New Roman" w:cs="Times New Roman"/>
-          <w:sz w:val="24"/>
-          <w:szCs w:val="24"/>
-        </w:rPr>
-        <w:t xml:space="preserve"> </w:t>
-      </w:r>
-      <w:proofErr w:type="spellStart"/>
-      <w:r>
-        <w:rPr>
-          <w:rFonts w:ascii="Times New Roman" w:eastAsia="Times New Roman" w:hAnsi="Times New Roman" w:cs="Times New Roman"/>
-          <w:sz w:val="24"/>
-          <w:szCs w:val="24"/>
-        </w:rPr>
-        <w:t>Framework</w:t>
-      </w:r>
-      <w:proofErr w:type="spellEnd"/>
-      <w:r>
-        <w:rPr>
-          <w:rFonts w:ascii="Times New Roman" w:eastAsia="Times New Roman" w:hAnsi="Times New Roman" w:cs="Times New Roman"/>
-          <w:sz w:val="24"/>
-          <w:szCs w:val="24"/>
-        </w:rPr>
-        <w:t xml:space="preserve">, </w:t>
-      </w:r>
-      <w:proofErr w:type="spellStart"/>
-      <w:r>
-        <w:rPr>
-          <w:rFonts w:ascii="Times New Roman" w:eastAsia="Times New Roman" w:hAnsi="Times New Roman" w:cs="Times New Roman"/>
-          <w:sz w:val="24"/>
-          <w:szCs w:val="24"/>
-        </w:rPr>
-        <w:t>SQLite</w:t>
-      </w:r>
-      <w:proofErr w:type="spellEnd"/>
-      <w:r>
-        <w:rPr>
-          <w:rFonts w:ascii="Times New Roman" w:eastAsia="Times New Roman" w:hAnsi="Times New Roman" w:cs="Times New Roman"/>
-          <w:sz w:val="24"/>
-          <w:szCs w:val="24"/>
-        </w:rPr>
-        <w:t xml:space="preserve">, MySQL </w:t>
-      </w:r>
-      <w:proofErr w:type="spellStart"/>
-      <w:r>
-        <w:rPr>
-          <w:rFonts w:ascii="Times New Roman" w:eastAsia="Times New Roman" w:hAnsi="Times New Roman" w:cs="Times New Roman"/>
-          <w:sz w:val="24"/>
-          <w:szCs w:val="24"/>
-        </w:rPr>
-        <w:t>Workbench</w:t>
-      </w:r>
-      <w:proofErr w:type="spellEnd"/>
-      <w:r>
-        <w:rPr>
-          <w:rFonts w:ascii="Times New Roman" w:eastAsia="Times New Roman" w:hAnsi="Times New Roman" w:cs="Times New Roman"/>
-          <w:sz w:val="24"/>
-          <w:szCs w:val="24"/>
-        </w:rPr>
-        <w:t xml:space="preserve">, Visual Studio 2015, Visual Studio </w:t>
-      </w:r>
-      <w:proofErr w:type="spellStart"/>
-      <w:r>
-        <w:rPr>
-          <w:rFonts w:ascii="Times New Roman" w:eastAsia="Times New Roman" w:hAnsi="Times New Roman" w:cs="Times New Roman"/>
-          <w:sz w:val="24"/>
-          <w:szCs w:val="24"/>
-        </w:rPr>
-        <w:t>Code</w:t>
-      </w:r>
-      <w:proofErr w:type="spellEnd"/>
-      <w:r>
-        <w:rPr>
-          <w:rFonts w:ascii="Times New Roman" w:eastAsia="Times New Roman" w:hAnsi="Times New Roman" w:cs="Times New Roman"/>
-          <w:sz w:val="24"/>
-          <w:szCs w:val="24"/>
-        </w:rPr>
-        <w:t xml:space="preserve">, </w:t>
-      </w:r>
-      <w:proofErr w:type="spellStart"/>
-      <w:r>
-        <w:rPr>
-          <w:rFonts w:ascii="Times New Roman" w:eastAsia="Times New Roman" w:hAnsi="Times New Roman" w:cs="Times New Roman"/>
-          <w:sz w:val="24"/>
-          <w:szCs w:val="24"/>
-        </w:rPr>
-        <w:t>Postman</w:t>
-      </w:r>
-      <w:proofErr w:type="spellEnd"/>
-      <w:r>
-        <w:rPr>
-          <w:rFonts w:ascii="Times New Roman" w:eastAsia="Times New Roman" w:hAnsi="Times New Roman" w:cs="Times New Roman"/>
-          <w:sz w:val="24"/>
-          <w:szCs w:val="24"/>
-        </w:rPr>
-        <w:t xml:space="preserve">, DB </w:t>
-      </w:r>
-      <w:proofErr w:type="spellStart"/>
-      <w:r>
-        <w:rPr>
-          <w:rFonts w:ascii="Times New Roman" w:eastAsia="Times New Roman" w:hAnsi="Times New Roman" w:cs="Times New Roman"/>
-          <w:sz w:val="24"/>
-          <w:szCs w:val="24"/>
-        </w:rPr>
-        <w:t>Browser</w:t>
-      </w:r>
-      <w:proofErr w:type="spellEnd"/>
-      <w:r>
-        <w:rPr>
-          <w:rFonts w:ascii="Times New Roman" w:eastAsia="Times New Roman" w:hAnsi="Times New Roman" w:cs="Times New Roman"/>
-          <w:sz w:val="24"/>
-          <w:szCs w:val="24"/>
-        </w:rPr>
-        <w:t xml:space="preserve"> </w:t>
-      </w:r>
-      <w:proofErr w:type="spellStart"/>
-      <w:r>
-        <w:rPr>
-          <w:rFonts w:ascii="Times New Roman" w:eastAsia="Times New Roman" w:hAnsi="Times New Roman" w:cs="Times New Roman"/>
-          <w:sz w:val="24"/>
-          <w:szCs w:val="24"/>
-        </w:rPr>
-        <w:t>for</w:t>
-      </w:r>
-      <w:proofErr w:type="spellEnd"/>
-      <w:r>
-        <w:rPr>
-          <w:rFonts w:ascii="Times New Roman" w:eastAsia="Times New Roman" w:hAnsi="Times New Roman" w:cs="Times New Roman"/>
-          <w:sz w:val="24"/>
-          <w:szCs w:val="24"/>
-        </w:rPr>
-        <w:t xml:space="preserve"> </w:t>
-      </w:r>
-      <w:proofErr w:type="spellStart"/>
-      <w:r>
-        <w:rPr>
-          <w:rFonts w:ascii="Times New Roman" w:eastAsia="Times New Roman" w:hAnsi="Times New Roman" w:cs="Times New Roman"/>
-          <w:sz w:val="24"/>
-          <w:szCs w:val="24"/>
-        </w:rPr>
-        <w:t>SQLite</w:t>
-      </w:r>
-      <w:proofErr w:type="spellEnd"/>
-      <w:r>
-        <w:rPr>
-          <w:rFonts w:ascii="Times New Roman" w:eastAsia="Times New Roman" w:hAnsi="Times New Roman" w:cs="Times New Roman"/>
-          <w:sz w:val="24"/>
-          <w:szCs w:val="24"/>
-        </w:rPr>
-        <w:t xml:space="preserve">, Google </w:t>
-      </w:r>
-      <w:proofErr w:type="spellStart"/>
-      <w:r>
-        <w:rPr>
-          <w:rFonts w:ascii="Times New Roman" w:eastAsia="Times New Roman" w:hAnsi="Times New Roman" w:cs="Times New Roman"/>
-          <w:sz w:val="24"/>
-          <w:szCs w:val="24"/>
-        </w:rPr>
-        <w:t>maps</w:t>
-      </w:r>
-      <w:proofErr w:type="spellEnd"/>
+        <w:t>Užduoties atlikimui bus naudojami .NET Core 1.0, ReactJS, Redux, Bootstrap, Webpack, Sass, Entity Framework, SQLite, MySQL Workbench, Visual Studio 2015, Visual Studio Code, Postman, DB Browser for SQLite, Google maps</w:t>
+      </w:r>
     </w:p>
     <w:p>
       <w:pPr>
@@ -1501,25 +1211,7 @@
           <w:sz w:val="24"/>
           <w:szCs w:val="24"/>
         </w:rPr>
-        <w:t>Pagrindinė vartotojo funkcija yra nusipirkti seanso bilietą bei rezervuoti jį pasirinktame kino teatre į bet kokį pasirinktą kino filmą. Nusipirktą bilietą galės atsispausdinti arba išsisaugoti .</w:t>
-      </w:r>
-      <w:proofErr w:type="spellStart"/>
-      <w:r>
-        <w:rPr>
-          <w:rFonts w:ascii="Times New Roman" w:eastAsia="Times New Roman" w:hAnsi="Times New Roman" w:cs="Times New Roman"/>
-          <w:sz w:val="24"/>
-          <w:szCs w:val="24"/>
-        </w:rPr>
-        <w:t>pdf</w:t>
-      </w:r>
-      <w:proofErr w:type="spellEnd"/>
-      <w:r>
-        <w:rPr>
-          <w:rFonts w:ascii="Times New Roman" w:eastAsia="Times New Roman" w:hAnsi="Times New Roman" w:cs="Times New Roman"/>
-          <w:sz w:val="24"/>
-          <w:szCs w:val="24"/>
-        </w:rPr>
-        <w:t xml:space="preserve"> formatu. Kitos funkcijos: </w:t>
+        <w:t xml:space="preserve">Pagrindinė vartotojo funkcija yra nusipirkti seanso bilietą bei rezervuoti jį pasirinktame kino teatre į bet kokį pasirinktą kino filmą. Nusipirktą bilietą galės atsispausdinti arba išsisaugoti .pdf formatu. Kitos funkcijos: </w:t>
       </w:r>
     </w:p>
     <w:p>
@@ -1735,25 +1427,7 @@
           <w:sz w:val="24"/>
           <w:szCs w:val="24"/>
         </w:rPr>
-        <w:t xml:space="preserve">Artimiausią kino teatrą pagal buvimo vieta arba pagal įvestą adresą (bus naudojamas Google </w:t>
-      </w:r>
-      <w:proofErr w:type="spellStart"/>
-      <w:r>
-        <w:rPr>
-          <w:rFonts w:ascii="Times New Roman" w:eastAsia="Times New Roman" w:hAnsi="Times New Roman" w:cs="Times New Roman"/>
-          <w:sz w:val="24"/>
-          <w:szCs w:val="24"/>
-        </w:rPr>
-        <w:t>Maps</w:t>
-      </w:r>
-      <w:proofErr w:type="spellEnd"/>
-      <w:r>
-        <w:rPr>
-          <w:rFonts w:ascii="Times New Roman" w:eastAsia="Times New Roman" w:hAnsi="Times New Roman" w:cs="Times New Roman"/>
-          <w:sz w:val="24"/>
-          <w:szCs w:val="24"/>
-        </w:rPr>
-        <w:t>)</w:t>
+        <w:t>Artimiausią kino teatrą pagal buvimo vieta arba pagal įvestą adresą (bus naudojamas Google Maps)</w:t>
       </w:r>
     </w:p>
     <w:p>
@@ -1889,43 +1563,7 @@
           <w:sz w:val="24"/>
           <w:szCs w:val="24"/>
         </w:rPr>
-        <w:t xml:space="preserve">Dalyvauti šiuo metu aktyviuose </w:t>
-      </w:r>
-      <w:proofErr w:type="spellStart"/>
-      <w:r>
-        <w:rPr>
-          <w:rFonts w:ascii="Times New Roman" w:eastAsia="Times New Roman" w:hAnsi="Times New Roman" w:cs="Times New Roman"/>
-          <w:sz w:val="24"/>
-          <w:szCs w:val="24"/>
-        </w:rPr>
-        <w:t>balsavimuose</w:t>
-      </w:r>
-      <w:proofErr w:type="spellEnd"/>
-      <w:r>
-        <w:rPr>
-          <w:rFonts w:ascii="Times New Roman" w:eastAsia="Times New Roman" w:hAnsi="Times New Roman" w:cs="Times New Roman"/>
-          <w:sz w:val="24"/>
-          <w:szCs w:val="24"/>
-        </w:rPr>
-        <w:t xml:space="preserve">, peržiūrėti senesnius </w:t>
-      </w:r>
-      <w:proofErr w:type="spellStart"/>
-      <w:r>
-        <w:rPr>
-          <w:rFonts w:ascii="Times New Roman" w:eastAsia="Times New Roman" w:hAnsi="Times New Roman" w:cs="Times New Roman"/>
-          <w:sz w:val="24"/>
-          <w:szCs w:val="24"/>
-        </w:rPr>
-        <w:t>balsavimus</w:t>
-      </w:r>
-      <w:proofErr w:type="spellEnd"/>
-      <w:r>
-        <w:rPr>
-          <w:rFonts w:ascii="Times New Roman" w:eastAsia="Times New Roman" w:hAnsi="Times New Roman" w:cs="Times New Roman"/>
-          <w:sz w:val="24"/>
-          <w:szCs w:val="24"/>
-        </w:rPr>
-        <w:t>, matyti balsų skirtumus jei balsavimas pasi</w:t>
+        <w:t>Dalyvauti šiuo metu aktyviuose balsavimuose, peržiūrėti senesnius balsavimus, matyti balsų skirtumus jei balsavimas pasi</w:t>
       </w:r>
       <w:r>
         <w:rPr>
@@ -2679,61 +2317,7 @@
           <w:sz w:val="24"/>
           <w:szCs w:val="24"/>
         </w:rPr>
-        <w:t xml:space="preserve">Filmo anonsai ( </w:t>
-      </w:r>
-      <w:proofErr w:type="spellStart"/>
-      <w:r>
-        <w:rPr>
-          <w:rFonts w:ascii="Times New Roman" w:eastAsia="Times New Roman" w:hAnsi="Times New Roman" w:cs="Times New Roman"/>
-          <w:sz w:val="24"/>
-          <w:szCs w:val="24"/>
-        </w:rPr>
-        <w:t>video</w:t>
-      </w:r>
-      <w:proofErr w:type="spellEnd"/>
-      <w:r>
-        <w:rPr>
-          <w:rFonts w:ascii="Times New Roman" w:eastAsia="Times New Roman" w:hAnsi="Times New Roman" w:cs="Times New Roman"/>
-          <w:sz w:val="24"/>
-          <w:szCs w:val="24"/>
-        </w:rPr>
-        <w:t xml:space="preserve"> medžiaga bus talpinama išorinėse informacinėse sistemose, tokiose kaip </w:t>
-      </w:r>
-      <w:proofErr w:type="spellStart"/>
-      <w:r>
-        <w:rPr>
-          <w:rFonts w:ascii="Times New Roman" w:eastAsia="Times New Roman" w:hAnsi="Times New Roman" w:cs="Times New Roman"/>
-          <w:sz w:val="24"/>
-          <w:szCs w:val="24"/>
-        </w:rPr>
-        <w:t>Youtube</w:t>
-      </w:r>
-      <w:proofErr w:type="spellEnd"/>
-      <w:r>
-        <w:rPr>
-          <w:rFonts w:ascii="Times New Roman" w:eastAsia="Times New Roman" w:hAnsi="Times New Roman" w:cs="Times New Roman"/>
-          <w:sz w:val="24"/>
-          <w:szCs w:val="24"/>
-        </w:rPr>
-        <w:t xml:space="preserve">, Facebook, </w:t>
-      </w:r>
-      <w:proofErr w:type="spellStart"/>
-      <w:r>
-        <w:rPr>
-          <w:rFonts w:ascii="Times New Roman" w:eastAsia="Times New Roman" w:hAnsi="Times New Roman" w:cs="Times New Roman"/>
-          <w:sz w:val="24"/>
-          <w:szCs w:val="24"/>
-        </w:rPr>
-        <w:t>Vimeo</w:t>
-      </w:r>
-      <w:proofErr w:type="spellEnd"/>
-      <w:r>
-        <w:rPr>
-          <w:rFonts w:ascii="Times New Roman" w:eastAsia="Times New Roman" w:hAnsi="Times New Roman" w:cs="Times New Roman"/>
-          <w:sz w:val="24"/>
-          <w:szCs w:val="24"/>
-        </w:rPr>
-        <w:t xml:space="preserve"> ir panašiai).</w:t>
+        <w:t>Filmo anonsai ( video medžiaga bus talpinama išorinėse informacinėse sistemose, tokiose kaip Youtube, Facebook, Vimeo ir panašiai).</w:t>
       </w:r>
     </w:p>
     <w:p>
@@ -3102,18 +2686,8 @@
           <w:sz w:val="24"/>
           <w:szCs w:val="24"/>
         </w:rPr>
-        <w:t xml:space="preserve">Sukurti </w:t>
-      </w:r>
-      <w:proofErr w:type="spellStart"/>
-      <w:r>
-        <w:rPr>
-          <w:rFonts w:ascii="Times New Roman" w:eastAsia="Times New Roman" w:hAnsi="Times New Roman" w:cs="Times New Roman"/>
-          <w:sz w:val="24"/>
-          <w:szCs w:val="24"/>
-        </w:rPr>
-        <w:t>balsavimus</w:t>
-      </w:r>
-      <w:proofErr w:type="spellEnd"/>
+        <w:t>Sukurti balsavimus</w:t>
+      </w:r>
     </w:p>
     <w:p>
       <w:pPr>
@@ -3140,18 +2714,8 @@
           <w:sz w:val="24"/>
           <w:szCs w:val="24"/>
         </w:rPr>
-        <w:t xml:space="preserve">Atšaukti/pašalinti </w:t>
-      </w:r>
-      <w:proofErr w:type="spellStart"/>
-      <w:r>
-        <w:rPr>
-          <w:rFonts w:ascii="Times New Roman" w:eastAsia="Times New Roman" w:hAnsi="Times New Roman" w:cs="Times New Roman"/>
-          <w:sz w:val="24"/>
-          <w:szCs w:val="24"/>
-        </w:rPr>
-        <w:t>balsavimus</w:t>
-      </w:r>
-      <w:proofErr w:type="spellEnd"/>
+        <w:t>Atšaukti/pašalinti balsavimus</w:t>
+      </w:r>
     </w:p>
     <w:p>
       <w:pPr>
@@ -4996,25 +4560,7 @@
           <w:sz w:val="24"/>
           <w:szCs w:val="24"/>
         </w:rPr>
-        <w:t>chijos bei panaudojimo atvejų diagramomis. Funkcijų hierarchijos diagramoje išskirtos 4 posistemės (</w:t>
-      </w:r>
-      <w:proofErr w:type="spellStart"/>
-      <w:r>
-        <w:rPr>
-          <w:rFonts w:ascii="Times New Roman" w:hAnsi="Times New Roman" w:cs="Times New Roman"/>
-          <w:sz w:val="24"/>
-          <w:szCs w:val="24"/>
-        </w:rPr>
-        <w:t>t.y</w:t>
-      </w:r>
-      <w:proofErr w:type="spellEnd"/>
-      <w:r>
-        <w:rPr>
-          <w:rFonts w:ascii="Times New Roman" w:hAnsi="Times New Roman" w:cs="Times New Roman"/>
-          <w:sz w:val="24"/>
-          <w:szCs w:val="24"/>
-        </w:rPr>
-        <w:t xml:space="preserve">., vartotojo, kino teatro, kino studijos bei </w:t>
+        <w:t xml:space="preserve">chijos bei panaudojimo atvejų diagramomis. Funkcijų hierarchijos diagramoje išskirtos 4 posistemės (t.y., vartotojo, kino teatro, kino studijos bei </w:t>
       </w:r>
       <w:r>
         <w:rPr>
@@ -5119,25 +4665,7 @@
           <w:sz w:val="24"/>
           <w:szCs w:val="24"/>
         </w:rPr>
-        <w:t xml:space="preserve">Mantas </w:t>
-      </w:r>
-      <w:proofErr w:type="spellStart"/>
-      <w:r>
-        <w:rPr>
-          <w:rFonts w:ascii="Times New Roman" w:hAnsi="Times New Roman" w:cs="Times New Roman"/>
-          <w:sz w:val="24"/>
-          <w:szCs w:val="24"/>
-        </w:rPr>
-        <w:t>Zambacevičius</w:t>
-      </w:r>
-      <w:proofErr w:type="spellEnd"/>
-      <w:r>
-        <w:rPr>
-          <w:rFonts w:ascii="Times New Roman" w:hAnsi="Times New Roman" w:cs="Times New Roman"/>
-          <w:sz w:val="24"/>
-          <w:szCs w:val="24"/>
-        </w:rPr>
-        <w:t xml:space="preserve"> – </w:t>
+        <w:t xml:space="preserve">Mantas Zambacevičius – </w:t>
       </w:r>
       <w:r>
         <w:rPr>
@@ -5258,6 +4786,7 @@
           <w:color w:val="FFFF00"/>
           <w:sz w:val="24"/>
           <w:szCs w:val="24"/>
+          <w:lang w:val="en-US" w:eastAsia="en-US"/>
         </w:rPr>
         <w:drawing>
           <wp:inline distT="0" distB="0" distL="0" distR="0">
@@ -5383,6 +4912,7 @@
       <w:r>
         <w:rPr>
           <w:noProof/>
+          <w:lang w:val="en-US" w:eastAsia="en-US"/>
         </w:rPr>
         <w:lastRenderedPageBreak/>
         <w:drawing>
@@ -14890,25 +14420,7 @@
           <w:sz w:val="20"/>
           <w:szCs w:val="24"/>
         </w:rPr>
-        <w:t xml:space="preserve">mas </w:t>
-      </w:r>
-      <w:proofErr w:type="spellStart"/>
-      <w:r>
-        <w:rPr>
-          <w:rFonts w:ascii="Times New Roman" w:hAnsi="Times New Roman" w:cs="Times New Roman"/>
-          <w:sz w:val="20"/>
-          <w:szCs w:val="24"/>
-        </w:rPr>
-        <w:t>balsavimuose</w:t>
-      </w:r>
-      <w:proofErr w:type="spellEnd"/>
-      <w:r>
-        <w:rPr>
-          <w:rFonts w:ascii="Times New Roman" w:hAnsi="Times New Roman" w:cs="Times New Roman"/>
-          <w:sz w:val="20"/>
-          <w:szCs w:val="24"/>
-        </w:rPr>
-        <w:t>“</w:t>
+        <w:t>mas balsavimuose“</w:t>
       </w:r>
     </w:p>
     <w:tbl>
@@ -14947,23 +14459,7 @@
                 <w:rFonts w:ascii="Times New Roman" w:hAnsi="Times New Roman" w:cs="Times New Roman"/>
                 <w:lang w:val="lt-LT"/>
               </w:rPr>
-              <w:t xml:space="preserve">„Dalyvavimas </w:t>
-            </w:r>
-            <w:proofErr w:type="spellStart"/>
-            <w:r>
-              <w:rPr>
-                <w:rFonts w:ascii="Times New Roman" w:hAnsi="Times New Roman" w:cs="Times New Roman"/>
-                <w:lang w:val="lt-LT"/>
-              </w:rPr>
-              <w:t>balsavimuose</w:t>
-            </w:r>
-            <w:proofErr w:type="spellEnd"/>
-            <w:r>
-              <w:rPr>
-                <w:rFonts w:ascii="Times New Roman" w:hAnsi="Times New Roman" w:cs="Times New Roman"/>
-                <w:lang w:val="lt-LT"/>
-              </w:rPr>
-              <w:t>“</w:t>
+              <w:t>„Dalyvavimas balsavimuose“</w:t>
             </w:r>
           </w:p>
         </w:tc>
@@ -15898,25 +15394,7 @@
           <w:sz w:val="24"/>
           <w:szCs w:val="24"/>
         </w:rPr>
-        <w:t xml:space="preserve">Mantas </w:t>
-      </w:r>
-      <w:proofErr w:type="spellStart"/>
-      <w:r>
-        <w:rPr>
-          <w:rFonts w:ascii="Times New Roman" w:hAnsi="Times New Roman" w:cs="Times New Roman"/>
-          <w:sz w:val="24"/>
-          <w:szCs w:val="24"/>
-        </w:rPr>
-        <w:t>Zambacevičius</w:t>
-      </w:r>
-      <w:proofErr w:type="spellEnd"/>
-      <w:r>
-        <w:rPr>
-          <w:rFonts w:ascii="Times New Roman" w:hAnsi="Times New Roman" w:cs="Times New Roman"/>
-          <w:sz w:val="24"/>
-          <w:szCs w:val="24"/>
-        </w:rPr>
-        <w:t xml:space="preserve"> – </w:t>
+        <w:t xml:space="preserve">Mantas Zambacevičius – </w:t>
       </w:r>
       <w:r>
         <w:rPr>
@@ -16038,6 +15516,7 @@
           <w:noProof/>
           <w:sz w:val="28"/>
           <w:szCs w:val="28"/>
+          <w:lang w:val="en-US" w:eastAsia="en-US"/>
         </w:rPr>
         <w:drawing>
           <wp:inline distT="0" distB="0" distL="0" distR="0">
@@ -16174,6 +15653,8 @@
     </w:p>
     <w:p>
       <w:pPr>
+        <w:pStyle w:val="ListParagraph"/>
+        <w:ind w:left="360"/>
         <w:rPr>
           <w:rFonts w:ascii="Times New Roman" w:hAnsi="Times New Roman" w:cs="Times New Roman"/>
           <w:b/>
@@ -16182,6 +15663,8 @@
     </w:p>
     <w:p>
       <w:pPr>
+        <w:pStyle w:val="ListParagraph"/>
+        <w:ind w:left="360"/>
         <w:rPr>
           <w:rFonts w:ascii="Times New Roman" w:hAnsi="Times New Roman" w:cs="Times New Roman"/>
           <w:b/>
@@ -16192,12 +15675,13 @@
           <w:rFonts w:ascii="Times New Roman" w:hAnsi="Times New Roman" w:cs="Times New Roman"/>
           <w:b/>
           <w:noProof/>
+          <w:lang w:val="en-US" w:eastAsia="en-US"/>
         </w:rPr>
         <w:drawing>
           <wp:inline distT="0" distB="0" distL="0" distR="0">
-            <wp:extent cx="5943600" cy="4841924"/>
+            <wp:extent cx="5943600" cy="4960170"/>
             <wp:effectExtent l="0" t="0" r="0" b="0"/>
-            <wp:docPr id="4" name="Picture 4" descr="C:\Users\asdasd\Desktop\EntityDiagramaPav.png"/>
+            <wp:docPr id="5" name="Picture 5" descr="C:\Users\asdasd\Desktop\EntityDiagrama.png"/>
             <wp:cNvGraphicFramePr>
               <a:graphicFrameLocks xmlns:a="http://schemas.openxmlformats.org/drawingml/2006/main" noChangeAspect="1"/>
             </wp:cNvGraphicFramePr>
@@ -16205,7 +15689,7 @@
               <a:graphicData uri="http://schemas.openxmlformats.org/drawingml/2006/picture">
                 <pic:pic xmlns:pic="http://schemas.openxmlformats.org/drawingml/2006/picture">
                   <pic:nvPicPr>
-                    <pic:cNvPr id="0" name="Picture 2" descr="C:\Users\asdasd\Desktop\EntityDiagramaPav.png"/>
+                    <pic:cNvPr id="0" name="Picture 13" descr="C:\Users\asdasd\Desktop\EntityDiagrama.png"/>
                     <pic:cNvPicPr>
                       <a:picLocks noChangeAspect="1" noChangeArrowheads="1"/>
                     </pic:cNvPicPr>
@@ -16226,7 +15710,7 @@
                   <pic:spPr bwMode="auto">
                     <a:xfrm>
                       <a:off x="0" y="0"/>
-                      <a:ext cx="5943600" cy="4841924"/>
+                      <a:ext cx="5943600" cy="4960170"/>
                     </a:xfrm>
                     <a:prstGeom prst="rect">
                       <a:avLst/>
@@ -16345,6 +15829,13 @@
         </w:rPr>
         <w:t>Kino teatro posistemė</w:t>
       </w:r>
+      <w:r>
+        <w:rPr>
+          <w:rFonts w:ascii="Times New Roman" w:hAnsi="Times New Roman" w:cs="Times New Roman"/>
+          <w:b/>
+        </w:rPr>
+        <w:t xml:space="preserve"> (Mantas Zambacevičius)</w:t>
+      </w:r>
     </w:p>
     <w:p>
       <w:pPr>
@@ -16367,13 +15858,16 @@
       </w:pPr>
       <w:r>
         <w:rPr>
+          <w:rFonts w:ascii="Times New Roman" w:hAnsi="Times New Roman" w:cs="Times New Roman"/>
+          <w:b/>
           <w:noProof/>
+          <w:lang w:val="en-US" w:eastAsia="en-US"/>
         </w:rPr>
         <w:drawing>
           <wp:inline distT="0" distB="0" distL="0" distR="0">
-            <wp:extent cx="5638800" cy="2093248"/>
-            <wp:effectExtent l="0" t="0" r="0" b="2540"/>
-            <wp:docPr id="13" name="Paveikslėlis 13" descr="C:\Users\isavi\AppData\Local\Microsoft\Windows\INetCacheContent.Word\SequenceDiagram1.png"/>
+            <wp:extent cx="5943600" cy="2207206"/>
+            <wp:effectExtent l="0" t="0" r="0" b="3175"/>
+            <wp:docPr id="17" name="Picture 17" descr="C:\Users\asdasd\Desktop\SequenceDiagram.png"/>
             <wp:cNvGraphicFramePr>
               <a:graphicFrameLocks xmlns:a="http://schemas.openxmlformats.org/drawingml/2006/main" noChangeAspect="1"/>
             </wp:cNvGraphicFramePr>
@@ -16381,7 +15875,7 @@
               <a:graphicData uri="http://schemas.openxmlformats.org/drawingml/2006/picture">
                 <pic:pic xmlns:pic="http://schemas.openxmlformats.org/drawingml/2006/picture">
                   <pic:nvPicPr>
-                    <pic:cNvPr id="0" name="Picture 1" descr="C:\Users\isavi\AppData\Local\Microsoft\Windows\INetCacheContent.Word\SequenceDiagram1.png"/>
+                    <pic:cNvPr id="0" name="Picture 14" descr="C:\Users\asdasd\Desktop\SequenceDiagram.png"/>
                     <pic:cNvPicPr>
                       <a:picLocks noChangeAspect="1" noChangeArrowheads="1"/>
                     </pic:cNvPicPr>
@@ -16402,7 +15896,7 @@
                   <pic:spPr bwMode="auto">
                     <a:xfrm>
                       <a:off x="0" y="0"/>
-                      <a:ext cx="5651913" cy="2098116"/>
+                      <a:ext cx="5943600" cy="2207206"/>
                     </a:xfrm>
                     <a:prstGeom prst="rect">
                       <a:avLst/>
@@ -16485,13 +15979,16 @@
       </w:pPr>
       <w:r>
         <w:rPr>
+          <w:rFonts w:ascii="Times New Roman" w:hAnsi="Times New Roman" w:cs="Times New Roman"/>
+          <w:b/>
           <w:noProof/>
+          <w:lang w:val="en-US" w:eastAsia="en-US"/>
         </w:rPr>
         <w:drawing>
           <wp:inline distT="0" distB="0" distL="0" distR="0">
-            <wp:extent cx="5553075" cy="2361278"/>
-            <wp:effectExtent l="0" t="0" r="0" b="1270"/>
-            <wp:docPr id="26" name="Paveikslėlis 26" descr="C:\Users\isavi\AppData\Local\Microsoft\Windows\INetCacheContent.Word\SequenceDiagram2.png"/>
+            <wp:extent cx="5943600" cy="2591981"/>
+            <wp:effectExtent l="0" t="0" r="0" b="0"/>
+            <wp:docPr id="18" name="Picture 18" descr="C:\Users\asdasd\Desktop\SequenceDiagram.png"/>
             <wp:cNvGraphicFramePr>
               <a:graphicFrameLocks xmlns:a="http://schemas.openxmlformats.org/drawingml/2006/main" noChangeAspect="1"/>
             </wp:cNvGraphicFramePr>
@@ -16499,13 +15996,13 @@
               <a:graphicData uri="http://schemas.openxmlformats.org/drawingml/2006/picture">
                 <pic:pic xmlns:pic="http://schemas.openxmlformats.org/drawingml/2006/picture">
                   <pic:nvPicPr>
-                    <pic:cNvPr id="0" name="Picture 3" descr="C:\Users\isavi\AppData\Local\Microsoft\Windows\INetCacheContent.Word\SequenceDiagram2.png"/>
+                    <pic:cNvPr id="0" name="Picture 15" descr="C:\Users\asdasd\Desktop\SequenceDiagram.png"/>
                     <pic:cNvPicPr>
                       <a:picLocks noChangeAspect="1" noChangeArrowheads="1"/>
                     </pic:cNvPicPr>
                   </pic:nvPicPr>
                   <pic:blipFill>
-                    <a:blip r:embed="rId13">
+                    <a:blip r:embed="rId13" cstate="print">
                       <a:extLst>
                         <a:ext uri="{28A0092B-C50C-407E-A947-70E740481C1C}">
                           <a14:useLocalDpi xmlns:a14="http://schemas.microsoft.com/office/drawing/2010/main" val="0"/>
@@ -16520,7 +16017,7 @@
                   <pic:spPr bwMode="auto">
                     <a:xfrm>
                       <a:off x="0" y="0"/>
-                      <a:ext cx="5566672" cy="2367060"/>
+                      <a:ext cx="5943600" cy="2591981"/>
                     </a:xfrm>
                     <a:prstGeom prst="rect">
                       <a:avLst/>
@@ -16594,15 +16091,29 @@
           <w:b/>
         </w:rPr>
       </w:pPr>
-      <w:r>
-        <w:rPr>
+    </w:p>
+    <w:p>
+      <w:pPr>
+        <w:pStyle w:val="ListParagraph"/>
+        <w:ind w:left="792"/>
+        <w:rPr>
+          <w:rFonts w:ascii="Times New Roman" w:hAnsi="Times New Roman" w:cs="Times New Roman"/>
+          <w:b/>
+        </w:rPr>
+      </w:pPr>
+      <w:r>
+        <w:rPr>
+          <w:rFonts w:ascii="Times New Roman" w:hAnsi="Times New Roman" w:cs="Times New Roman"/>
+          <w:b/>
           <w:noProof/>
-        </w:rPr>
+          <w:lang w:val="en-US" w:eastAsia="en-US"/>
+        </w:rPr>
+        <w:lastRenderedPageBreak/>
         <w:drawing>
           <wp:inline distT="0" distB="0" distL="0" distR="0">
-            <wp:extent cx="5629275" cy="1968438"/>
-            <wp:effectExtent l="0" t="0" r="0" b="0"/>
-            <wp:docPr id="27" name="Paveikslėlis 27" descr="C:\Users\isavi\AppData\Local\Microsoft\Windows\INetCacheContent.Word\SequenceDiagram3.png"/>
+            <wp:extent cx="5943600" cy="1881328"/>
+            <wp:effectExtent l="0" t="0" r="0" b="5080"/>
+            <wp:docPr id="19" name="Picture 19" descr="C:\Users\asdasd\Desktop\SequenceDiagram.png"/>
             <wp:cNvGraphicFramePr>
               <a:graphicFrameLocks xmlns:a="http://schemas.openxmlformats.org/drawingml/2006/main" noChangeAspect="1"/>
             </wp:cNvGraphicFramePr>
@@ -16610,7 +16121,7 @@
               <a:graphicData uri="http://schemas.openxmlformats.org/drawingml/2006/picture">
                 <pic:pic xmlns:pic="http://schemas.openxmlformats.org/drawingml/2006/picture">
                   <pic:nvPicPr>
-                    <pic:cNvPr id="0" name="Picture 5" descr="C:\Users\isavi\AppData\Local\Microsoft\Windows\INetCacheContent.Word\SequenceDiagram3.png"/>
+                    <pic:cNvPr id="0" name="Picture 16" descr="C:\Users\asdasd\Desktop\SequenceDiagram.png"/>
                     <pic:cNvPicPr>
                       <a:picLocks noChangeAspect="1" noChangeArrowheads="1"/>
                     </pic:cNvPicPr>
@@ -16631,7 +16142,7 @@
                   <pic:spPr bwMode="auto">
                     <a:xfrm>
                       <a:off x="0" y="0"/>
-                      <a:ext cx="5654377" cy="1977216"/>
+                      <a:ext cx="5943600" cy="1881328"/>
                     </a:xfrm>
                     <a:prstGeom prst="rect">
                       <a:avLst/>
@@ -16699,13 +16210,16 @@
       </w:pPr>
       <w:r>
         <w:rPr>
+          <w:rFonts w:ascii="Times New Roman" w:hAnsi="Times New Roman" w:cs="Times New Roman"/>
+          <w:b/>
           <w:noProof/>
+          <w:lang w:val="en-US" w:eastAsia="en-US"/>
         </w:rPr>
         <w:drawing>
           <wp:inline distT="0" distB="0" distL="0" distR="0">
-            <wp:extent cx="5445278" cy="3638550"/>
-            <wp:effectExtent l="0" t="0" r="3175" b="0"/>
-            <wp:docPr id="28" name="Paveikslėlis 28" descr="C:\Users\isavi\AppData\Local\Microsoft\Windows\INetCacheContent.Word\SequenceDiagram4.png"/>
+            <wp:extent cx="5943600" cy="3625963"/>
+            <wp:effectExtent l="0" t="0" r="0" b="0"/>
+            <wp:docPr id="20" name="Picture 20" descr="C:\Users\asdasd\Desktop\SequenceDiagram.png"/>
             <wp:cNvGraphicFramePr>
               <a:graphicFrameLocks xmlns:a="http://schemas.openxmlformats.org/drawingml/2006/main" noChangeAspect="1"/>
             </wp:cNvGraphicFramePr>
@@ -16713,7 +16227,7 @@
               <a:graphicData uri="http://schemas.openxmlformats.org/drawingml/2006/picture">
                 <pic:pic xmlns:pic="http://schemas.openxmlformats.org/drawingml/2006/picture">
                   <pic:nvPicPr>
-                    <pic:cNvPr id="0" name="Picture 7" descr="C:\Users\isavi\AppData\Local\Microsoft\Windows\INetCacheContent.Word\SequenceDiagram4.png"/>
+                    <pic:cNvPr id="0" name="Picture 17" descr="C:\Users\asdasd\Desktop\SequenceDiagram.png"/>
                     <pic:cNvPicPr>
                       <a:picLocks noChangeAspect="1" noChangeArrowheads="1"/>
                     </pic:cNvPicPr>
@@ -16734,7 +16248,7 @@
                   <pic:spPr bwMode="auto">
                     <a:xfrm>
                       <a:off x="0" y="0"/>
-                      <a:ext cx="5450889" cy="3642299"/>
+                      <a:ext cx="5943600" cy="3625963"/>
                     </a:xfrm>
                     <a:prstGeom prst="rect">
                       <a:avLst/>
@@ -16750,6 +16264,8 @@
           </wp:inline>
         </w:drawing>
       </w:r>
+      <w:bookmarkStart w:id="41" w:name="_GoBack"/>
+      <w:bookmarkEnd w:id="41"/>
     </w:p>
     <w:p>
       <w:pPr>
@@ -16842,6 +16358,7 @@
           <w:rFonts w:ascii="Times New Roman" w:hAnsi="Times New Roman" w:cs="Times New Roman"/>
           <w:b/>
           <w:noProof/>
+          <w:lang w:val="en-US" w:eastAsia="en-US"/>
         </w:rPr>
         <w:drawing>
           <wp:inline distT="0" distB="0" distL="0" distR="0">
@@ -16949,6 +16466,7 @@
           <w:rFonts w:ascii="Times New Roman" w:hAnsi="Times New Roman" w:cs="Times New Roman"/>
           <w:b/>
           <w:noProof/>
+          <w:lang w:val="en-US" w:eastAsia="en-US"/>
         </w:rPr>
         <w:drawing>
           <wp:inline distT="0" distB="0" distL="0" distR="0">
@@ -17055,6 +16573,7 @@
           <w:rFonts w:ascii="Times New Roman" w:hAnsi="Times New Roman" w:cs="Times New Roman"/>
           <w:b/>
           <w:noProof/>
+          <w:lang w:val="en-US" w:eastAsia="en-US"/>
         </w:rPr>
         <w:lastRenderedPageBreak/>
         <w:drawing>
@@ -17163,6 +16682,7 @@
           <w:rFonts w:ascii="Times New Roman" w:hAnsi="Times New Roman" w:cs="Times New Roman"/>
           <w:b/>
           <w:noProof/>
+          <w:lang w:val="en-US" w:eastAsia="en-US"/>
         </w:rPr>
         <w:drawing>
           <wp:inline distT="0" distB="0" distL="0" distR="0">
@@ -17269,6 +16789,7 @@
           <w:rFonts w:ascii="Times New Roman" w:hAnsi="Times New Roman" w:cs="Times New Roman"/>
           <w:b/>
           <w:noProof/>
+          <w:lang w:val="en-US" w:eastAsia="en-US"/>
         </w:rPr>
         <w:lastRenderedPageBreak/>
         <w:drawing>
@@ -17377,6 +16898,7 @@
           <w:rFonts w:ascii="Times New Roman" w:hAnsi="Times New Roman" w:cs="Times New Roman"/>
           <w:b/>
           <w:noProof/>
+          <w:lang w:val="en-US" w:eastAsia="en-US"/>
         </w:rPr>
         <w:drawing>
           <wp:inline distT="0" distB="0" distL="0" distR="0">
@@ -17483,6 +17005,7 @@
           <w:rFonts w:ascii="Times New Roman" w:hAnsi="Times New Roman" w:cs="Times New Roman"/>
           <w:b/>
           <w:noProof/>
+          <w:lang w:val="en-US" w:eastAsia="en-US"/>
         </w:rPr>
         <w:lastRenderedPageBreak/>
         <w:drawing>
@@ -17636,7 +17159,7 @@
           <v:shape id="_x0000_i1025" type="#_x0000_t75" style="width:410.7pt;height:306.8pt" o:ole="">
             <v:imagedata r:id="rId23" o:title=""/>
           </v:shape>
-          <o:OLEObject Type="Embed" ProgID="Visio.Drawing.15" ShapeID="_x0000_i1025" DrawAspect="Content" ObjectID="_1539753656" r:id="rId24"/>
+          <o:OLEObject Type="Embed" ProgID="Visio.Drawing.15" ShapeID="_x0000_i1025" DrawAspect="Content" ObjectID="_1539864041" r:id="rId24"/>
         </w:object>
       </w:r>
     </w:p>
@@ -17711,7 +17234,7 @@
           <v:shape id="_x0000_i1026" type="#_x0000_t75" style="width:411.35pt;height:285.5pt" o:ole="">
             <v:imagedata r:id="rId25" o:title=""/>
           </v:shape>
-          <o:OLEObject Type="Embed" ProgID="Visio.Drawing.15" ShapeID="_x0000_i1026" DrawAspect="Content" ObjectID="_1539753657" r:id="rId26"/>
+          <o:OLEObject Type="Embed" ProgID="Visio.Drawing.15" ShapeID="_x0000_i1026" DrawAspect="Content" ObjectID="_1539864042" r:id="rId26"/>
         </w:object>
       </w:r>
     </w:p>
@@ -17800,7 +17323,7 @@
           <v:shape id="_x0000_i1027" type="#_x0000_t75" style="width:401.3pt;height:295.5pt" o:ole="">
             <v:imagedata r:id="rId27" o:title=""/>
           </v:shape>
-          <o:OLEObject Type="Embed" ProgID="Visio.Drawing.15" ShapeID="_x0000_i1027" DrawAspect="Content" ObjectID="_1539753658" r:id="rId28"/>
+          <o:OLEObject Type="Embed" ProgID="Visio.Drawing.15" ShapeID="_x0000_i1027" DrawAspect="Content" ObjectID="_1539864043" r:id="rId28"/>
         </w:object>
       </w:r>
     </w:p>
@@ -17873,7 +17396,7 @@
           <v:shape id="_x0000_i1028" type="#_x0000_t75" style="width:419.5pt;height:280.5pt" o:ole="">
             <v:imagedata r:id="rId29" o:title=""/>
           </v:shape>
-          <o:OLEObject Type="Embed" ProgID="Visio.Drawing.15" ShapeID="_x0000_i1028" DrawAspect="Content" ObjectID="_1539753659" r:id="rId30"/>
+          <o:OLEObject Type="Embed" ProgID="Visio.Drawing.15" ShapeID="_x0000_i1028" DrawAspect="Content" ObjectID="_1539864044" r:id="rId30"/>
         </w:object>
       </w:r>
     </w:p>
@@ -17958,6 +17481,7 @@
       <w:r>
         <w:rPr>
           <w:noProof/>
+          <w:lang w:val="en-US" w:eastAsia="en-US"/>
         </w:rPr>
         <w:drawing>
           <wp:inline distT="0" distB="0" distL="0" distR="0">
@@ -18062,6 +17586,7 @@
       <w:r>
         <w:rPr>
           <w:noProof/>
+          <w:lang w:val="en-US" w:eastAsia="en-US"/>
         </w:rPr>
         <w:drawing>
           <wp:inline distT="0" distB="0" distL="0" distR="0">
@@ -18159,6 +17684,7 @@
       <w:r>
         <w:rPr>
           <w:noProof/>
+          <w:lang w:val="en-US" w:eastAsia="en-US"/>
         </w:rPr>
         <w:lastRenderedPageBreak/>
         <w:drawing>
@@ -18263,10 +17789,10 @@
       </w:pPr>
       <w:r>
         <w:object w:dxaOrig="20340" w:dyaOrig="6917">
-          <v:shape id="_x0000_i1044" type="#_x0000_t75" style="width:467.7pt;height:159.05pt" o:ole="">
+          <v:shape id="_x0000_i1029" type="#_x0000_t75" style="width:467.7pt;height:159.05pt" o:ole="">
             <v:imagedata r:id="rId34" o:title=""/>
           </v:shape>
-          <o:OLEObject Type="Embed" ProgID="Visio.Drawing.15" ShapeID="_x0000_i1044" DrawAspect="Content" ObjectID="_1539753660" r:id="rId35"/>
+          <o:OLEObject Type="Embed" ProgID="Visio.Drawing.15" ShapeID="_x0000_i1029" DrawAspect="Content" ObjectID="_1539864045" r:id="rId35"/>
         </w:object>
       </w:r>
     </w:p>
@@ -18323,10 +17849,10 @@
       </w:pPr>
       <w:r>
         <w:object w:dxaOrig="16961" w:dyaOrig="6945">
-          <v:shape id="_x0000_i1042" type="#_x0000_t75" style="width:423.85pt;height:174.05pt" o:ole="">
+          <v:shape id="_x0000_i1030" type="#_x0000_t75" style="width:423.85pt;height:174.05pt" o:ole="">
             <v:imagedata r:id="rId36" o:title=""/>
           </v:shape>
-          <o:OLEObject Type="Embed" ProgID="Visio.Drawing.15" ShapeID="_x0000_i1042" DrawAspect="Content" ObjectID="_1539753661" r:id="rId37"/>
+          <o:OLEObject Type="Embed" ProgID="Visio.Drawing.15" ShapeID="_x0000_i1030" DrawAspect="Content" ObjectID="_1539864046" r:id="rId37"/>
         </w:object>
       </w:r>
     </w:p>
@@ -18358,16 +17884,7 @@
           <w:rFonts w:ascii="Times New Roman" w:hAnsi="Times New Roman" w:cs="Times New Roman"/>
           <w:sz w:val="20"/>
         </w:rPr>
-        <w:t>pav. PA „Darbo skelbim</w:t>
-      </w:r>
-      <w:bookmarkStart w:id="41" w:name="_GoBack"/>
-      <w:bookmarkEnd w:id="41"/>
-      <w:r>
-        <w:rPr>
-          <w:rFonts w:ascii="Times New Roman" w:hAnsi="Times New Roman" w:cs="Times New Roman"/>
-          <w:sz w:val="20"/>
-        </w:rPr>
-        <w:t>ų administravimas“ sekų diagrama</w:t>
+        <w:t>pav. PA „Darbo skelbimų administravimas“ sekų diagrama</w:t>
       </w:r>
     </w:p>
     <w:sectPr>
@@ -18428,7 +17945,7 @@
       <w:rPr>
         <w:noProof/>
       </w:rPr>
-      <w:t>30</w:t>
+      <w:t>22</w:t>
     </w:r>
     <w:r>
       <w:fldChar w:fldCharType="end"/>
@@ -22757,6 +22274,7 @@
     <w:lsdException w:name="HTML Sample" w:semiHidden="1" w:unhideWhenUsed="1"/>
     <w:lsdException w:name="HTML Typewriter" w:semiHidden="1" w:unhideWhenUsed="1"/>
     <w:lsdException w:name="HTML Variable" w:semiHidden="1" w:unhideWhenUsed="1"/>
+    <w:lsdException w:name="Normal Table" w:semiHidden="1" w:unhideWhenUsed="1"/>
     <w:lsdException w:name="annotation subject" w:semiHidden="1" w:unhideWhenUsed="1"/>
     <w:lsdException w:name="No List" w:semiHidden="1" w:unhideWhenUsed="1"/>
     <w:lsdException w:name="Outline List 1" w:semiHidden="1" w:unhideWhenUsed="1"/>
@@ -22802,9 +22320,11 @@
     <w:lsdException w:name="Table Subtle 1" w:semiHidden="1" w:unhideWhenUsed="1"/>
     <w:lsdException w:name="Table Subtle 2" w:semiHidden="1" w:unhideWhenUsed="1"/>
     <w:lsdException w:name="Table Web 1" w:semiHidden="1" w:unhideWhenUsed="1"/>
+    <w:lsdException w:name="Table Web 2" w:semiHidden="1" w:unhideWhenUsed="1"/>
     <w:lsdException w:name="Table Web 3" w:semiHidden="1" w:unhideWhenUsed="1"/>
     <w:lsdException w:name="Balloon Text" w:semiHidden="1" w:unhideWhenUsed="1"/>
     <w:lsdException w:name="Table Grid" w:uiPriority="39"/>
+    <w:lsdException w:name="Table Theme" w:semiHidden="1" w:unhideWhenUsed="1"/>
     <w:lsdException w:name="Placeholder Text" w:semiHidden="1"/>
     <w:lsdException w:name="No Spacing" w:uiPriority="1" w:qFormat="1"/>
     <w:lsdException w:name="Light Shading" w:uiPriority="60"/>
@@ -23594,7 +23114,7 @@
 </file>
 
 <file path=customXml/itemProps1.xml><?xml version="1.0" encoding="utf-8"?>
-<ds:datastoreItem xmlns:ds="http://schemas.openxmlformats.org/officeDocument/2006/customXml" ds:itemID="{DC5E1409-2C20-45E2-9E35-32E9E196356F}">
+<ds:datastoreItem xmlns:ds="http://schemas.openxmlformats.org/officeDocument/2006/customXml" ds:itemID="{49B2E1D8-322C-425C-B639-87EA4046B929}">
   <ds:schemaRefs>
     <ds:schemaRef ds:uri="http://schemas.openxmlformats.org/officeDocument/2006/bibliography"/>
   </ds:schemaRefs>

</xml_diff>

<commit_message>
commiting report after failed commits
</commit_message>
<xml_diff>
--- a/Dokumentacija/L3/ataskaita.docx
+++ b/Dokumentacija/L3/ataskaita.docx
@@ -5,7 +5,7 @@
   <w:body>
     <w:p>
       <w:pPr>
-        <w:pStyle w:val="Pavadinimas"/>
+        <w:pStyle w:val="Title"/>
         <w:jc w:val="center"/>
         <w:rPr>
           <w:rFonts w:ascii="Times New Roman" w:hAnsi="Times New Roman" w:cs="Times New Roman"/>
@@ -14,7 +14,7 @@
     </w:p>
     <w:p>
       <w:pPr>
-        <w:pStyle w:val="Pavadinimas"/>
+        <w:pStyle w:val="Title"/>
         <w:jc w:val="center"/>
         <w:rPr>
           <w:rFonts w:ascii="Times New Roman" w:hAnsi="Times New Roman" w:cs="Times New Roman"/>
@@ -32,7 +32,7 @@
     </w:p>
     <w:p>
       <w:pPr>
-        <w:pStyle w:val="Pavadinimas"/>
+        <w:pStyle w:val="Title"/>
         <w:spacing w:after="60" w:line="256" w:lineRule="auto"/>
         <w:ind w:left="300"/>
         <w:jc w:val="center"/>
@@ -43,7 +43,7 @@
     </w:p>
     <w:p>
       <w:pPr>
-        <w:pStyle w:val="Pavadinimas"/>
+        <w:pStyle w:val="Title"/>
         <w:spacing w:after="80" w:line="256" w:lineRule="auto"/>
         <w:ind w:left="300"/>
         <w:jc w:val="center"/>
@@ -54,7 +54,7 @@
     </w:p>
     <w:p>
       <w:pPr>
-        <w:pStyle w:val="Pavadinimas"/>
+        <w:pStyle w:val="Title"/>
         <w:spacing w:after="80" w:line="256" w:lineRule="auto"/>
         <w:ind w:left="300"/>
         <w:jc w:val="center"/>
@@ -65,7 +65,7 @@
     </w:p>
     <w:p>
       <w:pPr>
-        <w:pStyle w:val="Pavadinimas"/>
+        <w:pStyle w:val="Title"/>
         <w:spacing w:after="60" w:line="256" w:lineRule="auto"/>
         <w:ind w:left="300"/>
         <w:jc w:val="center"/>
@@ -76,7 +76,7 @@
     </w:p>
     <w:p>
       <w:pPr>
-        <w:pStyle w:val="Pavadinimas"/>
+        <w:pStyle w:val="Title"/>
         <w:spacing w:after="160" w:line="256" w:lineRule="auto"/>
         <w:ind w:left="300"/>
         <w:jc w:val="center"/>
@@ -87,7 +87,7 @@
     </w:p>
     <w:p>
       <w:pPr>
-        <w:pStyle w:val="Pavadinimas"/>
+        <w:pStyle w:val="Title"/>
         <w:spacing w:after="20" w:line="256" w:lineRule="auto"/>
         <w:ind w:left="-30"/>
         <w:jc w:val="center"/>
@@ -119,7 +119,7 @@
     </w:p>
     <w:p>
       <w:pPr>
-        <w:pStyle w:val="Pavadinimas"/>
+        <w:pStyle w:val="Title"/>
         <w:jc w:val="center"/>
         <w:rPr>
           <w:rFonts w:ascii="Times New Roman" w:hAnsi="Times New Roman" w:cs="Times New Roman"/>
@@ -148,7 +148,7 @@
     </w:p>
     <w:p>
       <w:pPr>
-        <w:pStyle w:val="Pavadinimas"/>
+        <w:pStyle w:val="Title"/>
         <w:spacing w:after="60" w:line="256" w:lineRule="auto"/>
         <w:ind w:left="300"/>
         <w:jc w:val="center"/>
@@ -159,7 +159,7 @@
     </w:p>
     <w:p>
       <w:pPr>
-        <w:pStyle w:val="Pavadinimas"/>
+        <w:pStyle w:val="Title"/>
         <w:spacing w:line="256" w:lineRule="auto"/>
         <w:ind w:left="300"/>
         <w:jc w:val="center"/>
@@ -170,7 +170,7 @@
     </w:p>
     <w:p>
       <w:pPr>
-        <w:pStyle w:val="Pavadinimas"/>
+        <w:pStyle w:val="Title"/>
         <w:rPr>
           <w:rFonts w:ascii="Times New Roman" w:hAnsi="Times New Roman" w:cs="Times New Roman"/>
         </w:rPr>
@@ -258,7 +258,7 @@
     </w:p>
     <w:p>
       <w:pPr>
-        <w:pStyle w:val="Pavadinimas"/>
+        <w:pStyle w:val="Title"/>
         <w:jc w:val="center"/>
         <w:rPr>
           <w:rFonts w:ascii="Times New Roman" w:hAnsi="Times New Roman" w:cs="Times New Roman"/>
@@ -298,7 +298,7 @@
       <w:sdtContent>
         <w:p>
           <w:pPr>
-            <w:pStyle w:val="Turinioantrat"/>
+            <w:pStyle w:val="TOCHeading"/>
             <w:rPr>
               <w:rFonts w:ascii="Times New Roman" w:hAnsi="Times New Roman" w:cs="Times New Roman"/>
             </w:rPr>
@@ -306,7 +306,7 @@
         </w:p>
         <w:p>
           <w:pPr>
-            <w:pStyle w:val="Turinys1"/>
+            <w:pStyle w:val="TOC1"/>
             <w:tabs>
               <w:tab w:val="right" w:leader="dot" w:pos="9350"/>
             </w:tabs>
@@ -336,7 +336,7 @@
           <w:hyperlink w:anchor="_Toc465171851" w:history="1">
             <w:r>
               <w:rPr>
-                <w:rStyle w:val="Hipersaitas"/>
+                <w:rStyle w:val="Hyperlink"/>
                 <w:rFonts w:ascii="Times New Roman" w:hAnsi="Times New Roman" w:cs="Times New Roman"/>
                 <w:noProof/>
               </w:rPr>
@@ -401,7 +401,7 @@
         </w:p>
         <w:p>
           <w:pPr>
-            <w:pStyle w:val="Turinys1"/>
+            <w:pStyle w:val="TOC1"/>
             <w:tabs>
               <w:tab w:val="right" w:leader="dot" w:pos="9350"/>
             </w:tabs>
@@ -413,7 +413,7 @@
           <w:hyperlink w:anchor="_Toc465171852" w:history="1">
             <w:r>
               <w:rPr>
-                <w:rStyle w:val="Hipersaitas"/>
+                <w:rStyle w:val="Hyperlink"/>
                 <w:rFonts w:ascii="Times New Roman" w:hAnsi="Times New Roman" w:cs="Times New Roman"/>
                 <w:noProof/>
               </w:rPr>
@@ -478,7 +478,7 @@
         </w:p>
         <w:p>
           <w:pPr>
-            <w:pStyle w:val="Turinys1"/>
+            <w:pStyle w:val="TOC1"/>
             <w:tabs>
               <w:tab w:val="right" w:leader="dot" w:pos="9350"/>
             </w:tabs>
@@ -490,7 +490,7 @@
           <w:hyperlink w:anchor="_Toc465171853" w:history="1">
             <w:r>
               <w:rPr>
-                <w:rStyle w:val="Hipersaitas"/>
+                <w:rStyle w:val="Hyperlink"/>
                 <w:rFonts w:ascii="Times New Roman" w:hAnsi="Times New Roman" w:cs="Times New Roman"/>
                 <w:noProof/>
               </w:rPr>
@@ -555,7 +555,7 @@
         </w:p>
         <w:p>
           <w:pPr>
-            <w:pStyle w:val="Turinys1"/>
+            <w:pStyle w:val="TOC1"/>
             <w:tabs>
               <w:tab w:val="right" w:leader="dot" w:pos="9350"/>
             </w:tabs>
@@ -567,7 +567,7 @@
           <w:hyperlink w:anchor="_Toc465171854" w:history="1">
             <w:r>
               <w:rPr>
-                <w:rStyle w:val="Hipersaitas"/>
+                <w:rStyle w:val="Hyperlink"/>
                 <w:rFonts w:ascii="Times New Roman" w:hAnsi="Times New Roman" w:cs="Times New Roman"/>
                 <w:noProof/>
               </w:rPr>
@@ -632,7 +632,7 @@
         </w:p>
         <w:p>
           <w:pPr>
-            <w:pStyle w:val="Turinys1"/>
+            <w:pStyle w:val="TOC1"/>
             <w:tabs>
               <w:tab w:val="right" w:leader="dot" w:pos="9350"/>
             </w:tabs>
@@ -644,7 +644,7 @@
           <w:hyperlink w:anchor="_Toc465171855" w:history="1">
             <w:r>
               <w:rPr>
-                <w:rStyle w:val="Hipersaitas"/>
+                <w:rStyle w:val="Hyperlink"/>
                 <w:rFonts w:ascii="Times New Roman" w:hAnsi="Times New Roman" w:cs="Times New Roman"/>
                 <w:noProof/>
               </w:rPr>
@@ -709,7 +709,7 @@
         </w:p>
         <w:p>
           <w:pPr>
-            <w:pStyle w:val="Turinys1"/>
+            <w:pStyle w:val="TOC1"/>
             <w:tabs>
               <w:tab w:val="right" w:leader="dot" w:pos="9350"/>
             </w:tabs>
@@ -721,7 +721,7 @@
           <w:hyperlink w:anchor="_Toc465171856" w:history="1">
             <w:r>
               <w:rPr>
-                <w:rStyle w:val="Hipersaitas"/>
+                <w:rStyle w:val="Hyperlink"/>
                 <w:rFonts w:ascii="Times New Roman" w:hAnsi="Times New Roman" w:cs="Times New Roman"/>
                 <w:noProof/>
               </w:rPr>
@@ -786,7 +786,7 @@
         </w:p>
         <w:p>
           <w:pPr>
-            <w:pStyle w:val="Turinys1"/>
+            <w:pStyle w:val="TOC1"/>
             <w:tabs>
               <w:tab w:val="right" w:leader="dot" w:pos="9350"/>
             </w:tabs>
@@ -798,7 +798,7 @@
           <w:hyperlink w:anchor="_Toc465171857" w:history="1">
             <w:r>
               <w:rPr>
-                <w:rStyle w:val="Hipersaitas"/>
+                <w:rStyle w:val="Hyperlink"/>
                 <w:rFonts w:ascii="Times New Roman" w:hAnsi="Times New Roman" w:cs="Times New Roman"/>
                 <w:noProof/>
               </w:rPr>
@@ -893,7 +893,7 @@
     </w:p>
     <w:p>
       <w:pPr>
-        <w:pStyle w:val="Pavadinimas"/>
+        <w:pStyle w:val="Title"/>
         <w:jc w:val="center"/>
         <w:rPr>
           <w:rFonts w:ascii="Times New Roman" w:hAnsi="Times New Roman" w:cs="Times New Roman"/>
@@ -902,7 +902,7 @@
     </w:p>
     <w:p>
       <w:pPr>
-        <w:pStyle w:val="Antrat1"/>
+        <w:pStyle w:val="Heading1"/>
         <w:contextualSpacing w:val="0"/>
         <w:rPr>
           <w:rFonts w:ascii="Times New Roman" w:hAnsi="Times New Roman" w:cs="Times New Roman"/>
@@ -962,18 +962,8 @@
           <w:sz w:val="24"/>
           <w:szCs w:val="24"/>
         </w:rPr>
-        <w:t xml:space="preserve">Mantas </w:t>
-      </w:r>
-      <w:proofErr w:type="spellStart"/>
-      <w:r>
-        <w:rPr>
-          <w:rFonts w:ascii="Times New Roman" w:eastAsia="Times New Roman" w:hAnsi="Times New Roman" w:cs="Times New Roman"/>
-          <w:sz w:val="24"/>
-          <w:szCs w:val="24"/>
-        </w:rPr>
-        <w:t>Zambacevičius</w:t>
-      </w:r>
-      <w:proofErr w:type="spellEnd"/>
+        <w:t>Mantas Zambacevičius</w:t>
+      </w:r>
       <w:r>
         <w:rPr>
           <w:rFonts w:ascii="Times New Roman" w:eastAsia="Times New Roman" w:hAnsi="Times New Roman" w:cs="Times New Roman"/>
@@ -1123,7 +1113,7 @@
     </w:p>
     <w:p>
       <w:pPr>
-        <w:pStyle w:val="Antrat1"/>
+        <w:pStyle w:val="Heading1"/>
         <w:contextualSpacing w:val="0"/>
         <w:rPr>
           <w:rFonts w:ascii="Times New Roman" w:hAnsi="Times New Roman" w:cs="Times New Roman"/>
@@ -1159,292 +1149,12 @@
           <w:sz w:val="24"/>
           <w:szCs w:val="24"/>
         </w:rPr>
-        <w:t xml:space="preserve">Užduoties atlikimui bus naudojami .NET </w:t>
-      </w:r>
-      <w:proofErr w:type="spellStart"/>
-      <w:r>
-        <w:rPr>
-          <w:rFonts w:ascii="Times New Roman" w:eastAsia="Times New Roman" w:hAnsi="Times New Roman" w:cs="Times New Roman"/>
-          <w:sz w:val="24"/>
-          <w:szCs w:val="24"/>
-        </w:rPr>
-        <w:t>Core</w:t>
-      </w:r>
-      <w:proofErr w:type="spellEnd"/>
-      <w:r>
-        <w:rPr>
-          <w:rFonts w:ascii="Times New Roman" w:eastAsia="Times New Roman" w:hAnsi="Times New Roman" w:cs="Times New Roman"/>
-          <w:sz w:val="24"/>
-          <w:szCs w:val="24"/>
-        </w:rPr>
-        <w:t xml:space="preserve"> 1.0, </w:t>
-      </w:r>
-      <w:proofErr w:type="spellStart"/>
-      <w:r>
-        <w:rPr>
-          <w:rFonts w:ascii="Times New Roman" w:eastAsia="Times New Roman" w:hAnsi="Times New Roman" w:cs="Times New Roman"/>
-          <w:sz w:val="24"/>
-          <w:szCs w:val="24"/>
-        </w:rPr>
-        <w:t>ReactJS</w:t>
-      </w:r>
-      <w:proofErr w:type="spellEnd"/>
-      <w:r>
-        <w:rPr>
-          <w:rFonts w:ascii="Times New Roman" w:eastAsia="Times New Roman" w:hAnsi="Times New Roman" w:cs="Times New Roman"/>
-          <w:sz w:val="24"/>
-          <w:szCs w:val="24"/>
-        </w:rPr>
-        <w:t xml:space="preserve">, </w:t>
-      </w:r>
-      <w:proofErr w:type="spellStart"/>
-      <w:r>
-        <w:rPr>
-          <w:rFonts w:ascii="Times New Roman" w:eastAsia="Times New Roman" w:hAnsi="Times New Roman" w:cs="Times New Roman"/>
-          <w:sz w:val="24"/>
-          <w:szCs w:val="24"/>
-        </w:rPr>
-        <w:t>Redux</w:t>
-      </w:r>
-      <w:proofErr w:type="spellEnd"/>
-      <w:r>
-        <w:rPr>
-          <w:rFonts w:ascii="Times New Roman" w:eastAsia="Times New Roman" w:hAnsi="Times New Roman" w:cs="Times New Roman"/>
-          <w:sz w:val="24"/>
-          <w:szCs w:val="24"/>
-        </w:rPr>
-        <w:t xml:space="preserve">, </w:t>
-      </w:r>
-      <w:proofErr w:type="spellStart"/>
-      <w:r>
-        <w:rPr>
-          <w:rFonts w:ascii="Times New Roman" w:eastAsia="Times New Roman" w:hAnsi="Times New Roman" w:cs="Times New Roman"/>
-          <w:sz w:val="24"/>
-          <w:szCs w:val="24"/>
-        </w:rPr>
-        <w:t>Bootstrap</w:t>
-      </w:r>
-      <w:proofErr w:type="spellEnd"/>
-      <w:r>
-        <w:rPr>
-          <w:rFonts w:ascii="Times New Roman" w:eastAsia="Times New Roman" w:hAnsi="Times New Roman" w:cs="Times New Roman"/>
-          <w:sz w:val="24"/>
-          <w:szCs w:val="24"/>
-        </w:rPr>
-        <w:t xml:space="preserve">, </w:t>
-      </w:r>
-      <w:proofErr w:type="spellStart"/>
-      <w:r>
-        <w:rPr>
-          <w:rFonts w:ascii="Times New Roman" w:eastAsia="Times New Roman" w:hAnsi="Times New Roman" w:cs="Times New Roman"/>
-          <w:sz w:val="24"/>
-          <w:szCs w:val="24"/>
-        </w:rPr>
-        <w:t>Webpack</w:t>
-      </w:r>
-      <w:proofErr w:type="spellEnd"/>
-      <w:r>
-        <w:rPr>
-          <w:rFonts w:ascii="Times New Roman" w:eastAsia="Times New Roman" w:hAnsi="Times New Roman" w:cs="Times New Roman"/>
-          <w:sz w:val="24"/>
-          <w:szCs w:val="24"/>
-        </w:rPr>
-        <w:t xml:space="preserve">, </w:t>
-      </w:r>
-      <w:proofErr w:type="spellStart"/>
-      <w:r>
-        <w:rPr>
-          <w:rFonts w:ascii="Times New Roman" w:eastAsia="Times New Roman" w:hAnsi="Times New Roman" w:cs="Times New Roman"/>
-          <w:sz w:val="24"/>
-          <w:szCs w:val="24"/>
-        </w:rPr>
-        <w:t>Sass</w:t>
-      </w:r>
-      <w:proofErr w:type="spellEnd"/>
-      <w:r>
-        <w:rPr>
-          <w:rFonts w:ascii="Times New Roman" w:eastAsia="Times New Roman" w:hAnsi="Times New Roman" w:cs="Times New Roman"/>
-          <w:sz w:val="24"/>
-          <w:szCs w:val="24"/>
-        </w:rPr>
-        <w:t xml:space="preserve">, </w:t>
-      </w:r>
-      <w:proofErr w:type="spellStart"/>
-      <w:r>
-        <w:rPr>
-          <w:rFonts w:ascii="Times New Roman" w:eastAsia="Times New Roman" w:hAnsi="Times New Roman" w:cs="Times New Roman"/>
-          <w:sz w:val="24"/>
-          <w:szCs w:val="24"/>
-        </w:rPr>
-        <w:t>Entity</w:t>
-      </w:r>
-      <w:proofErr w:type="spellEnd"/>
-      <w:r>
-        <w:rPr>
-          <w:rFonts w:ascii="Times New Roman" w:eastAsia="Times New Roman" w:hAnsi="Times New Roman" w:cs="Times New Roman"/>
-          <w:sz w:val="24"/>
-          <w:szCs w:val="24"/>
-        </w:rPr>
-        <w:t xml:space="preserve"> </w:t>
-      </w:r>
-      <w:proofErr w:type="spellStart"/>
-      <w:r>
-        <w:rPr>
-          <w:rFonts w:ascii="Times New Roman" w:eastAsia="Times New Roman" w:hAnsi="Times New Roman" w:cs="Times New Roman"/>
-          <w:sz w:val="24"/>
-          <w:szCs w:val="24"/>
-        </w:rPr>
-        <w:t>Framework</w:t>
-      </w:r>
-      <w:proofErr w:type="spellEnd"/>
-      <w:r>
-        <w:rPr>
-          <w:rFonts w:ascii="Times New Roman" w:eastAsia="Times New Roman" w:hAnsi="Times New Roman" w:cs="Times New Roman"/>
-          <w:sz w:val="24"/>
-          <w:szCs w:val="24"/>
-        </w:rPr>
-        <w:t xml:space="preserve">, </w:t>
-      </w:r>
-      <w:proofErr w:type="spellStart"/>
-      <w:r>
-        <w:rPr>
-          <w:rFonts w:ascii="Times New Roman" w:eastAsia="Times New Roman" w:hAnsi="Times New Roman" w:cs="Times New Roman"/>
-          <w:sz w:val="24"/>
-          <w:szCs w:val="24"/>
-        </w:rPr>
-        <w:t>SQLite</w:t>
-      </w:r>
-      <w:proofErr w:type="spellEnd"/>
-      <w:r>
-        <w:rPr>
-          <w:rFonts w:ascii="Times New Roman" w:eastAsia="Times New Roman" w:hAnsi="Times New Roman" w:cs="Times New Roman"/>
-          <w:sz w:val="24"/>
-          <w:szCs w:val="24"/>
-        </w:rPr>
-        <w:t xml:space="preserve">, MySQL </w:t>
-      </w:r>
-      <w:proofErr w:type="spellStart"/>
-      <w:r>
-        <w:rPr>
-          <w:rFonts w:ascii="Times New Roman" w:eastAsia="Times New Roman" w:hAnsi="Times New Roman" w:cs="Times New Roman"/>
-          <w:sz w:val="24"/>
-          <w:szCs w:val="24"/>
-        </w:rPr>
-        <w:t>Workbench</w:t>
-      </w:r>
-      <w:proofErr w:type="spellEnd"/>
-      <w:r>
-        <w:rPr>
-          <w:rFonts w:ascii="Times New Roman" w:eastAsia="Times New Roman" w:hAnsi="Times New Roman" w:cs="Times New Roman"/>
-          <w:sz w:val="24"/>
-          <w:szCs w:val="24"/>
-        </w:rPr>
-        <w:t xml:space="preserve">, Visual Studio 2015, Visual Studio </w:t>
-      </w:r>
-      <w:proofErr w:type="spellStart"/>
-      <w:r>
-        <w:rPr>
-          <w:rFonts w:ascii="Times New Roman" w:eastAsia="Times New Roman" w:hAnsi="Times New Roman" w:cs="Times New Roman"/>
-          <w:sz w:val="24"/>
-          <w:szCs w:val="24"/>
-        </w:rPr>
-        <w:t>Code</w:t>
-      </w:r>
-      <w:proofErr w:type="spellEnd"/>
-      <w:r>
-        <w:rPr>
-          <w:rFonts w:ascii="Times New Roman" w:eastAsia="Times New Roman" w:hAnsi="Times New Roman" w:cs="Times New Roman"/>
-          <w:sz w:val="24"/>
-          <w:szCs w:val="24"/>
-        </w:rPr>
-        <w:t xml:space="preserve">, </w:t>
-      </w:r>
-      <w:proofErr w:type="spellStart"/>
-      <w:r>
-        <w:rPr>
-          <w:rFonts w:ascii="Times New Roman" w:eastAsia="Times New Roman" w:hAnsi="Times New Roman" w:cs="Times New Roman"/>
-          <w:sz w:val="24"/>
-          <w:szCs w:val="24"/>
-        </w:rPr>
-        <w:t>Postman</w:t>
-      </w:r>
-      <w:proofErr w:type="spellEnd"/>
-      <w:r>
-        <w:rPr>
-          <w:rFonts w:ascii="Times New Roman" w:eastAsia="Times New Roman" w:hAnsi="Times New Roman" w:cs="Times New Roman"/>
-          <w:sz w:val="24"/>
-          <w:szCs w:val="24"/>
-        </w:rPr>
-        <w:t xml:space="preserve">, DB </w:t>
-      </w:r>
-      <w:proofErr w:type="spellStart"/>
-      <w:r>
-        <w:rPr>
-          <w:rFonts w:ascii="Times New Roman" w:eastAsia="Times New Roman" w:hAnsi="Times New Roman" w:cs="Times New Roman"/>
-          <w:sz w:val="24"/>
-          <w:szCs w:val="24"/>
-        </w:rPr>
-        <w:t>Browser</w:t>
-      </w:r>
-      <w:proofErr w:type="spellEnd"/>
-      <w:r>
-        <w:rPr>
-          <w:rFonts w:ascii="Times New Roman" w:eastAsia="Times New Roman" w:hAnsi="Times New Roman" w:cs="Times New Roman"/>
-          <w:sz w:val="24"/>
-          <w:szCs w:val="24"/>
-        </w:rPr>
-        <w:t xml:space="preserve"> </w:t>
-      </w:r>
-      <w:proofErr w:type="spellStart"/>
-      <w:r>
-        <w:rPr>
-          <w:rFonts w:ascii="Times New Roman" w:eastAsia="Times New Roman" w:hAnsi="Times New Roman" w:cs="Times New Roman"/>
-          <w:sz w:val="24"/>
-          <w:szCs w:val="24"/>
-        </w:rPr>
-        <w:t>for</w:t>
-      </w:r>
-      <w:proofErr w:type="spellEnd"/>
-      <w:r>
-        <w:rPr>
-          <w:rFonts w:ascii="Times New Roman" w:eastAsia="Times New Roman" w:hAnsi="Times New Roman" w:cs="Times New Roman"/>
-          <w:sz w:val="24"/>
-          <w:szCs w:val="24"/>
-        </w:rPr>
-        <w:t xml:space="preserve"> </w:t>
-      </w:r>
-      <w:proofErr w:type="spellStart"/>
-      <w:r>
-        <w:rPr>
-          <w:rFonts w:ascii="Times New Roman" w:eastAsia="Times New Roman" w:hAnsi="Times New Roman" w:cs="Times New Roman"/>
-          <w:sz w:val="24"/>
-          <w:szCs w:val="24"/>
-        </w:rPr>
-        <w:t>SQLite</w:t>
-      </w:r>
-      <w:proofErr w:type="spellEnd"/>
-      <w:r>
-        <w:rPr>
-          <w:rFonts w:ascii="Times New Roman" w:eastAsia="Times New Roman" w:hAnsi="Times New Roman" w:cs="Times New Roman"/>
-          <w:sz w:val="24"/>
-          <w:szCs w:val="24"/>
-        </w:rPr>
-        <w:t xml:space="preserve">, Google </w:t>
-      </w:r>
-      <w:proofErr w:type="spellStart"/>
-      <w:r>
-        <w:rPr>
-          <w:rFonts w:ascii="Times New Roman" w:eastAsia="Times New Roman" w:hAnsi="Times New Roman" w:cs="Times New Roman"/>
-          <w:sz w:val="24"/>
-          <w:szCs w:val="24"/>
-        </w:rPr>
-        <w:t>maps</w:t>
-      </w:r>
-      <w:proofErr w:type="spellEnd"/>
-    </w:p>
-    <w:p>
-      <w:pPr>
-        <w:pStyle w:val="Antrat1"/>
+        <w:t>Užduoties atlikimui bus naudojami .NET Core 1.0, ReactJS, Redux, Bootstrap, Webpack, Sass, Entity Framework, SQLite, MySQL Workbench, Visual Studio 2015, Visual Studio Code, Postman, DB Browser for SQLite, Google maps</w:t>
+      </w:r>
+    </w:p>
+    <w:p>
+      <w:pPr>
+        <w:pStyle w:val="Heading1"/>
         <w:contextualSpacing w:val="0"/>
         <w:rPr>
           <w:rFonts w:ascii="Times New Roman" w:hAnsi="Times New Roman" w:cs="Times New Roman"/>
@@ -1673,7 +1383,7 @@
     </w:p>
     <w:p>
       <w:pPr>
-        <w:pStyle w:val="Antrat1"/>
+        <w:pStyle w:val="Heading1"/>
         <w:contextualSpacing w:val="0"/>
         <w:rPr>
           <w:rFonts w:ascii="Times New Roman" w:hAnsi="Times New Roman" w:cs="Times New Roman"/>
@@ -1776,25 +1486,7 @@
           <w:sz w:val="24"/>
           <w:szCs w:val="24"/>
         </w:rPr>
-        <w:t>Pagrindinė vartotojo funkcija yra nusipirkti seanso bilietą bei rezervuoti jį pasirinktame kino teatre į bet kokį pasirinktą kino filmą. Nusipirktą bilietą galės atsispausdinti arba išsisaugoti .</w:t>
-      </w:r>
-      <w:proofErr w:type="spellStart"/>
-      <w:r>
-        <w:rPr>
-          <w:rFonts w:ascii="Times New Roman" w:eastAsia="Times New Roman" w:hAnsi="Times New Roman" w:cs="Times New Roman"/>
-          <w:sz w:val="24"/>
-          <w:szCs w:val="24"/>
-        </w:rPr>
-        <w:t>pdf</w:t>
-      </w:r>
-      <w:proofErr w:type="spellEnd"/>
-      <w:r>
-        <w:rPr>
-          <w:rFonts w:ascii="Times New Roman" w:eastAsia="Times New Roman" w:hAnsi="Times New Roman" w:cs="Times New Roman"/>
-          <w:sz w:val="24"/>
-          <w:szCs w:val="24"/>
-        </w:rPr>
-        <w:t xml:space="preserve"> formatu. Kitos funkcijos: </w:t>
+        <w:t xml:space="preserve">Pagrindinė vartotojo funkcija yra nusipirkti seanso bilietą bei rezervuoti jį pasirinktame kino teatre į bet kokį pasirinktą kino filmą. Nusipirktą bilietą galės atsispausdinti arba išsisaugoti .pdf formatu. Kitos funkcijos: </w:t>
       </w:r>
     </w:p>
     <w:p>
@@ -2010,25 +1702,7 @@
           <w:sz w:val="24"/>
           <w:szCs w:val="24"/>
         </w:rPr>
-        <w:t xml:space="preserve">Artimiausią kino teatrą pagal buvimo vieta arba pagal įvestą adresą (bus naudojamas Google </w:t>
-      </w:r>
-      <w:proofErr w:type="spellStart"/>
-      <w:r>
-        <w:rPr>
-          <w:rFonts w:ascii="Times New Roman" w:eastAsia="Times New Roman" w:hAnsi="Times New Roman" w:cs="Times New Roman"/>
-          <w:sz w:val="24"/>
-          <w:szCs w:val="24"/>
-        </w:rPr>
-        <w:t>Maps</w:t>
-      </w:r>
-      <w:proofErr w:type="spellEnd"/>
-      <w:r>
-        <w:rPr>
-          <w:rFonts w:ascii="Times New Roman" w:eastAsia="Times New Roman" w:hAnsi="Times New Roman" w:cs="Times New Roman"/>
-          <w:sz w:val="24"/>
-          <w:szCs w:val="24"/>
-        </w:rPr>
-        <w:t>)</w:t>
+        <w:t>Artimiausią kino teatrą pagal buvimo vieta arba pagal įvestą adresą (bus naudojamas Google Maps)</w:t>
       </w:r>
     </w:p>
     <w:p>
@@ -2164,43 +1838,7 @@
           <w:sz w:val="24"/>
           <w:szCs w:val="24"/>
         </w:rPr>
-        <w:t xml:space="preserve">Dalyvauti šiuo metu aktyviuose </w:t>
-      </w:r>
-      <w:proofErr w:type="spellStart"/>
-      <w:r>
-        <w:rPr>
-          <w:rFonts w:ascii="Times New Roman" w:eastAsia="Times New Roman" w:hAnsi="Times New Roman" w:cs="Times New Roman"/>
-          <w:sz w:val="24"/>
-          <w:szCs w:val="24"/>
-        </w:rPr>
-        <w:t>balsavimuose</w:t>
-      </w:r>
-      <w:proofErr w:type="spellEnd"/>
-      <w:r>
-        <w:rPr>
-          <w:rFonts w:ascii="Times New Roman" w:eastAsia="Times New Roman" w:hAnsi="Times New Roman" w:cs="Times New Roman"/>
-          <w:sz w:val="24"/>
-          <w:szCs w:val="24"/>
-        </w:rPr>
-        <w:t xml:space="preserve">, peržiūrėti senesnius </w:t>
-      </w:r>
-      <w:proofErr w:type="spellStart"/>
-      <w:r>
-        <w:rPr>
-          <w:rFonts w:ascii="Times New Roman" w:eastAsia="Times New Roman" w:hAnsi="Times New Roman" w:cs="Times New Roman"/>
-          <w:sz w:val="24"/>
-          <w:szCs w:val="24"/>
-        </w:rPr>
-        <w:t>balsavimus</w:t>
-      </w:r>
-      <w:proofErr w:type="spellEnd"/>
-      <w:r>
-        <w:rPr>
-          <w:rFonts w:ascii="Times New Roman" w:eastAsia="Times New Roman" w:hAnsi="Times New Roman" w:cs="Times New Roman"/>
-          <w:sz w:val="24"/>
-          <w:szCs w:val="24"/>
-        </w:rPr>
-        <w:t>, matyti balsų skirtumus jei balsavimas pasi</w:t>
+        <w:t>Dalyvauti šiuo metu aktyviuose balsavimuose, peržiūrėti senesnius balsavimus, matyti balsų skirtumus jei balsavimas pasi</w:t>
       </w:r>
       <w:r>
         <w:rPr>
@@ -3004,61 +2642,7 @@
           <w:sz w:val="24"/>
           <w:szCs w:val="24"/>
         </w:rPr>
-        <w:t xml:space="preserve">Filmo anonsai ( </w:t>
-      </w:r>
-      <w:proofErr w:type="spellStart"/>
-      <w:r>
-        <w:rPr>
-          <w:rFonts w:ascii="Times New Roman" w:eastAsia="Times New Roman" w:hAnsi="Times New Roman" w:cs="Times New Roman"/>
-          <w:sz w:val="24"/>
-          <w:szCs w:val="24"/>
-        </w:rPr>
-        <w:t>video</w:t>
-      </w:r>
-      <w:proofErr w:type="spellEnd"/>
-      <w:r>
-        <w:rPr>
-          <w:rFonts w:ascii="Times New Roman" w:eastAsia="Times New Roman" w:hAnsi="Times New Roman" w:cs="Times New Roman"/>
-          <w:sz w:val="24"/>
-          <w:szCs w:val="24"/>
-        </w:rPr>
-        <w:t xml:space="preserve"> medžiaga bus talpinama išorinėse informacinėse sistemose, tokiose kaip </w:t>
-      </w:r>
-      <w:proofErr w:type="spellStart"/>
-      <w:r>
-        <w:rPr>
-          <w:rFonts w:ascii="Times New Roman" w:eastAsia="Times New Roman" w:hAnsi="Times New Roman" w:cs="Times New Roman"/>
-          <w:sz w:val="24"/>
-          <w:szCs w:val="24"/>
-        </w:rPr>
-        <w:t>Youtube</w:t>
-      </w:r>
-      <w:proofErr w:type="spellEnd"/>
-      <w:r>
-        <w:rPr>
-          <w:rFonts w:ascii="Times New Roman" w:eastAsia="Times New Roman" w:hAnsi="Times New Roman" w:cs="Times New Roman"/>
-          <w:sz w:val="24"/>
-          <w:szCs w:val="24"/>
-        </w:rPr>
-        <w:t xml:space="preserve">, Facebook, </w:t>
-      </w:r>
-      <w:proofErr w:type="spellStart"/>
-      <w:r>
-        <w:rPr>
-          <w:rFonts w:ascii="Times New Roman" w:eastAsia="Times New Roman" w:hAnsi="Times New Roman" w:cs="Times New Roman"/>
-          <w:sz w:val="24"/>
-          <w:szCs w:val="24"/>
-        </w:rPr>
-        <w:t>Vimeo</w:t>
-      </w:r>
-      <w:proofErr w:type="spellEnd"/>
-      <w:r>
-        <w:rPr>
-          <w:rFonts w:ascii="Times New Roman" w:eastAsia="Times New Roman" w:hAnsi="Times New Roman" w:cs="Times New Roman"/>
-          <w:sz w:val="24"/>
-          <w:szCs w:val="24"/>
-        </w:rPr>
-        <w:t xml:space="preserve"> ir panašiai).</w:t>
+        <w:t>Filmo anonsai ( video medžiaga bus talpinama išorinėse informacinėse sistemose, tokiose kaip Youtube, Facebook, Vimeo ir panašiai).</w:t>
       </w:r>
     </w:p>
     <w:p>
@@ -3452,18 +3036,8 @@
           <w:sz w:val="24"/>
           <w:szCs w:val="24"/>
         </w:rPr>
-        <w:t xml:space="preserve">Sukurti </w:t>
-      </w:r>
-      <w:proofErr w:type="spellStart"/>
-      <w:r>
-        <w:rPr>
-          <w:rFonts w:ascii="Times New Roman" w:eastAsia="Times New Roman" w:hAnsi="Times New Roman" w:cs="Times New Roman"/>
-          <w:sz w:val="24"/>
-          <w:szCs w:val="24"/>
-        </w:rPr>
-        <w:t>balsavimus</w:t>
-      </w:r>
-      <w:proofErr w:type="spellEnd"/>
+        <w:t>Sukurti balsavimus</w:t>
+      </w:r>
     </w:p>
     <w:p>
       <w:pPr>
@@ -3490,18 +3064,8 @@
           <w:sz w:val="24"/>
           <w:szCs w:val="24"/>
         </w:rPr>
-        <w:t xml:space="preserve">Atšaukti/pašalinti </w:t>
-      </w:r>
-      <w:proofErr w:type="spellStart"/>
-      <w:r>
-        <w:rPr>
-          <w:rFonts w:ascii="Times New Roman" w:eastAsia="Times New Roman" w:hAnsi="Times New Roman" w:cs="Times New Roman"/>
-          <w:sz w:val="24"/>
-          <w:szCs w:val="24"/>
-        </w:rPr>
-        <w:t>balsavimus</w:t>
-      </w:r>
-      <w:proofErr w:type="spellEnd"/>
+        <w:t>Atšaukti/pašalinti balsavimus</w:t>
+      </w:r>
     </w:p>
     <w:p>
       <w:pPr>
@@ -3858,7 +3422,7 @@
     </w:p>
     <w:p>
       <w:pPr>
-        <w:pStyle w:val="Antrat1"/>
+        <w:pStyle w:val="Heading1"/>
         <w:ind w:left="360"/>
         <w:contextualSpacing w:val="0"/>
         <w:rPr>
@@ -5509,7 +5073,7 @@
     </w:p>
     <w:p>
       <w:pPr>
-        <w:pStyle w:val="Antrat1"/>
+        <w:pStyle w:val="Heading1"/>
         <w:ind w:left="360"/>
         <w:contextualSpacing w:val="0"/>
         <w:rPr>
@@ -5563,25 +5127,7 @@
           <w:sz w:val="24"/>
           <w:szCs w:val="24"/>
         </w:rPr>
-        <w:t>chijos bei panaudojimo atvejų diagramomis. Funkcijų hierarchijos diagramoje išskirtos 4 posistemės (</w:t>
-      </w:r>
-      <w:proofErr w:type="spellStart"/>
-      <w:r>
-        <w:rPr>
-          <w:rFonts w:ascii="Times New Roman" w:hAnsi="Times New Roman" w:cs="Times New Roman"/>
-          <w:sz w:val="24"/>
-          <w:szCs w:val="24"/>
-        </w:rPr>
-        <w:t>t.y</w:t>
-      </w:r>
-      <w:proofErr w:type="spellEnd"/>
-      <w:r>
-        <w:rPr>
-          <w:rFonts w:ascii="Times New Roman" w:hAnsi="Times New Roman" w:cs="Times New Roman"/>
-          <w:sz w:val="24"/>
-          <w:szCs w:val="24"/>
-        </w:rPr>
-        <w:t xml:space="preserve">., vartotojo, kino teatro, kino studijos bei </w:t>
+        <w:t xml:space="preserve">chijos bei panaudojimo atvejų diagramomis. Funkcijų hierarchijos diagramoje išskirtos 4 posistemės (t.y., vartotojo, kino teatro, kino studijos bei </w:t>
       </w:r>
       <w:r>
         <w:rPr>
@@ -5669,7 +5215,7 @@
     </w:p>
     <w:p>
       <w:pPr>
-        <w:pStyle w:val="Sraopastraipa"/>
+        <w:pStyle w:val="ListParagraph"/>
         <w:numPr>
           <w:ilvl w:val="0"/>
           <w:numId w:val="18"/>
@@ -5686,25 +5232,7 @@
           <w:sz w:val="24"/>
           <w:szCs w:val="24"/>
         </w:rPr>
-        <w:t xml:space="preserve">Mantas </w:t>
-      </w:r>
-      <w:proofErr w:type="spellStart"/>
-      <w:r>
-        <w:rPr>
-          <w:rFonts w:ascii="Times New Roman" w:hAnsi="Times New Roman" w:cs="Times New Roman"/>
-          <w:sz w:val="24"/>
-          <w:szCs w:val="24"/>
-        </w:rPr>
-        <w:t>Zambacevičius</w:t>
-      </w:r>
-      <w:proofErr w:type="spellEnd"/>
-      <w:r>
-        <w:rPr>
-          <w:rFonts w:ascii="Times New Roman" w:hAnsi="Times New Roman" w:cs="Times New Roman"/>
-          <w:sz w:val="24"/>
-          <w:szCs w:val="24"/>
-        </w:rPr>
-        <w:t xml:space="preserve"> – </w:t>
+        <w:t xml:space="preserve">Mantas Zambacevičius – </w:t>
       </w:r>
       <w:r>
         <w:rPr>
@@ -5718,7 +5246,7 @@
     </w:p>
     <w:p>
       <w:pPr>
-        <w:pStyle w:val="Sraopastraipa"/>
+        <w:pStyle w:val="ListParagraph"/>
         <w:numPr>
           <w:ilvl w:val="0"/>
           <w:numId w:val="18"/>
@@ -5749,7 +5277,7 @@
     </w:p>
     <w:p>
       <w:pPr>
-        <w:pStyle w:val="Sraopastraipa"/>
+        <w:pStyle w:val="ListParagraph"/>
         <w:numPr>
           <w:ilvl w:val="0"/>
           <w:numId w:val="18"/>
@@ -5780,7 +5308,7 @@
     </w:p>
     <w:p>
       <w:pPr>
-        <w:pStyle w:val="Sraopastraipa"/>
+        <w:pStyle w:val="ListParagraph"/>
         <w:keepNext/>
         <w:numPr>
           <w:ilvl w:val="0"/>
@@ -5828,6 +5356,7 @@
           <w:color w:val="FFFF00"/>
           <w:sz w:val="24"/>
           <w:szCs w:val="24"/>
+          <w:lang w:val="en-US" w:eastAsia="en-US"/>
         </w:rPr>
         <w:drawing>
           <wp:inline distT="0" distB="0" distL="0" distR="0">
@@ -5881,7 +5410,7 @@
     </w:p>
     <w:p>
       <w:pPr>
-        <w:pStyle w:val="Antrat"/>
+        <w:pStyle w:val="Caption"/>
         <w:jc w:val="center"/>
         <w:rPr>
           <w:rFonts w:ascii="Times New Roman" w:hAnsi="Times New Roman" w:cs="Times New Roman"/>
@@ -5957,6 +5486,7 @@
         <w:rPr>
           <w:rFonts w:ascii="Times New Roman" w:hAnsi="Times New Roman" w:cs="Times New Roman"/>
           <w:noProof/>
+          <w:lang w:val="en-US" w:eastAsia="en-US"/>
         </w:rPr>
         <w:lastRenderedPageBreak/>
         <w:drawing>
@@ -6011,7 +5541,7 @@
     </w:p>
     <w:p>
       <w:pPr>
-        <w:pStyle w:val="Antrat"/>
+        <w:pStyle w:val="Caption"/>
         <w:jc w:val="center"/>
         <w:rPr>
           <w:rFonts w:ascii="Times New Roman" w:hAnsi="Times New Roman" w:cs="Times New Roman"/>
@@ -6091,7 +5621,7 @@
     </w:p>
     <w:p>
       <w:pPr>
-        <w:pStyle w:val="Antrat1"/>
+        <w:pStyle w:val="Heading1"/>
         <w:ind w:left="360"/>
         <w:contextualSpacing w:val="0"/>
         <w:rPr>
@@ -6117,7 +5647,7 @@
     </w:p>
     <w:p>
       <w:pPr>
-        <w:pStyle w:val="Sraopastraipa"/>
+        <w:pStyle w:val="ListParagraph"/>
         <w:numPr>
           <w:ilvl w:val="0"/>
           <w:numId w:val="21"/>
@@ -6141,7 +5671,7 @@
     </w:p>
     <w:p>
       <w:pPr>
-        <w:pStyle w:val="Sraopastraipa"/>
+        <w:pStyle w:val="ListParagraph"/>
         <w:ind w:left="360"/>
         <w:rPr>
           <w:rFonts w:ascii="Times New Roman" w:hAnsi="Times New Roman" w:cs="Times New Roman"/>
@@ -6153,7 +5683,7 @@
     </w:p>
     <w:p>
       <w:pPr>
-        <w:pStyle w:val="Sraopastraipa"/>
+        <w:pStyle w:val="ListParagraph"/>
         <w:ind w:left="360" w:firstLine="360"/>
         <w:rPr>
           <w:rFonts w:ascii="Times New Roman" w:hAnsi="Times New Roman" w:cs="Times New Roman"/>
@@ -6177,7 +5707,7 @@
     </w:p>
     <w:p>
       <w:pPr>
-        <w:pStyle w:val="Sraopastraipa"/>
+        <w:pStyle w:val="ListParagraph"/>
         <w:ind w:left="360" w:firstLine="360"/>
         <w:rPr>
           <w:rFonts w:ascii="Times New Roman" w:hAnsi="Times New Roman" w:cs="Times New Roman"/>
@@ -6187,7 +5717,7 @@
     </w:p>
     <w:p>
       <w:pPr>
-        <w:pStyle w:val="Sraopastraipa"/>
+        <w:pStyle w:val="ListParagraph"/>
         <w:numPr>
           <w:ilvl w:val="1"/>
           <w:numId w:val="21"/>
@@ -6238,7 +5768,7 @@
     </w:p>
     <w:p>
       <w:pPr>
-        <w:pStyle w:val="Sraopastraipa"/>
+        <w:pStyle w:val="ListParagraph"/>
         <w:ind w:left="792"/>
         <w:rPr>
           <w:rFonts w:ascii="Times New Roman" w:hAnsi="Times New Roman" w:cs="Times New Roman"/>
@@ -6249,7 +5779,7 @@
     </w:p>
     <w:p>
       <w:pPr>
-        <w:pStyle w:val="Sraopastraipa"/>
+        <w:pStyle w:val="ListParagraph"/>
         <w:ind w:left="360"/>
         <w:rPr>
           <w:rFonts w:ascii="Times New Roman" w:hAnsi="Times New Roman" w:cs="Times New Roman"/>
@@ -6284,7 +5814,7 @@
     </w:p>
     <w:tbl>
       <w:tblPr>
-        <w:tblStyle w:val="Lentelstinklelis"/>
+        <w:tblStyle w:val="TableGrid"/>
         <w:tblW w:w="0" w:type="auto"/>
         <w:tblLook w:val="04A0" w:firstRow="1" w:lastRow="0" w:firstColumn="1" w:lastColumn="0" w:noHBand="0" w:noVBand="1"/>
       </w:tblPr>
@@ -6568,7 +6098,7 @@
           </w:tcPr>
           <w:p>
             <w:pPr>
-              <w:pStyle w:val="Sraopastraipa"/>
+              <w:pStyle w:val="ListParagraph"/>
               <w:numPr>
                 <w:ilvl w:val="0"/>
                 <w:numId w:val="22"/>
@@ -6593,7 +6123,7 @@
           </w:tcPr>
           <w:p>
             <w:pPr>
-              <w:pStyle w:val="Sraopastraipa"/>
+              <w:pStyle w:val="ListParagraph"/>
               <w:numPr>
                 <w:ilvl w:val="1"/>
                 <w:numId w:val="22"/>
@@ -6613,7 +6143,7 @@
           </w:p>
           <w:p>
             <w:pPr>
-              <w:pStyle w:val="Sraopastraipa"/>
+              <w:pStyle w:val="ListParagraph"/>
               <w:numPr>
                 <w:ilvl w:val="1"/>
                 <w:numId w:val="22"/>
@@ -6640,7 +6170,7 @@
           </w:tcPr>
           <w:p>
             <w:pPr>
-              <w:pStyle w:val="Sraopastraipa"/>
+              <w:pStyle w:val="ListParagraph"/>
               <w:numPr>
                 <w:ilvl w:val="0"/>
                 <w:numId w:val="22"/>
@@ -6728,7 +6258,7 @@
     </w:p>
     <w:p>
       <w:pPr>
-        <w:pStyle w:val="Sraopastraipa"/>
+        <w:pStyle w:val="ListParagraph"/>
         <w:ind w:left="360"/>
         <w:rPr>
           <w:rFonts w:ascii="Times New Roman" w:hAnsi="Times New Roman" w:cs="Times New Roman"/>
@@ -6787,7 +6317,7 @@
     </w:p>
     <w:tbl>
       <w:tblPr>
-        <w:tblStyle w:val="Lentelstinklelis"/>
+        <w:tblStyle w:val="TableGrid"/>
         <w:tblW w:w="0" w:type="auto"/>
         <w:tblLook w:val="04A0" w:firstRow="1" w:lastRow="0" w:firstColumn="1" w:lastColumn="0" w:noHBand="0" w:noVBand="1"/>
       </w:tblPr>
@@ -7078,7 +6608,7 @@
           </w:tcPr>
           <w:p>
             <w:pPr>
-              <w:pStyle w:val="Sraopastraipa"/>
+              <w:pStyle w:val="ListParagraph"/>
               <w:numPr>
                 <w:ilvl w:val="0"/>
                 <w:numId w:val="23"/>
@@ -7125,7 +6655,7 @@
           </w:tcPr>
           <w:p>
             <w:pPr>
-              <w:pStyle w:val="Sraopastraipa"/>
+              <w:pStyle w:val="ListParagraph"/>
               <w:numPr>
                 <w:ilvl w:val="0"/>
                 <w:numId w:val="23"/>
@@ -7172,7 +6702,7 @@
           </w:tcPr>
           <w:p>
             <w:pPr>
-              <w:pStyle w:val="Sraopastraipa"/>
+              <w:pStyle w:val="ListParagraph"/>
               <w:numPr>
                 <w:ilvl w:val="0"/>
                 <w:numId w:val="23"/>
@@ -7219,7 +6749,7 @@
           </w:tcPr>
           <w:p>
             <w:pPr>
-              <w:pStyle w:val="Sraopastraipa"/>
+              <w:pStyle w:val="ListParagraph"/>
               <w:numPr>
                 <w:ilvl w:val="0"/>
                 <w:numId w:val="23"/>
@@ -7300,7 +6830,7 @@
     </w:tbl>
     <w:p>
       <w:pPr>
-        <w:pStyle w:val="Sraopastraipa"/>
+        <w:pStyle w:val="ListParagraph"/>
         <w:ind w:left="360"/>
         <w:rPr>
           <w:rFonts w:ascii="Times New Roman" w:hAnsi="Times New Roman" w:cs="Times New Roman"/>
@@ -7311,7 +6841,7 @@
     </w:p>
     <w:p>
       <w:pPr>
-        <w:pStyle w:val="Sraopastraipa"/>
+        <w:pStyle w:val="ListParagraph"/>
         <w:ind w:left="360"/>
         <w:rPr>
           <w:rFonts w:ascii="Times New Roman" w:hAnsi="Times New Roman" w:cs="Times New Roman"/>
@@ -7346,7 +6876,7 @@
     </w:p>
     <w:tbl>
       <w:tblPr>
-        <w:tblStyle w:val="Lentelstinklelis"/>
+        <w:tblStyle w:val="TableGrid"/>
         <w:tblW w:w="0" w:type="auto"/>
         <w:tblLook w:val="04A0" w:firstRow="1" w:lastRow="0" w:firstColumn="1" w:lastColumn="0" w:noHBand="0" w:noVBand="1"/>
       </w:tblPr>
@@ -7630,7 +7160,7 @@
           </w:tcPr>
           <w:p>
             <w:pPr>
-              <w:pStyle w:val="Sraopastraipa"/>
+              <w:pStyle w:val="ListParagraph"/>
               <w:numPr>
                 <w:ilvl w:val="0"/>
                 <w:numId w:val="24"/>
@@ -7677,7 +7207,7 @@
           </w:tcPr>
           <w:p>
             <w:pPr>
-              <w:pStyle w:val="Sraopastraipa"/>
+              <w:pStyle w:val="ListParagraph"/>
               <w:numPr>
                 <w:ilvl w:val="0"/>
                 <w:numId w:val="24"/>
@@ -7724,7 +7254,7 @@
           </w:tcPr>
           <w:p>
             <w:pPr>
-              <w:pStyle w:val="Sraopastraipa"/>
+              <w:pStyle w:val="ListParagraph"/>
               <w:numPr>
                 <w:ilvl w:val="0"/>
                 <w:numId w:val="24"/>
@@ -7812,7 +7342,7 @@
     </w:p>
     <w:p>
       <w:pPr>
-        <w:pStyle w:val="Sraopastraipa"/>
+        <w:pStyle w:val="ListParagraph"/>
         <w:ind w:left="360"/>
         <w:rPr>
           <w:rFonts w:ascii="Times New Roman" w:hAnsi="Times New Roman" w:cs="Times New Roman"/>
@@ -7847,7 +7377,7 @@
     </w:p>
     <w:tbl>
       <w:tblPr>
-        <w:tblStyle w:val="Lentelstinklelis"/>
+        <w:tblStyle w:val="TableGrid"/>
         <w:tblW w:w="0" w:type="auto"/>
         <w:tblLook w:val="04A0" w:firstRow="1" w:lastRow="0" w:firstColumn="1" w:lastColumn="0" w:noHBand="0" w:noVBand="1"/>
       </w:tblPr>
@@ -8131,7 +7661,7 @@
           </w:tcPr>
           <w:p>
             <w:pPr>
-              <w:pStyle w:val="Sraopastraipa"/>
+              <w:pStyle w:val="ListParagraph"/>
               <w:numPr>
                 <w:ilvl w:val="0"/>
                 <w:numId w:val="25"/>
@@ -8185,7 +7715,7 @@
           </w:tcPr>
           <w:p>
             <w:pPr>
-              <w:pStyle w:val="Sraopastraipa"/>
+              <w:pStyle w:val="ListParagraph"/>
               <w:numPr>
                 <w:ilvl w:val="0"/>
                 <w:numId w:val="25"/>
@@ -8232,7 +7762,7 @@
           </w:tcPr>
           <w:p>
             <w:pPr>
-              <w:pStyle w:val="Sraopastraipa"/>
+              <w:pStyle w:val="ListParagraph"/>
               <w:numPr>
                 <w:ilvl w:val="0"/>
                 <w:numId w:val="25"/>
@@ -8325,7 +7855,7 @@
     </w:p>
     <w:p>
       <w:pPr>
-        <w:pStyle w:val="Sraopastraipa"/>
+        <w:pStyle w:val="ListParagraph"/>
         <w:numPr>
           <w:ilvl w:val="1"/>
           <w:numId w:val="21"/>
@@ -8368,7 +7898,7 @@
     </w:p>
     <w:p>
       <w:pPr>
-        <w:pStyle w:val="Sraopastraipa"/>
+        <w:pStyle w:val="ListParagraph"/>
         <w:ind w:left="360"/>
         <w:rPr>
           <w:rFonts w:ascii="Times New Roman" w:hAnsi="Times New Roman" w:cs="Times New Roman"/>
@@ -8380,7 +7910,7 @@
     </w:p>
     <w:p>
       <w:pPr>
-        <w:pStyle w:val="Sraopastraipa"/>
+        <w:pStyle w:val="ListParagraph"/>
         <w:ind w:left="360"/>
         <w:rPr>
           <w:rFonts w:ascii="Times New Roman" w:hAnsi="Times New Roman" w:cs="Times New Roman"/>
@@ -8415,7 +7945,7 @@
     </w:p>
     <w:tbl>
       <w:tblPr>
-        <w:tblStyle w:val="Lentelstinklelis"/>
+        <w:tblStyle w:val="TableGrid"/>
         <w:tblW w:w="0" w:type="auto"/>
         <w:tblLook w:val="04A0" w:firstRow="1" w:lastRow="0" w:firstColumn="1" w:lastColumn="0" w:noHBand="0" w:noVBand="1"/>
       </w:tblPr>
@@ -8692,7 +8222,7 @@
           </w:tcPr>
           <w:p>
             <w:pPr>
-              <w:pStyle w:val="Sraopastraipa"/>
+              <w:pStyle w:val="ListParagraph"/>
               <w:numPr>
                 <w:ilvl w:val="3"/>
                 <w:numId w:val="6"/>
@@ -8747,7 +8277,7 @@
           </w:tcPr>
           <w:p>
             <w:pPr>
-              <w:pStyle w:val="Sraopastraipa"/>
+              <w:pStyle w:val="ListParagraph"/>
               <w:numPr>
                 <w:ilvl w:val="3"/>
                 <w:numId w:val="6"/>
@@ -8773,7 +8303,7 @@
           </w:tcPr>
           <w:p>
             <w:pPr>
-              <w:pStyle w:val="Sraopastraipa"/>
+              <w:pStyle w:val="ListParagraph"/>
               <w:numPr>
                 <w:ilvl w:val="1"/>
                 <w:numId w:val="22"/>
@@ -8851,7 +8381,7 @@
           </w:tcPr>
           <w:p>
             <w:pPr>
-              <w:pStyle w:val="Sraopastraipa"/>
+              <w:pStyle w:val="ListParagraph"/>
               <w:numPr>
                 <w:ilvl w:val="0"/>
                 <w:numId w:val="6"/>
@@ -8899,7 +8429,7 @@
           </w:tcPr>
           <w:p>
             <w:pPr>
-              <w:pStyle w:val="Sraopastraipa"/>
+              <w:pStyle w:val="ListParagraph"/>
               <w:numPr>
                 <w:ilvl w:val="0"/>
                 <w:numId w:val="6"/>
@@ -8987,7 +8517,7 @@
     </w:p>
     <w:p>
       <w:pPr>
-        <w:pStyle w:val="Sraopastraipa"/>
+        <w:pStyle w:val="ListParagraph"/>
         <w:ind w:left="360"/>
         <w:rPr>
           <w:rFonts w:ascii="Times New Roman" w:hAnsi="Times New Roman" w:cs="Times New Roman"/>
@@ -9022,7 +8552,7 @@
     </w:p>
     <w:tbl>
       <w:tblPr>
-        <w:tblStyle w:val="Lentelstinklelis"/>
+        <w:tblStyle w:val="TableGrid"/>
         <w:tblW w:w="0" w:type="auto"/>
         <w:tblLook w:val="04A0" w:firstRow="1" w:lastRow="0" w:firstColumn="1" w:lastColumn="0" w:noHBand="0" w:noVBand="1"/>
       </w:tblPr>
@@ -9307,7 +8837,7 @@
           </w:tcPr>
           <w:p>
             <w:pPr>
-              <w:pStyle w:val="Sraopastraipa"/>
+              <w:pStyle w:val="ListParagraph"/>
               <w:numPr>
                 <w:ilvl w:val="0"/>
                 <w:numId w:val="26"/>
@@ -9354,7 +8884,7 @@
           </w:tcPr>
           <w:p>
             <w:pPr>
-              <w:pStyle w:val="Sraopastraipa"/>
+              <w:pStyle w:val="ListParagraph"/>
               <w:numPr>
                 <w:ilvl w:val="0"/>
                 <w:numId w:val="26"/>
@@ -9447,7 +8977,7 @@
     </w:p>
     <w:p>
       <w:pPr>
-        <w:pStyle w:val="Sraopastraipa"/>
+        <w:pStyle w:val="ListParagraph"/>
         <w:ind w:left="360"/>
         <w:rPr>
           <w:rFonts w:ascii="Times New Roman" w:hAnsi="Times New Roman" w:cs="Times New Roman"/>
@@ -9483,7 +9013,7 @@
     </w:p>
     <w:tbl>
       <w:tblPr>
-        <w:tblStyle w:val="Lentelstinklelis"/>
+        <w:tblStyle w:val="TableGrid"/>
         <w:tblW w:w="0" w:type="auto"/>
         <w:tblLook w:val="04A0" w:firstRow="1" w:lastRow="0" w:firstColumn="1" w:lastColumn="0" w:noHBand="0" w:noVBand="1"/>
       </w:tblPr>
@@ -9768,7 +9298,7 @@
           </w:tcPr>
           <w:p>
             <w:pPr>
-              <w:pStyle w:val="Sraopastraipa"/>
+              <w:pStyle w:val="ListParagraph"/>
               <w:numPr>
                 <w:ilvl w:val="0"/>
                 <w:numId w:val="27"/>
@@ -9815,7 +9345,7 @@
           </w:tcPr>
           <w:p>
             <w:pPr>
-              <w:pStyle w:val="Sraopastraipa"/>
+              <w:pStyle w:val="ListParagraph"/>
               <w:numPr>
                 <w:ilvl w:val="0"/>
                 <w:numId w:val="27"/>
@@ -9902,7 +9432,7 @@
     </w:p>
     <w:p>
       <w:pPr>
-        <w:pStyle w:val="Sraopastraipa"/>
+        <w:pStyle w:val="ListParagraph"/>
         <w:ind w:left="360"/>
         <w:rPr>
           <w:rFonts w:ascii="Times New Roman" w:hAnsi="Times New Roman" w:cs="Times New Roman"/>
@@ -9937,7 +9467,7 @@
     </w:p>
     <w:tbl>
       <w:tblPr>
-        <w:tblStyle w:val="Lentelstinklelis"/>
+        <w:tblStyle w:val="TableGrid"/>
         <w:tblW w:w="0" w:type="auto"/>
         <w:tblLook w:val="04A0" w:firstRow="1" w:lastRow="0" w:firstColumn="1" w:lastColumn="0" w:noHBand="0" w:noVBand="1"/>
       </w:tblPr>
@@ -10222,7 +9752,7 @@
           </w:tcPr>
           <w:p>
             <w:pPr>
-              <w:pStyle w:val="Sraopastraipa"/>
+              <w:pStyle w:val="ListParagraph"/>
               <w:numPr>
                 <w:ilvl w:val="0"/>
                 <w:numId w:val="28"/>
@@ -10269,7 +9799,7 @@
           </w:tcPr>
           <w:p>
             <w:pPr>
-              <w:pStyle w:val="Sraopastraipa"/>
+              <w:pStyle w:val="ListParagraph"/>
               <w:numPr>
                 <w:ilvl w:val="0"/>
                 <w:numId w:val="28"/>
@@ -10316,7 +9846,7 @@
           </w:tcPr>
           <w:p>
             <w:pPr>
-              <w:pStyle w:val="Sraopastraipa"/>
+              <w:pStyle w:val="ListParagraph"/>
               <w:numPr>
                 <w:ilvl w:val="0"/>
                 <w:numId w:val="28"/>
@@ -10403,7 +9933,7 @@
     </w:p>
     <w:p>
       <w:pPr>
-        <w:pStyle w:val="Sraopastraipa"/>
+        <w:pStyle w:val="ListParagraph"/>
         <w:ind w:left="360"/>
         <w:rPr>
           <w:rFonts w:ascii="Times New Roman" w:hAnsi="Times New Roman" w:cs="Times New Roman"/>
@@ -10438,7 +9968,7 @@
     </w:p>
     <w:tbl>
       <w:tblPr>
-        <w:tblStyle w:val="Lentelstinklelis"/>
+        <w:tblStyle w:val="TableGrid"/>
         <w:tblW w:w="0" w:type="auto"/>
         <w:tblLook w:val="04A0" w:firstRow="1" w:lastRow="0" w:firstColumn="1" w:lastColumn="0" w:noHBand="0" w:noVBand="1"/>
       </w:tblPr>
@@ -10715,7 +10245,7 @@
           </w:tcPr>
           <w:p>
             <w:pPr>
-              <w:pStyle w:val="Sraopastraipa"/>
+              <w:pStyle w:val="ListParagraph"/>
               <w:numPr>
                 <w:ilvl w:val="0"/>
                 <w:numId w:val="29"/>
@@ -10762,7 +10292,7 @@
           </w:tcPr>
           <w:p>
             <w:pPr>
-              <w:pStyle w:val="Sraopastraipa"/>
+              <w:pStyle w:val="ListParagraph"/>
               <w:numPr>
                 <w:ilvl w:val="0"/>
                 <w:numId w:val="29"/>
@@ -10809,7 +10339,7 @@
           </w:tcPr>
           <w:p>
             <w:pPr>
-              <w:pStyle w:val="Sraopastraipa"/>
+              <w:pStyle w:val="ListParagraph"/>
               <w:numPr>
                 <w:ilvl w:val="0"/>
                 <w:numId w:val="29"/>
@@ -10897,7 +10427,7 @@
     </w:p>
     <w:p>
       <w:pPr>
-        <w:pStyle w:val="Sraopastraipa"/>
+        <w:pStyle w:val="ListParagraph"/>
         <w:numPr>
           <w:ilvl w:val="1"/>
           <w:numId w:val="21"/>
@@ -10934,9 +10464,8 @@
           <w:sz w:val="28"/>
           <w:szCs w:val="28"/>
         </w:rPr>
-        <w:t xml:space="preserve"> (Mantas </w:t>
-      </w:r>
-      <w:proofErr w:type="spellStart"/>
+        <w:t xml:space="preserve"> (Mantas Zambacevičius)</w:t>
+      </w:r>
       <w:r>
         <w:rPr>
           <w:rFonts w:ascii="Times New Roman" w:hAnsi="Times New Roman" w:cs="Times New Roman"/>
@@ -10944,43 +10473,24 @@
           <w:sz w:val="28"/>
           <w:szCs w:val="28"/>
         </w:rPr>
-        <w:t>Zambacevičius</w:t>
-      </w:r>
-      <w:proofErr w:type="spellEnd"/>
-      <w:r>
+        <w:t xml:space="preserve"> </w:t>
+      </w:r>
+    </w:p>
+    <w:p>
+      <w:pPr>
+        <w:pStyle w:val="ListParagraph"/>
+        <w:ind w:left="360"/>
         <w:rPr>
           <w:rFonts w:ascii="Times New Roman" w:hAnsi="Times New Roman" w:cs="Times New Roman"/>
           <w:b/>
           <w:sz w:val="28"/>
           <w:szCs w:val="28"/>
         </w:rPr>
-        <w:t>)</w:t>
-      </w:r>
-      <w:r>
-        <w:rPr>
-          <w:rFonts w:ascii="Times New Roman" w:hAnsi="Times New Roman" w:cs="Times New Roman"/>
-          <w:b/>
-          <w:sz w:val="28"/>
-          <w:szCs w:val="28"/>
-        </w:rPr>
-        <w:t xml:space="preserve"> </w:t>
-      </w:r>
-    </w:p>
-    <w:p>
-      <w:pPr>
-        <w:pStyle w:val="Sraopastraipa"/>
-        <w:ind w:left="360"/>
-        <w:rPr>
-          <w:rFonts w:ascii="Times New Roman" w:hAnsi="Times New Roman" w:cs="Times New Roman"/>
-          <w:b/>
-          <w:sz w:val="28"/>
-          <w:szCs w:val="28"/>
-        </w:rPr>
-      </w:pPr>
-    </w:p>
-    <w:p>
-      <w:pPr>
-        <w:pStyle w:val="Sraopastraipa"/>
+      </w:pPr>
+    </w:p>
+    <w:p>
+      <w:pPr>
+        <w:pStyle w:val="ListParagraph"/>
         <w:ind w:left="360"/>
         <w:rPr>
           <w:rFonts w:ascii="Times New Roman" w:hAnsi="Times New Roman" w:cs="Times New Roman"/>
@@ -11007,7 +10517,7 @@
     </w:p>
     <w:tbl>
       <w:tblPr>
-        <w:tblStyle w:val="Lentelstinklelis"/>
+        <w:tblStyle w:val="TableGrid"/>
         <w:tblW w:w="0" w:type="auto"/>
         <w:tblLook w:val="04A0" w:firstRow="1" w:lastRow="0" w:firstColumn="1" w:lastColumn="0" w:noHBand="0" w:noVBand="1"/>
       </w:tblPr>
@@ -11254,7 +10764,7 @@
           </w:tcPr>
           <w:p>
             <w:pPr>
-              <w:pStyle w:val="Sraopastraipa"/>
+              <w:pStyle w:val="ListParagraph"/>
               <w:numPr>
                 <w:ilvl w:val="0"/>
                 <w:numId w:val="30"/>
@@ -11301,7 +10811,7 @@
           </w:tcPr>
           <w:p>
             <w:pPr>
-              <w:pStyle w:val="Sraopastraipa"/>
+              <w:pStyle w:val="ListParagraph"/>
               <w:numPr>
                 <w:ilvl w:val="0"/>
                 <w:numId w:val="30"/>
@@ -11348,7 +10858,7 @@
           </w:tcPr>
           <w:p>
             <w:pPr>
-              <w:pStyle w:val="Sraopastraipa"/>
+              <w:pStyle w:val="ListParagraph"/>
               <w:numPr>
                 <w:ilvl w:val="0"/>
                 <w:numId w:val="30"/>
@@ -11395,7 +10905,7 @@
           </w:tcPr>
           <w:p>
             <w:pPr>
-              <w:pStyle w:val="Sraopastraipa"/>
+              <w:pStyle w:val="ListParagraph"/>
               <w:numPr>
                 <w:ilvl w:val="0"/>
                 <w:numId w:val="30"/>
@@ -11442,7 +10952,7 @@
           </w:tcPr>
           <w:p>
             <w:pPr>
-              <w:pStyle w:val="Sraopastraipa"/>
+              <w:pStyle w:val="ListParagraph"/>
               <w:numPr>
                 <w:ilvl w:val="0"/>
                 <w:numId w:val="30"/>
@@ -11503,7 +11013,7 @@
           </w:tcPr>
           <w:p>
             <w:pPr>
-              <w:pStyle w:val="Sraopastraipa"/>
+              <w:pStyle w:val="ListParagraph"/>
               <w:numPr>
                 <w:ilvl w:val="0"/>
                 <w:numId w:val="30"/>
@@ -11542,7 +11052,7 @@
           </w:tcPr>
           <w:p>
             <w:pPr>
-              <w:pStyle w:val="Sraopastraipa"/>
+              <w:pStyle w:val="ListParagraph"/>
               <w:numPr>
                 <w:ilvl w:val="1"/>
                 <w:numId w:val="30"/>
@@ -11569,7 +11079,7 @@
           </w:tcPr>
           <w:p>
             <w:pPr>
-              <w:pStyle w:val="Sraopastraipa"/>
+              <w:pStyle w:val="ListParagraph"/>
               <w:numPr>
                 <w:ilvl w:val="0"/>
                 <w:numId w:val="30"/>
@@ -11610,7 +11120,7 @@
           </w:tcPr>
           <w:p>
             <w:pPr>
-              <w:pStyle w:val="Sraopastraipa"/>
+              <w:pStyle w:val="ListParagraph"/>
               <w:rPr>
                 <w:rFonts w:ascii="Times New Roman" w:hAnsi="Times New Roman" w:cs="Times New Roman"/>
                 <w:b/>
@@ -11659,7 +11169,7 @@
     </w:p>
     <w:p>
       <w:pPr>
-        <w:pStyle w:val="Sraopastraipa"/>
+        <w:pStyle w:val="ListParagraph"/>
         <w:ind w:left="360"/>
         <w:rPr>
           <w:rFonts w:ascii="Times New Roman" w:hAnsi="Times New Roman" w:cs="Times New Roman"/>
@@ -11686,7 +11196,7 @@
     </w:p>
     <w:tbl>
       <w:tblPr>
-        <w:tblStyle w:val="Lentelstinklelis"/>
+        <w:tblStyle w:val="TableGrid"/>
         <w:tblW w:w="0" w:type="auto"/>
         <w:tblLook w:val="04A0" w:firstRow="1" w:lastRow="0" w:firstColumn="1" w:lastColumn="0" w:noHBand="0" w:noVBand="1"/>
       </w:tblPr>
@@ -11964,7 +11474,7 @@
           </w:tcPr>
           <w:p>
             <w:pPr>
-              <w:pStyle w:val="Sraopastraipa"/>
+              <w:pStyle w:val="ListParagraph"/>
               <w:numPr>
                 <w:ilvl w:val="0"/>
                 <w:numId w:val="31"/>
@@ -12011,7 +11521,7 @@
           </w:tcPr>
           <w:p>
             <w:pPr>
-              <w:pStyle w:val="Sraopastraipa"/>
+              <w:pStyle w:val="ListParagraph"/>
               <w:numPr>
                 <w:ilvl w:val="0"/>
                 <w:numId w:val="31"/>
@@ -12058,7 +11568,7 @@
           </w:tcPr>
           <w:p>
             <w:pPr>
-              <w:pStyle w:val="Sraopastraipa"/>
+              <w:pStyle w:val="ListParagraph"/>
               <w:numPr>
                 <w:ilvl w:val="0"/>
                 <w:numId w:val="31"/>
@@ -12134,7 +11644,7 @@
           </w:tcPr>
           <w:p>
             <w:pPr>
-              <w:pStyle w:val="Sraopastraipa"/>
+              <w:pStyle w:val="ListParagraph"/>
               <w:numPr>
                 <w:ilvl w:val="0"/>
                 <w:numId w:val="31"/>
@@ -12181,7 +11691,7 @@
           </w:tcPr>
           <w:p>
             <w:pPr>
-              <w:pStyle w:val="Sraopastraipa"/>
+              <w:pStyle w:val="ListParagraph"/>
               <w:numPr>
                 <w:ilvl w:val="0"/>
                 <w:numId w:val="31"/>
@@ -12228,7 +11738,7 @@
           </w:tcPr>
           <w:p>
             <w:pPr>
-              <w:pStyle w:val="Sraopastraipa"/>
+              <w:pStyle w:val="ListParagraph"/>
               <w:numPr>
                 <w:ilvl w:val="0"/>
                 <w:numId w:val="31"/>
@@ -12267,7 +11777,7 @@
           </w:tcPr>
           <w:p>
             <w:pPr>
-              <w:pStyle w:val="Sraopastraipa"/>
+              <w:pStyle w:val="ListParagraph"/>
               <w:numPr>
                 <w:ilvl w:val="1"/>
                 <w:numId w:val="31"/>
@@ -12294,7 +11804,7 @@
           </w:tcPr>
           <w:p>
             <w:pPr>
-              <w:pStyle w:val="Sraopastraipa"/>
+              <w:pStyle w:val="ListParagraph"/>
               <w:numPr>
                 <w:ilvl w:val="0"/>
                 <w:numId w:val="31"/>
@@ -12349,7 +11859,7 @@
           </w:tcPr>
           <w:p>
             <w:pPr>
-              <w:pStyle w:val="Sraopastraipa"/>
+              <w:pStyle w:val="ListParagraph"/>
               <w:rPr>
                 <w:rFonts w:ascii="Times New Roman" w:hAnsi="Times New Roman" w:cs="Times New Roman"/>
                 <w:b/>
@@ -12398,7 +11908,7 @@
     </w:p>
     <w:p>
       <w:pPr>
-        <w:pStyle w:val="Sraopastraipa"/>
+        <w:pStyle w:val="ListParagraph"/>
         <w:ind w:left="360"/>
         <w:rPr>
           <w:rFonts w:ascii="Times New Roman" w:hAnsi="Times New Roman" w:cs="Times New Roman"/>
@@ -12425,7 +11935,7 @@
     </w:p>
     <w:tbl>
       <w:tblPr>
-        <w:tblStyle w:val="Lentelstinklelis"/>
+        <w:tblStyle w:val="TableGrid"/>
         <w:tblW w:w="0" w:type="auto"/>
         <w:tblLook w:val="04A0" w:firstRow="1" w:lastRow="0" w:firstColumn="1" w:lastColumn="0" w:noHBand="0" w:noVBand="1"/>
       </w:tblPr>
@@ -12703,7 +12213,7 @@
           </w:tcPr>
           <w:p>
             <w:pPr>
-              <w:pStyle w:val="Sraopastraipa"/>
+              <w:pStyle w:val="ListParagraph"/>
               <w:numPr>
                 <w:ilvl w:val="0"/>
                 <w:numId w:val="32"/>
@@ -12750,7 +12260,7 @@
           </w:tcPr>
           <w:p>
             <w:pPr>
-              <w:pStyle w:val="Sraopastraipa"/>
+              <w:pStyle w:val="ListParagraph"/>
               <w:numPr>
                 <w:ilvl w:val="0"/>
                 <w:numId w:val="32"/>
@@ -12797,7 +12307,7 @@
           </w:tcPr>
           <w:p>
             <w:pPr>
-              <w:pStyle w:val="Sraopastraipa"/>
+              <w:pStyle w:val="ListParagraph"/>
               <w:numPr>
                 <w:ilvl w:val="0"/>
                 <w:numId w:val="32"/>
@@ -12837,7 +12347,7 @@
           </w:tcPr>
           <w:p>
             <w:pPr>
-              <w:pStyle w:val="Sraopastraipa"/>
+              <w:pStyle w:val="ListParagraph"/>
               <w:rPr>
                 <w:rFonts w:ascii="Times New Roman" w:hAnsi="Times New Roman" w:cs="Times New Roman"/>
                 <w:b/>
@@ -12886,7 +12396,7 @@
     </w:p>
     <w:p>
       <w:pPr>
-        <w:pStyle w:val="Sraopastraipa"/>
+        <w:pStyle w:val="ListParagraph"/>
         <w:ind w:left="360"/>
         <w:rPr>
           <w:rFonts w:ascii="Times New Roman" w:hAnsi="Times New Roman" w:cs="Times New Roman"/>
@@ -12913,7 +12423,7 @@
     </w:p>
     <w:tbl>
       <w:tblPr>
-        <w:tblStyle w:val="Lentelstinklelis"/>
+        <w:tblStyle w:val="TableGrid"/>
         <w:tblW w:w="0" w:type="auto"/>
         <w:tblLook w:val="04A0" w:firstRow="1" w:lastRow="0" w:firstColumn="1" w:lastColumn="0" w:noHBand="0" w:noVBand="1"/>
       </w:tblPr>
@@ -13191,7 +12701,7 @@
           </w:tcPr>
           <w:p>
             <w:pPr>
-              <w:pStyle w:val="Sraopastraipa"/>
+              <w:pStyle w:val="ListParagraph"/>
               <w:numPr>
                 <w:ilvl w:val="0"/>
                 <w:numId w:val="33"/>
@@ -13238,7 +12748,7 @@
           </w:tcPr>
           <w:p>
             <w:pPr>
-              <w:pStyle w:val="Sraopastraipa"/>
+              <w:pStyle w:val="ListParagraph"/>
               <w:numPr>
                 <w:ilvl w:val="0"/>
                 <w:numId w:val="33"/>
@@ -13278,7 +12788,7 @@
           </w:tcPr>
           <w:p>
             <w:pPr>
-              <w:pStyle w:val="Sraopastraipa"/>
+              <w:pStyle w:val="ListParagraph"/>
               <w:rPr>
                 <w:rFonts w:ascii="Times New Roman" w:hAnsi="Times New Roman" w:cs="Times New Roman"/>
                 <w:b/>
@@ -13340,7 +12850,7 @@
     </w:p>
     <w:p>
       <w:pPr>
-        <w:pStyle w:val="Sraopastraipa"/>
+        <w:pStyle w:val="ListParagraph"/>
         <w:numPr>
           <w:ilvl w:val="1"/>
           <w:numId w:val="21"/>
@@ -13373,7 +12883,7 @@
     </w:p>
     <w:p>
       <w:pPr>
-        <w:pStyle w:val="Sraopastraipa"/>
+        <w:pStyle w:val="ListParagraph"/>
         <w:ind w:left="792"/>
         <w:rPr>
           <w:rFonts w:ascii="Times New Roman" w:hAnsi="Times New Roman" w:cs="Times New Roman"/>
@@ -13385,7 +12895,7 @@
     </w:p>
     <w:p>
       <w:pPr>
-        <w:pStyle w:val="Sraopastraipa"/>
+        <w:pStyle w:val="ListParagraph"/>
         <w:ind w:left="360"/>
         <w:rPr>
           <w:rFonts w:ascii="Times New Roman" w:hAnsi="Times New Roman" w:cs="Times New Roman"/>
@@ -13412,7 +12922,7 @@
     </w:p>
     <w:tbl>
       <w:tblPr>
-        <w:tblStyle w:val="Lentelstinklelis"/>
+        <w:tblStyle w:val="TableGrid"/>
         <w:tblW w:w="0" w:type="auto"/>
         <w:tblLook w:val="04A0" w:firstRow="1" w:lastRow="0" w:firstColumn="1" w:lastColumn="0" w:noHBand="0" w:noVBand="1"/>
       </w:tblPr>
@@ -13689,7 +13199,7 @@
           </w:tcPr>
           <w:p>
             <w:pPr>
-              <w:pStyle w:val="Sraopastraipa"/>
+              <w:pStyle w:val="ListParagraph"/>
               <w:numPr>
                 <w:ilvl w:val="0"/>
                 <w:numId w:val="36"/>
@@ -13856,7 +13366,7 @@
           </w:tcPr>
           <w:p>
             <w:pPr>
-              <w:pStyle w:val="Sraopastraipa"/>
+              <w:pStyle w:val="ListParagraph"/>
               <w:numPr>
                 <w:ilvl w:val="0"/>
                 <w:numId w:val="36"/>
@@ -13943,7 +13453,7 @@
     </w:p>
     <w:p>
       <w:pPr>
-        <w:pStyle w:val="Sraopastraipa"/>
+        <w:pStyle w:val="ListParagraph"/>
         <w:ind w:left="360"/>
         <w:rPr>
           <w:rFonts w:ascii="Times New Roman" w:hAnsi="Times New Roman" w:cs="Times New Roman"/>
@@ -13970,7 +13480,7 @@
     </w:p>
     <w:tbl>
       <w:tblPr>
-        <w:tblStyle w:val="Lentelstinklelis"/>
+        <w:tblStyle w:val="TableGrid"/>
         <w:tblW w:w="0" w:type="auto"/>
         <w:tblLook w:val="04A0" w:firstRow="1" w:lastRow="0" w:firstColumn="1" w:lastColumn="0" w:noHBand="0" w:noVBand="1"/>
       </w:tblPr>
@@ -14247,7 +13757,7 @@
           </w:tcPr>
           <w:p>
             <w:pPr>
-              <w:pStyle w:val="Sraopastraipa"/>
+              <w:pStyle w:val="ListParagraph"/>
               <w:numPr>
                 <w:ilvl w:val="0"/>
                 <w:numId w:val="37"/>
@@ -14339,7 +13849,7 @@
           </w:tcPr>
           <w:p>
             <w:pPr>
-              <w:pStyle w:val="Sraopastraipa"/>
+              <w:pStyle w:val="ListParagraph"/>
               <w:numPr>
                 <w:ilvl w:val="0"/>
                 <w:numId w:val="37"/>
@@ -14426,7 +13936,7 @@
     </w:p>
     <w:p>
       <w:pPr>
-        <w:pStyle w:val="Sraopastraipa"/>
+        <w:pStyle w:val="ListParagraph"/>
         <w:ind w:left="360"/>
         <w:rPr>
           <w:rFonts w:ascii="Times New Roman" w:hAnsi="Times New Roman" w:cs="Times New Roman"/>
@@ -14453,7 +13963,7 @@
     </w:p>
     <w:tbl>
       <w:tblPr>
-        <w:tblStyle w:val="Lentelstinklelis"/>
+        <w:tblStyle w:val="TableGrid"/>
         <w:tblW w:w="0" w:type="auto"/>
         <w:tblLook w:val="04A0" w:firstRow="1" w:lastRow="0" w:firstColumn="1" w:lastColumn="0" w:noHBand="0" w:noVBand="1"/>
       </w:tblPr>
@@ -14745,7 +14255,7 @@
           </w:tcPr>
           <w:p>
             <w:pPr>
-              <w:pStyle w:val="Sraopastraipa"/>
+              <w:pStyle w:val="ListParagraph"/>
               <w:numPr>
                 <w:ilvl w:val="0"/>
                 <w:numId w:val="38"/>
@@ -14823,7 +14333,7 @@
           </w:tcPr>
           <w:p>
             <w:pPr>
-              <w:pStyle w:val="Sraopastraipa"/>
+              <w:pStyle w:val="ListParagraph"/>
               <w:numPr>
                 <w:ilvl w:val="0"/>
                 <w:numId w:val="38"/>
@@ -14870,7 +14380,7 @@
           </w:tcPr>
           <w:p>
             <w:pPr>
-              <w:pStyle w:val="Sraopastraipa"/>
+              <w:pStyle w:val="ListParagraph"/>
               <w:numPr>
                 <w:ilvl w:val="0"/>
                 <w:numId w:val="38"/>
@@ -14932,7 +14442,7 @@
           </w:tcPr>
           <w:p>
             <w:pPr>
-              <w:pStyle w:val="Sraopastraipa"/>
+              <w:pStyle w:val="ListParagraph"/>
               <w:numPr>
                 <w:ilvl w:val="0"/>
                 <w:numId w:val="38"/>
@@ -15019,7 +14529,7 @@
     </w:p>
     <w:p>
       <w:pPr>
-        <w:pStyle w:val="Sraopastraipa"/>
+        <w:pStyle w:val="ListParagraph"/>
         <w:ind w:left="360"/>
         <w:rPr>
           <w:rFonts w:ascii="Times New Roman" w:hAnsi="Times New Roman" w:cs="Times New Roman"/>
@@ -15046,7 +14556,7 @@
     </w:p>
     <w:tbl>
       <w:tblPr>
-        <w:tblStyle w:val="Lentelstinklelis"/>
+        <w:tblStyle w:val="TableGrid"/>
         <w:tblW w:w="0" w:type="auto"/>
         <w:tblLook w:val="04A0" w:firstRow="1" w:lastRow="0" w:firstColumn="1" w:lastColumn="0" w:noHBand="0" w:noVBand="1"/>
       </w:tblPr>
@@ -15338,7 +14848,7 @@
           </w:tcPr>
           <w:p>
             <w:pPr>
-              <w:pStyle w:val="Sraopastraipa"/>
+              <w:pStyle w:val="ListParagraph"/>
               <w:numPr>
                 <w:ilvl w:val="0"/>
                 <w:numId w:val="39"/>
@@ -15400,7 +14910,7 @@
           </w:tcPr>
           <w:p>
             <w:pPr>
-              <w:pStyle w:val="Sraopastraipa"/>
+              <w:pStyle w:val="ListParagraph"/>
               <w:numPr>
                 <w:ilvl w:val="0"/>
                 <w:numId w:val="39"/>
@@ -15447,7 +14957,7 @@
           </w:tcPr>
           <w:p>
             <w:pPr>
-              <w:pStyle w:val="Sraopastraipa"/>
+              <w:pStyle w:val="ListParagraph"/>
               <w:numPr>
                 <w:ilvl w:val="0"/>
                 <w:numId w:val="39"/>
@@ -15534,7 +15044,7 @@
     </w:p>
     <w:p>
       <w:pPr>
-        <w:pStyle w:val="Sraopastraipa"/>
+        <w:pStyle w:val="ListParagraph"/>
         <w:ind w:left="360"/>
         <w:rPr>
           <w:rFonts w:ascii="Times New Roman" w:hAnsi="Times New Roman" w:cs="Times New Roman"/>
@@ -15572,30 +15082,12 @@
           <w:sz w:val="20"/>
           <w:szCs w:val="24"/>
         </w:rPr>
-        <w:t xml:space="preserve">mas </w:t>
-      </w:r>
-      <w:proofErr w:type="spellStart"/>
-      <w:r>
-        <w:rPr>
-          <w:rFonts w:ascii="Times New Roman" w:hAnsi="Times New Roman" w:cs="Times New Roman"/>
-          <w:sz w:val="20"/>
-          <w:szCs w:val="24"/>
-        </w:rPr>
-        <w:t>balsavimuose</w:t>
-      </w:r>
-      <w:proofErr w:type="spellEnd"/>
-      <w:r>
-        <w:rPr>
-          <w:rFonts w:ascii="Times New Roman" w:hAnsi="Times New Roman" w:cs="Times New Roman"/>
-          <w:sz w:val="20"/>
-          <w:szCs w:val="24"/>
-        </w:rPr>
-        <w:t>“</w:t>
+        <w:t>mas balsavimuose“</w:t>
       </w:r>
     </w:p>
     <w:tbl>
       <w:tblPr>
-        <w:tblStyle w:val="Lentelstinklelis"/>
+        <w:tblStyle w:val="TableGrid"/>
         <w:tblW w:w="0" w:type="auto"/>
         <w:tblLook w:val="04A0" w:firstRow="1" w:lastRow="0" w:firstColumn="1" w:lastColumn="0" w:noHBand="0" w:noVBand="1"/>
       </w:tblPr>
@@ -15629,23 +15121,7 @@
                 <w:rFonts w:ascii="Times New Roman" w:hAnsi="Times New Roman" w:cs="Times New Roman"/>
                 <w:lang w:val="lt-LT"/>
               </w:rPr>
-              <w:t xml:space="preserve">„Dalyvavimas </w:t>
-            </w:r>
-            <w:proofErr w:type="spellStart"/>
-            <w:r>
-              <w:rPr>
-                <w:rFonts w:ascii="Times New Roman" w:hAnsi="Times New Roman" w:cs="Times New Roman"/>
-                <w:lang w:val="lt-LT"/>
-              </w:rPr>
-              <w:t>balsavimuose</w:t>
-            </w:r>
-            <w:proofErr w:type="spellEnd"/>
-            <w:r>
-              <w:rPr>
-                <w:rFonts w:ascii="Times New Roman" w:hAnsi="Times New Roman" w:cs="Times New Roman"/>
-                <w:lang w:val="lt-LT"/>
-              </w:rPr>
-              <w:t>“</w:t>
+              <w:t>„Dalyvavimas balsavimuose“</w:t>
             </w:r>
           </w:p>
         </w:tc>
@@ -15903,7 +15379,7 @@
           </w:tcPr>
           <w:p>
             <w:pPr>
-              <w:pStyle w:val="Sraopastraipa"/>
+              <w:pStyle w:val="ListParagraph"/>
               <w:numPr>
                 <w:ilvl w:val="0"/>
                 <w:numId w:val="34"/>
@@ -15950,7 +15426,7 @@
           </w:tcPr>
           <w:p>
             <w:pPr>
-              <w:pStyle w:val="Sraopastraipa"/>
+              <w:pStyle w:val="ListParagraph"/>
               <w:numPr>
                 <w:ilvl w:val="0"/>
                 <w:numId w:val="34"/>
@@ -16010,7 +15486,7 @@
           </w:tcPr>
           <w:p>
             <w:pPr>
-              <w:pStyle w:val="Sraopastraipa"/>
+              <w:pStyle w:val="ListParagraph"/>
               <w:numPr>
                 <w:ilvl w:val="0"/>
                 <w:numId w:val="34"/>
@@ -16102,7 +15578,7 @@
     </w:p>
     <w:p>
       <w:pPr>
-        <w:pStyle w:val="Sraopastraipa"/>
+        <w:pStyle w:val="ListParagraph"/>
         <w:ind w:left="360"/>
         <w:rPr>
           <w:rFonts w:ascii="Times New Roman" w:hAnsi="Times New Roman" w:cs="Times New Roman"/>
@@ -16130,7 +15606,7 @@
     </w:p>
     <w:tbl>
       <w:tblPr>
-        <w:tblStyle w:val="Lentelstinklelis"/>
+        <w:tblStyle w:val="TableGrid"/>
         <w:tblW w:w="0" w:type="auto"/>
         <w:tblLook w:val="04A0" w:firstRow="1" w:lastRow="0" w:firstColumn="1" w:lastColumn="0" w:noHBand="0" w:noVBand="1"/>
       </w:tblPr>
@@ -16422,7 +15898,7 @@
           </w:tcPr>
           <w:p>
             <w:pPr>
-              <w:pStyle w:val="Sraopastraipa"/>
+              <w:pStyle w:val="ListParagraph"/>
               <w:numPr>
                 <w:ilvl w:val="0"/>
                 <w:numId w:val="35"/>
@@ -16484,7 +15960,7 @@
           </w:tcPr>
           <w:p>
             <w:pPr>
-              <w:pStyle w:val="Sraopastraipa"/>
+              <w:pStyle w:val="ListParagraph"/>
               <w:numPr>
                 <w:ilvl w:val="0"/>
                 <w:numId w:val="35"/>
@@ -16571,7 +16047,7 @@
     </w:p>
     <w:p>
       <w:pPr>
-        <w:pStyle w:val="Sraopastraipa"/>
+        <w:pStyle w:val="ListParagraph"/>
         <w:ind w:left="360"/>
         <w:rPr>
           <w:rFonts w:ascii="Times New Roman" w:hAnsi="Times New Roman" w:cs="Times New Roman"/>
@@ -16614,7 +16090,7 @@
     </w:p>
     <w:tbl>
       <w:tblPr>
-        <w:tblStyle w:val="Lentelstinklelis"/>
+        <w:tblStyle w:val="TableGrid"/>
         <w:tblW w:w="0" w:type="auto"/>
         <w:tblLook w:val="04A0" w:firstRow="1" w:lastRow="0" w:firstColumn="1" w:lastColumn="0" w:noHBand="0" w:noVBand="1"/>
       </w:tblPr>
@@ -16906,7 +16382,7 @@
           </w:tcPr>
           <w:p>
             <w:pPr>
-              <w:pStyle w:val="Sraopastraipa"/>
+              <w:pStyle w:val="ListParagraph"/>
               <w:numPr>
                 <w:ilvl w:val="0"/>
                 <w:numId w:val="40"/>
@@ -16998,7 +16474,7 @@
           </w:tcPr>
           <w:p>
             <w:pPr>
-              <w:pStyle w:val="Sraopastraipa"/>
+              <w:pStyle w:val="ListParagraph"/>
               <w:numPr>
                 <w:ilvl w:val="0"/>
                 <w:numId w:val="40"/>
@@ -17045,7 +16521,7 @@
           </w:tcPr>
           <w:p>
             <w:pPr>
-              <w:pStyle w:val="Sraopastraipa"/>
+              <w:pStyle w:val="ListParagraph"/>
               <w:numPr>
                 <w:ilvl w:val="0"/>
                 <w:numId w:val="40"/>
@@ -17138,7 +16614,7 @@
     </w:p>
     <w:p>
       <w:pPr>
-        <w:pStyle w:val="Sraopastraipa"/>
+        <w:pStyle w:val="ListParagraph"/>
         <w:numPr>
           <w:ilvl w:val="0"/>
           <w:numId w:val="21"/>
@@ -17189,7 +16665,7 @@
     </w:p>
     <w:p>
       <w:pPr>
-        <w:pStyle w:val="Sraopastraipa"/>
+        <w:pStyle w:val="ListParagraph"/>
         <w:numPr>
           <w:ilvl w:val="0"/>
           <w:numId w:val="18"/>
@@ -17206,25 +16682,7 @@
           <w:sz w:val="24"/>
           <w:szCs w:val="24"/>
         </w:rPr>
-        <w:t xml:space="preserve">Mantas </w:t>
-      </w:r>
-      <w:proofErr w:type="spellStart"/>
-      <w:r>
-        <w:rPr>
-          <w:rFonts w:ascii="Times New Roman" w:hAnsi="Times New Roman" w:cs="Times New Roman"/>
-          <w:sz w:val="24"/>
-          <w:szCs w:val="24"/>
-        </w:rPr>
-        <w:t>Zambacevičius</w:t>
-      </w:r>
-      <w:proofErr w:type="spellEnd"/>
-      <w:r>
-        <w:rPr>
-          <w:rFonts w:ascii="Times New Roman" w:hAnsi="Times New Roman" w:cs="Times New Roman"/>
-          <w:sz w:val="24"/>
-          <w:szCs w:val="24"/>
-        </w:rPr>
-        <w:t xml:space="preserve"> – </w:t>
+        <w:t xml:space="preserve">Mantas Zambacevičius – </w:t>
       </w:r>
       <w:r>
         <w:rPr>
@@ -17238,7 +16696,7 @@
     </w:p>
     <w:p>
       <w:pPr>
-        <w:pStyle w:val="Sraopastraipa"/>
+        <w:pStyle w:val="ListParagraph"/>
         <w:numPr>
           <w:ilvl w:val="0"/>
           <w:numId w:val="18"/>
@@ -17269,7 +16727,7 @@
     </w:p>
     <w:p>
       <w:pPr>
-        <w:pStyle w:val="Sraopastraipa"/>
+        <w:pStyle w:val="ListParagraph"/>
         <w:numPr>
           <w:ilvl w:val="0"/>
           <w:numId w:val="18"/>
@@ -17300,7 +16758,7 @@
     </w:p>
     <w:p>
       <w:pPr>
-        <w:pStyle w:val="Sraopastraipa"/>
+        <w:pStyle w:val="ListParagraph"/>
         <w:numPr>
           <w:ilvl w:val="0"/>
           <w:numId w:val="18"/>
@@ -17346,6 +16804,7 @@
           <w:noProof/>
           <w:sz w:val="28"/>
           <w:szCs w:val="28"/>
+          <w:lang w:val="en-US" w:eastAsia="en-US"/>
         </w:rPr>
         <w:drawing>
           <wp:inline distT="0" distB="0" distL="0" distR="0">
@@ -17458,7 +16917,7 @@
     </w:p>
     <w:p>
       <w:pPr>
-        <w:pStyle w:val="Sraopastraipa"/>
+        <w:pStyle w:val="ListParagraph"/>
         <w:numPr>
           <w:ilvl w:val="0"/>
           <w:numId w:val="21"/>
@@ -17481,7 +16940,7 @@
     </w:p>
     <w:p>
       <w:pPr>
-        <w:pStyle w:val="Sraopastraipa"/>
+        <w:pStyle w:val="ListParagraph"/>
         <w:ind w:left="360"/>
         <w:rPr>
           <w:rFonts w:ascii="Times New Roman" w:hAnsi="Times New Roman" w:cs="Times New Roman"/>
@@ -17491,7 +16950,7 @@
     </w:p>
     <w:p>
       <w:pPr>
-        <w:pStyle w:val="Sraopastraipa"/>
+        <w:pStyle w:val="ListParagraph"/>
         <w:ind w:left="360"/>
         <w:rPr>
           <w:rFonts w:ascii="Times New Roman" w:hAnsi="Times New Roman" w:cs="Times New Roman"/>
@@ -17501,6 +16960,7 @@
       <w:r>
         <w:rPr>
           <w:noProof/>
+          <w:lang w:val="en-US" w:eastAsia="en-US"/>
         </w:rPr>
         <w:drawing>
           <wp:inline distT="0" distB="0" distL="0" distR="0">
@@ -17599,7 +17059,7 @@
     </w:p>
     <w:p>
       <w:pPr>
-        <w:pStyle w:val="Sraopastraipa"/>
+        <w:pStyle w:val="ListParagraph"/>
         <w:numPr>
           <w:ilvl w:val="0"/>
           <w:numId w:val="21"/>
@@ -17624,7 +17084,7 @@
     </w:p>
     <w:p>
       <w:pPr>
-        <w:pStyle w:val="Sraopastraipa"/>
+        <w:pStyle w:val="ListParagraph"/>
         <w:ind w:left="360"/>
         <w:rPr>
           <w:rFonts w:ascii="Times New Roman" w:hAnsi="Times New Roman" w:cs="Times New Roman"/>
@@ -17636,7 +17096,7 @@
     </w:p>
     <w:p>
       <w:pPr>
-        <w:pStyle w:val="Sraopastraipa"/>
+        <w:pStyle w:val="ListParagraph"/>
         <w:numPr>
           <w:ilvl w:val="1"/>
           <w:numId w:val="21"/>
@@ -17658,38 +17118,22 @@
           <w:rFonts w:ascii="Times New Roman" w:hAnsi="Times New Roman" w:cs="Times New Roman"/>
           <w:b/>
         </w:rPr>
-        <w:t xml:space="preserve"> (Mantas </w:t>
-      </w:r>
-      <w:proofErr w:type="spellStart"/>
-      <w:r>
+        <w:t xml:space="preserve"> (Mantas Zambacevičius)</w:t>
+      </w:r>
+    </w:p>
+    <w:p>
+      <w:pPr>
+        <w:pStyle w:val="ListParagraph"/>
+        <w:ind w:left="792"/>
         <w:rPr>
           <w:rFonts w:ascii="Times New Roman" w:hAnsi="Times New Roman" w:cs="Times New Roman"/>
           <w:b/>
         </w:rPr>
-        <w:t>Zambacevičius</w:t>
-      </w:r>
-      <w:proofErr w:type="spellEnd"/>
-      <w:r>
-        <w:rPr>
-          <w:rFonts w:ascii="Times New Roman" w:hAnsi="Times New Roman" w:cs="Times New Roman"/>
-          <w:b/>
-        </w:rPr>
-        <w:t>)</w:t>
-      </w:r>
-    </w:p>
-    <w:p>
-      <w:pPr>
-        <w:pStyle w:val="Sraopastraipa"/>
-        <w:ind w:left="792"/>
-        <w:rPr>
-          <w:rFonts w:ascii="Times New Roman" w:hAnsi="Times New Roman" w:cs="Times New Roman"/>
-          <w:b/>
-        </w:rPr>
-      </w:pPr>
-    </w:p>
-    <w:p>
-      <w:pPr>
-        <w:pStyle w:val="Sraopastraipa"/>
+      </w:pPr>
+    </w:p>
+    <w:p>
+      <w:pPr>
+        <w:pStyle w:val="ListParagraph"/>
         <w:ind w:left="792"/>
         <w:rPr>
           <w:rFonts w:ascii="Times New Roman" w:hAnsi="Times New Roman" w:cs="Times New Roman"/>
@@ -17701,12 +17145,13 @@
           <w:rFonts w:ascii="Times New Roman" w:hAnsi="Times New Roman" w:cs="Times New Roman"/>
           <w:b/>
           <w:noProof/>
+          <w:lang w:val="en-US" w:eastAsia="en-US"/>
         </w:rPr>
         <w:drawing>
           <wp:inline distT="0" distB="0" distL="0" distR="0">
-            <wp:extent cx="5943600" cy="2207206"/>
-            <wp:effectExtent l="0" t="0" r="0" b="3175"/>
-            <wp:docPr id="17" name="Picture 17" descr="C:\Users\asdasd\Desktop\SequenceDiagram.png"/>
+            <wp:extent cx="5943600" cy="1974910"/>
+            <wp:effectExtent l="0" t="0" r="0" b="6350"/>
+            <wp:docPr id="9" name="Picture 9" descr="C:\Users\asdasd\Desktop\SequenceDiagram.png"/>
             <wp:cNvGraphicFramePr>
               <a:graphicFrameLocks xmlns:a="http://schemas.openxmlformats.org/drawingml/2006/main" noChangeAspect="1"/>
             </wp:cNvGraphicFramePr>
@@ -17714,7 +17159,7 @@
               <a:graphicData uri="http://schemas.openxmlformats.org/drawingml/2006/picture">
                 <pic:pic xmlns:pic="http://schemas.openxmlformats.org/drawingml/2006/picture">
                   <pic:nvPicPr>
-                    <pic:cNvPr id="0" name="Picture 14" descr="C:\Users\asdasd\Desktop\SequenceDiagram.png"/>
+                    <pic:cNvPr id="0" name="Picture 8" descr="C:\Users\asdasd\Desktop\SequenceDiagram.png"/>
                     <pic:cNvPicPr>
                       <a:picLocks noChangeAspect="1" noChangeArrowheads="1"/>
                     </pic:cNvPicPr>
@@ -17735,7 +17180,7 @@
                   <pic:spPr bwMode="auto">
                     <a:xfrm>
                       <a:off x="0" y="0"/>
-                      <a:ext cx="5943600" cy="2207206"/>
+                      <a:ext cx="5943600" cy="1974910"/>
                     </a:xfrm>
                     <a:prstGeom prst="rect">
                       <a:avLst/>
@@ -17754,7 +17199,7 @@
     </w:p>
     <w:p>
       <w:pPr>
-        <w:pStyle w:val="Sraopastraipa"/>
+        <w:pStyle w:val="ListParagraph"/>
         <w:ind w:left="792"/>
         <w:jc w:val="center"/>
         <w:rPr>
@@ -17799,7 +17244,7 @@
     </w:p>
     <w:p>
       <w:pPr>
-        <w:pStyle w:val="Sraopastraipa"/>
+        <w:pStyle w:val="ListParagraph"/>
         <w:ind w:left="792"/>
         <w:rPr>
           <w:rFonts w:ascii="Times New Roman" w:hAnsi="Times New Roman" w:cs="Times New Roman"/>
@@ -17809,7 +17254,7 @@
     </w:p>
     <w:p>
       <w:pPr>
-        <w:pStyle w:val="Sraopastraipa"/>
+        <w:pStyle w:val="ListParagraph"/>
         <w:ind w:left="792"/>
         <w:rPr>
           <w:rFonts w:ascii="Times New Roman" w:hAnsi="Times New Roman" w:cs="Times New Roman"/>
@@ -17821,12 +17266,13 @@
           <w:rFonts w:ascii="Times New Roman" w:hAnsi="Times New Roman" w:cs="Times New Roman"/>
           <w:b/>
           <w:noProof/>
+          <w:lang w:val="en-US" w:eastAsia="en-US"/>
         </w:rPr>
         <w:drawing>
           <wp:inline distT="0" distB="0" distL="0" distR="0">
-            <wp:extent cx="5943600" cy="2591981"/>
+            <wp:extent cx="5943600" cy="2591814"/>
             <wp:effectExtent l="0" t="0" r="0" b="0"/>
-            <wp:docPr id="18" name="Picture 18" descr="C:\Users\asdasd\Desktop\SequenceDiagram.png"/>
+            <wp:docPr id="11" name="Picture 11" descr="C:\Users\asdasd\Desktop\SequenceDiagram2.png"/>
             <wp:cNvGraphicFramePr>
               <a:graphicFrameLocks xmlns:a="http://schemas.openxmlformats.org/drawingml/2006/main" noChangeAspect="1"/>
             </wp:cNvGraphicFramePr>
@@ -17834,7 +17280,7 @@
               <a:graphicData uri="http://schemas.openxmlformats.org/drawingml/2006/picture">
                 <pic:pic xmlns:pic="http://schemas.openxmlformats.org/drawingml/2006/picture">
                   <pic:nvPicPr>
-                    <pic:cNvPr id="0" name="Picture 15" descr="C:\Users\asdasd\Desktop\SequenceDiagram.png"/>
+                    <pic:cNvPr id="0" name="Picture 10" descr="C:\Users\asdasd\Desktop\SequenceDiagram2.png"/>
                     <pic:cNvPicPr>
                       <a:picLocks noChangeAspect="1" noChangeArrowheads="1"/>
                     </pic:cNvPicPr>
@@ -17855,7 +17301,7 @@
                   <pic:spPr bwMode="auto">
                     <a:xfrm>
                       <a:off x="0" y="0"/>
-                      <a:ext cx="5943600" cy="2591981"/>
+                      <a:ext cx="5943600" cy="2591814"/>
                     </a:xfrm>
                     <a:prstGeom prst="rect">
                       <a:avLst/>
@@ -17874,7 +17320,7 @@
     </w:p>
     <w:p>
       <w:pPr>
-        <w:pStyle w:val="Sraopastraipa"/>
+        <w:pStyle w:val="ListParagraph"/>
         <w:ind w:left="792"/>
         <w:jc w:val="center"/>
         <w:rPr>
@@ -17912,7 +17358,7 @@
     </w:p>
     <w:p>
       <w:pPr>
-        <w:pStyle w:val="Sraopastraipa"/>
+        <w:pStyle w:val="ListParagraph"/>
         <w:ind w:left="792"/>
         <w:rPr>
           <w:rFonts w:ascii="Times New Roman" w:hAnsi="Times New Roman" w:cs="Times New Roman"/>
@@ -17922,7 +17368,7 @@
     </w:p>
     <w:p>
       <w:pPr>
-        <w:pStyle w:val="Sraopastraipa"/>
+        <w:pStyle w:val="ListParagraph"/>
         <w:ind w:left="792"/>
         <w:rPr>
           <w:rFonts w:ascii="Times New Roman" w:hAnsi="Times New Roman" w:cs="Times New Roman"/>
@@ -17932,7 +17378,7 @@
     </w:p>
     <w:p>
       <w:pPr>
-        <w:pStyle w:val="Sraopastraipa"/>
+        <w:pStyle w:val="ListParagraph"/>
         <w:ind w:left="792"/>
         <w:rPr>
           <w:rFonts w:ascii="Times New Roman" w:hAnsi="Times New Roman" w:cs="Times New Roman"/>
@@ -17944,13 +17390,13 @@
           <w:rFonts w:ascii="Times New Roman" w:hAnsi="Times New Roman" w:cs="Times New Roman"/>
           <w:b/>
           <w:noProof/>
-        </w:rPr>
-        <w:lastRenderedPageBreak/>
+          <w:lang w:val="en-US" w:eastAsia="en-US"/>
+        </w:rPr>
         <w:drawing>
           <wp:inline distT="0" distB="0" distL="0" distR="0">
-            <wp:extent cx="5943600" cy="1881328"/>
-            <wp:effectExtent l="0" t="0" r="0" b="5080"/>
-            <wp:docPr id="19" name="Picture 19" descr="C:\Users\asdasd\Desktop\SequenceDiagram.png"/>
+            <wp:extent cx="5943600" cy="1520825"/>
+            <wp:effectExtent l="0" t="0" r="0" b="3175"/>
+            <wp:docPr id="12" name="Picture 12" descr="C:\Users\asdasd\Desktop\SequenceDiagram3.png"/>
             <wp:cNvGraphicFramePr>
               <a:graphicFrameLocks xmlns:a="http://schemas.openxmlformats.org/drawingml/2006/main" noChangeAspect="1"/>
             </wp:cNvGraphicFramePr>
@@ -17958,13 +17404,13 @@
               <a:graphicData uri="http://schemas.openxmlformats.org/drawingml/2006/picture">
                 <pic:pic xmlns:pic="http://schemas.openxmlformats.org/drawingml/2006/picture">
                   <pic:nvPicPr>
-                    <pic:cNvPr id="0" name="Picture 16" descr="C:\Users\asdasd\Desktop\SequenceDiagram.png"/>
+                    <pic:cNvPr id="0" name="Picture 11" descr="C:\Users\asdasd\Desktop\SequenceDiagram3.png"/>
                     <pic:cNvPicPr>
                       <a:picLocks noChangeAspect="1" noChangeArrowheads="1"/>
                     </pic:cNvPicPr>
                   </pic:nvPicPr>
                   <pic:blipFill>
-                    <a:blip r:embed="rId14">
+                    <a:blip r:embed="rId14" cstate="print">
                       <a:extLst>
                         <a:ext uri="{28A0092B-C50C-407E-A947-70E740481C1C}">
                           <a14:useLocalDpi xmlns:a14="http://schemas.microsoft.com/office/drawing/2010/main" val="0"/>
@@ -17979,7 +17425,7 @@
                   <pic:spPr bwMode="auto">
                     <a:xfrm>
                       <a:off x="0" y="0"/>
-                      <a:ext cx="5943600" cy="1881328"/>
+                      <a:ext cx="5943600" cy="1520825"/>
                     </a:xfrm>
                     <a:prstGeom prst="rect">
                       <a:avLst/>
@@ -17998,7 +17444,7 @@
     </w:p>
     <w:p>
       <w:pPr>
-        <w:pStyle w:val="Sraopastraipa"/>
+        <w:pStyle w:val="ListParagraph"/>
         <w:ind w:left="792"/>
         <w:jc w:val="center"/>
         <w:rPr>
@@ -18038,7 +17484,7 @@
     </w:p>
     <w:p>
       <w:pPr>
-        <w:pStyle w:val="Sraopastraipa"/>
+        <w:pStyle w:val="ListParagraph"/>
         <w:ind w:left="792"/>
         <w:rPr>
           <w:rFonts w:ascii="Times New Roman" w:hAnsi="Times New Roman" w:cs="Times New Roman"/>
@@ -18050,12 +17496,14 @@
           <w:rFonts w:ascii="Times New Roman" w:hAnsi="Times New Roman" w:cs="Times New Roman"/>
           <w:b/>
           <w:noProof/>
-        </w:rPr>
+          <w:lang w:val="en-US" w:eastAsia="en-US"/>
+        </w:rPr>
+        <w:lastRenderedPageBreak/>
         <w:drawing>
           <wp:inline distT="0" distB="0" distL="0" distR="0">
-            <wp:extent cx="5943600" cy="3625963"/>
-            <wp:effectExtent l="0" t="0" r="0" b="0"/>
-            <wp:docPr id="20" name="Picture 20" descr="C:\Users\asdasd\Desktop\SequenceDiagram.png"/>
+            <wp:extent cx="5943600" cy="2415745"/>
+            <wp:effectExtent l="0" t="0" r="0" b="3810"/>
+            <wp:docPr id="14" name="Picture 14" descr="C:\Users\asdasd\Desktop\SequenceDiagram4.png"/>
             <wp:cNvGraphicFramePr>
               <a:graphicFrameLocks xmlns:a="http://schemas.openxmlformats.org/drawingml/2006/main" noChangeAspect="1"/>
             </wp:cNvGraphicFramePr>
@@ -18063,7 +17511,7 @@
               <a:graphicData uri="http://schemas.openxmlformats.org/drawingml/2006/picture">
                 <pic:pic xmlns:pic="http://schemas.openxmlformats.org/drawingml/2006/picture">
                   <pic:nvPicPr>
-                    <pic:cNvPr id="0" name="Picture 17" descr="C:\Users\asdasd\Desktop\SequenceDiagram.png"/>
+                    <pic:cNvPr id="0" name="Picture 12" descr="C:\Users\asdasd\Desktop\SequenceDiagram4.png"/>
                     <pic:cNvPicPr>
                       <a:picLocks noChangeAspect="1" noChangeArrowheads="1"/>
                     </pic:cNvPicPr>
@@ -18084,7 +17532,7 @@
                   <pic:spPr bwMode="auto">
                     <a:xfrm>
                       <a:off x="0" y="0"/>
-                      <a:ext cx="5943600" cy="3625963"/>
+                      <a:ext cx="5943600" cy="2415745"/>
                     </a:xfrm>
                     <a:prstGeom prst="rect">
                       <a:avLst/>
@@ -18100,10 +17548,12 @@
           </wp:inline>
         </w:drawing>
       </w:r>
-    </w:p>
-    <w:p>
-      <w:pPr>
-        <w:pStyle w:val="Sraopastraipa"/>
+      <w:bookmarkStart w:id="41" w:name="_GoBack"/>
+      <w:bookmarkEnd w:id="41"/>
+    </w:p>
+    <w:p>
+      <w:pPr>
+        <w:pStyle w:val="ListParagraph"/>
         <w:ind w:left="792"/>
         <w:jc w:val="center"/>
         <w:rPr>
@@ -18149,7 +17599,7 @@
     </w:p>
     <w:p>
       <w:pPr>
-        <w:pStyle w:val="Sraopastraipa"/>
+        <w:pStyle w:val="ListParagraph"/>
         <w:numPr>
           <w:ilvl w:val="1"/>
           <w:numId w:val="21"/>
@@ -18177,7 +17627,7 @@
     </w:p>
     <w:p>
       <w:pPr>
-        <w:pStyle w:val="Sraopastraipa"/>
+        <w:pStyle w:val="ListParagraph"/>
         <w:ind w:left="360"/>
         <w:rPr>
           <w:rFonts w:ascii="Times New Roman" w:hAnsi="Times New Roman" w:cs="Times New Roman"/>
@@ -18187,7 +17637,7 @@
     </w:p>
     <w:p>
       <w:pPr>
-        <w:pStyle w:val="Sraopastraipa"/>
+        <w:pStyle w:val="ListParagraph"/>
         <w:ind w:left="360"/>
         <w:rPr>
           <w:rFonts w:ascii="Times New Roman" w:hAnsi="Times New Roman" w:cs="Times New Roman"/>
@@ -18197,6 +17647,7 @@
       <w:r>
         <w:rPr>
           <w:noProof/>
+          <w:lang w:val="en-US" w:eastAsia="en-US"/>
         </w:rPr>
         <w:drawing>
           <wp:inline distT="0" distB="0" distL="0" distR="0">
@@ -18250,7 +17701,7 @@
     </w:p>
     <w:p>
       <w:pPr>
-        <w:pStyle w:val="Sraopastraipa"/>
+        <w:pStyle w:val="ListParagraph"/>
         <w:ind w:left="360"/>
         <w:jc w:val="center"/>
         <w:rPr>
@@ -18282,7 +17733,7 @@
     </w:p>
     <w:p>
       <w:pPr>
-        <w:pStyle w:val="Sraopastraipa"/>
+        <w:pStyle w:val="ListParagraph"/>
         <w:ind w:left="360"/>
         <w:rPr>
           <w:rFonts w:ascii="Times New Roman" w:hAnsi="Times New Roman" w:cs="Times New Roman"/>
@@ -18292,7 +17743,7 @@
     </w:p>
     <w:p>
       <w:pPr>
-        <w:pStyle w:val="Sraopastraipa"/>
+        <w:pStyle w:val="ListParagraph"/>
         <w:ind w:left="360"/>
         <w:rPr>
           <w:rFonts w:ascii="Times New Roman" w:hAnsi="Times New Roman" w:cs="Times New Roman"/>
@@ -18302,6 +17753,7 @@
       <w:r>
         <w:rPr>
           <w:noProof/>
+          <w:lang w:val="en-US" w:eastAsia="en-US"/>
         </w:rPr>
         <w:drawing>
           <wp:inline distT="0" distB="0" distL="0" distR="0">
@@ -18355,7 +17807,7 @@
     </w:p>
     <w:p>
       <w:pPr>
-        <w:pStyle w:val="Sraopastraipa"/>
+        <w:pStyle w:val="ListParagraph"/>
         <w:ind w:left="360"/>
         <w:jc w:val="center"/>
         <w:rPr>
@@ -18386,7 +17838,7 @@
     </w:p>
     <w:p>
       <w:pPr>
-        <w:pStyle w:val="Sraopastraipa"/>
+        <w:pStyle w:val="ListParagraph"/>
         <w:ind w:left="360"/>
         <w:rPr>
           <w:rFonts w:ascii="Times New Roman" w:hAnsi="Times New Roman" w:cs="Times New Roman"/>
@@ -18396,7 +17848,7 @@
     </w:p>
     <w:p>
       <w:pPr>
-        <w:pStyle w:val="Sraopastraipa"/>
+        <w:pStyle w:val="ListParagraph"/>
         <w:ind w:left="360"/>
         <w:rPr>
           <w:rFonts w:ascii="Times New Roman" w:hAnsi="Times New Roman" w:cs="Times New Roman"/>
@@ -18406,6 +17858,7 @@
       <w:r>
         <w:rPr>
           <w:noProof/>
+          <w:lang w:val="en-US" w:eastAsia="en-US"/>
         </w:rPr>
         <w:lastRenderedPageBreak/>
         <w:drawing>
@@ -18460,7 +17913,7 @@
     </w:p>
     <w:p>
       <w:pPr>
-        <w:pStyle w:val="Sraopastraipa"/>
+        <w:pStyle w:val="ListParagraph"/>
         <w:ind w:left="360"/>
         <w:jc w:val="center"/>
         <w:rPr>
@@ -18492,7 +17945,7 @@
     </w:p>
     <w:p>
       <w:pPr>
-        <w:pStyle w:val="Sraopastraipa"/>
+        <w:pStyle w:val="ListParagraph"/>
         <w:ind w:left="360"/>
         <w:rPr>
           <w:rFonts w:ascii="Times New Roman" w:hAnsi="Times New Roman" w:cs="Times New Roman"/>
@@ -18502,7 +17955,7 @@
     </w:p>
     <w:p>
       <w:pPr>
-        <w:pStyle w:val="Sraopastraipa"/>
+        <w:pStyle w:val="ListParagraph"/>
         <w:ind w:left="360"/>
         <w:rPr>
           <w:rFonts w:ascii="Times New Roman" w:hAnsi="Times New Roman" w:cs="Times New Roman"/>
@@ -18512,6 +17965,7 @@
       <w:r>
         <w:rPr>
           <w:noProof/>
+          <w:lang w:val="en-US" w:eastAsia="en-US"/>
         </w:rPr>
         <w:drawing>
           <wp:inline distT="0" distB="0" distL="0" distR="0">
@@ -18565,7 +18019,7 @@
     </w:p>
     <w:p>
       <w:pPr>
-        <w:pStyle w:val="Sraopastraipa"/>
+        <w:pStyle w:val="ListParagraph"/>
         <w:ind w:left="360"/>
         <w:jc w:val="center"/>
         <w:rPr>
@@ -18596,7 +18050,7 @@
     </w:p>
     <w:p>
       <w:pPr>
-        <w:pStyle w:val="Sraopastraipa"/>
+        <w:pStyle w:val="ListParagraph"/>
         <w:ind w:left="360"/>
         <w:rPr>
           <w:rFonts w:ascii="Times New Roman" w:hAnsi="Times New Roman" w:cs="Times New Roman"/>
@@ -18606,7 +18060,7 @@
     </w:p>
     <w:p>
       <w:pPr>
-        <w:pStyle w:val="Sraopastraipa"/>
+        <w:pStyle w:val="ListParagraph"/>
         <w:ind w:left="360"/>
         <w:rPr>
           <w:rFonts w:ascii="Times New Roman" w:hAnsi="Times New Roman" w:cs="Times New Roman"/>
@@ -18616,6 +18070,7 @@
       <w:r>
         <w:rPr>
           <w:noProof/>
+          <w:lang w:val="en-US" w:eastAsia="en-US"/>
         </w:rPr>
         <w:lastRenderedPageBreak/>
         <w:drawing>
@@ -18670,7 +18125,7 @@
     </w:p>
     <w:p>
       <w:pPr>
-        <w:pStyle w:val="Sraopastraipa"/>
+        <w:pStyle w:val="ListParagraph"/>
         <w:ind w:left="360"/>
         <w:jc w:val="center"/>
         <w:rPr>
@@ -18716,7 +18171,7 @@
     </w:p>
     <w:p>
       <w:pPr>
-        <w:pStyle w:val="Sraopastraipa"/>
+        <w:pStyle w:val="ListParagraph"/>
         <w:ind w:left="360"/>
         <w:rPr>
           <w:rFonts w:ascii="Times New Roman" w:hAnsi="Times New Roman" w:cs="Times New Roman"/>
@@ -18726,7 +18181,7 @@
     </w:p>
     <w:p>
       <w:pPr>
-        <w:pStyle w:val="Sraopastraipa"/>
+        <w:pStyle w:val="ListParagraph"/>
         <w:ind w:left="360"/>
         <w:rPr>
           <w:rFonts w:ascii="Times New Roman" w:hAnsi="Times New Roman" w:cs="Times New Roman"/>
@@ -18736,6 +18191,7 @@
       <w:r>
         <w:rPr>
           <w:noProof/>
+          <w:lang w:val="en-US" w:eastAsia="en-US"/>
         </w:rPr>
         <w:drawing>
           <wp:inline distT="0" distB="0" distL="0" distR="0">
@@ -18789,7 +18245,7 @@
     </w:p>
     <w:p>
       <w:pPr>
-        <w:pStyle w:val="Sraopastraipa"/>
+        <w:pStyle w:val="ListParagraph"/>
         <w:ind w:left="360"/>
         <w:jc w:val="center"/>
         <w:rPr>
@@ -18827,7 +18283,7 @@
     </w:p>
     <w:p>
       <w:pPr>
-        <w:pStyle w:val="Sraopastraipa"/>
+        <w:pStyle w:val="ListParagraph"/>
         <w:ind w:left="360"/>
         <w:rPr>
           <w:rFonts w:ascii="Times New Roman" w:hAnsi="Times New Roman" w:cs="Times New Roman"/>
@@ -18837,7 +18293,7 @@
     </w:p>
     <w:p>
       <w:pPr>
-        <w:pStyle w:val="Sraopastraipa"/>
+        <w:pStyle w:val="ListParagraph"/>
         <w:ind w:left="360"/>
         <w:rPr>
           <w:rFonts w:ascii="Times New Roman" w:hAnsi="Times New Roman" w:cs="Times New Roman"/>
@@ -18847,6 +18303,7 @@
       <w:r>
         <w:rPr>
           <w:noProof/>
+          <w:lang w:val="en-US" w:eastAsia="en-US"/>
         </w:rPr>
         <w:lastRenderedPageBreak/>
         <w:drawing>
@@ -18901,7 +18358,7 @@
     </w:p>
     <w:p>
       <w:pPr>
-        <w:pStyle w:val="Sraopastraipa"/>
+        <w:pStyle w:val="ListParagraph"/>
         <w:ind w:left="360"/>
         <w:jc w:val="center"/>
         <w:rPr>
@@ -18947,7 +18404,7 @@
     </w:p>
     <w:p>
       <w:pPr>
-        <w:pStyle w:val="Sraopastraipa"/>
+        <w:pStyle w:val="ListParagraph"/>
         <w:numPr>
           <w:ilvl w:val="1"/>
           <w:numId w:val="21"/>
@@ -18975,7 +18432,7 @@
     </w:p>
     <w:p>
       <w:pPr>
-        <w:pStyle w:val="Sraopastraipa"/>
+        <w:pStyle w:val="ListParagraph"/>
         <w:ind w:left="360"/>
         <w:jc w:val="center"/>
         <w:rPr>
@@ -19007,16 +18464,16 @@
             <v:path o:extrusionok="f" gradientshapeok="t" o:connecttype="rect"/>
             <o:lock v:ext="edit" aspectratio="t"/>
           </v:shapetype>
-          <v:shape id="_x0000_i1025" type="#_x0000_t75" style="width:411pt;height:306.75pt" o:ole="">
+          <v:shape id="_x0000_i1025" type="#_x0000_t75" style="width:410.95pt;height:307pt" o:ole="">
             <v:imagedata r:id="rId23" o:title=""/>
           </v:shape>
-          <o:OLEObject Type="Embed" ProgID="Visio.Drawing.15" ShapeID="_x0000_i1025" DrawAspect="Content" ObjectID="_1540053506" r:id="rId24"/>
+          <o:OLEObject Type="Embed" ProgID="Visio.Drawing.15" ShapeID="_x0000_i1025" DrawAspect="Content" ObjectID="_1540314986" r:id="rId24"/>
         </w:object>
       </w:r>
     </w:p>
     <w:p>
       <w:pPr>
-        <w:pStyle w:val="Sraopastraipa"/>
+        <w:pStyle w:val="ListParagraph"/>
         <w:ind w:left="360"/>
         <w:jc w:val="center"/>
         <w:rPr>
@@ -19062,7 +18519,7 @@
     </w:p>
     <w:p>
       <w:pPr>
-        <w:pStyle w:val="Sraopastraipa"/>
+        <w:pStyle w:val="ListParagraph"/>
         <w:ind w:left="360"/>
         <w:jc w:val="center"/>
         <w:rPr>
@@ -19072,7 +18529,7 @@
     </w:p>
     <w:p>
       <w:pPr>
-        <w:pStyle w:val="Sraopastraipa"/>
+        <w:pStyle w:val="ListParagraph"/>
         <w:ind w:left="360"/>
         <w:jc w:val="center"/>
         <w:rPr>
@@ -19085,16 +18542,16 @@
           <w:rFonts w:ascii="Times New Roman" w:hAnsi="Times New Roman" w:cs="Times New Roman"/>
         </w:rPr>
         <w:object w:dxaOrig="9909" w:dyaOrig="6917">
-          <v:shape id="_x0000_i1026" type="#_x0000_t75" style="width:411pt;height:285.75pt" o:ole="">
+          <v:shape id="_x0000_i1026" type="#_x0000_t75" style="width:410.95pt;height:285.95pt" o:ole="">
             <v:imagedata r:id="rId25" o:title=""/>
           </v:shape>
-          <o:OLEObject Type="Embed" ProgID="Visio.Drawing.15" ShapeID="_x0000_i1026" DrawAspect="Content" ObjectID="_1540053507" r:id="rId26"/>
+          <o:OLEObject Type="Embed" ProgID="Visio.Drawing.15" ShapeID="_x0000_i1026" DrawAspect="Content" ObjectID="_1540314987" r:id="rId26"/>
         </w:object>
       </w:r>
     </w:p>
     <w:p>
       <w:pPr>
-        <w:pStyle w:val="Sraopastraipa"/>
+        <w:pStyle w:val="ListParagraph"/>
         <w:ind w:left="360"/>
         <w:jc w:val="center"/>
         <w:rPr>
@@ -19154,7 +18611,7 @@
     </w:p>
     <w:p>
       <w:pPr>
-        <w:pStyle w:val="Sraopastraipa"/>
+        <w:pStyle w:val="ListParagraph"/>
         <w:ind w:left="360"/>
         <w:jc w:val="center"/>
         <w:rPr>
@@ -19164,7 +18621,7 @@
     </w:p>
     <w:p>
       <w:pPr>
-        <w:pStyle w:val="Sraopastraipa"/>
+        <w:pStyle w:val="ListParagraph"/>
         <w:ind w:left="360"/>
         <w:jc w:val="center"/>
         <w:rPr>
@@ -19177,16 +18634,16 @@
           <w:rFonts w:ascii="Times New Roman" w:hAnsi="Times New Roman" w:cs="Times New Roman"/>
         </w:rPr>
         <w:object w:dxaOrig="15514" w:dyaOrig="11427">
-          <v:shape id="_x0000_i1027" type="#_x0000_t75" style="width:401.25pt;height:295.5pt" o:ole="">
+          <v:shape id="_x0000_i1027" type="#_x0000_t75" style="width:400.75pt;height:295.45pt" o:ole="">
             <v:imagedata r:id="rId27" o:title=""/>
           </v:shape>
-          <o:OLEObject Type="Embed" ProgID="Visio.Drawing.15" ShapeID="_x0000_i1027" DrawAspect="Content" ObjectID="_1540053508" r:id="rId28"/>
+          <o:OLEObject Type="Embed" ProgID="Visio.Drawing.15" ShapeID="_x0000_i1027" DrawAspect="Content" ObjectID="_1540314988" r:id="rId28"/>
         </w:object>
       </w:r>
     </w:p>
     <w:p>
       <w:pPr>
-        <w:pStyle w:val="Sraopastraipa"/>
+        <w:pStyle w:val="ListParagraph"/>
         <w:ind w:left="360"/>
         <w:jc w:val="center"/>
         <w:rPr>
@@ -19232,7 +18689,7 @@
     </w:p>
     <w:p>
       <w:pPr>
-        <w:pStyle w:val="Sraopastraipa"/>
+        <w:pStyle w:val="ListParagraph"/>
         <w:ind w:left="360"/>
         <w:jc w:val="center"/>
         <w:rPr>
@@ -19253,16 +18710,16 @@
           <w:rFonts w:ascii="Times New Roman" w:hAnsi="Times New Roman" w:cs="Times New Roman"/>
         </w:rPr>
         <w:object w:dxaOrig="12367" w:dyaOrig="8252">
-          <v:shape id="_x0000_i1028" type="#_x0000_t75" style="width:419.25pt;height:280.5pt" o:ole="">
+          <v:shape id="_x0000_i1028" type="#_x0000_t75" style="width:419.1pt;height:280.55pt" o:ole="">
             <v:imagedata r:id="rId29" o:title=""/>
           </v:shape>
-          <o:OLEObject Type="Embed" ProgID="Visio.Drawing.15" ShapeID="_x0000_i1028" DrawAspect="Content" ObjectID="_1540053509" r:id="rId30"/>
+          <o:OLEObject Type="Embed" ProgID="Visio.Drawing.15" ShapeID="_x0000_i1028" DrawAspect="Content" ObjectID="_1540314989" r:id="rId30"/>
         </w:object>
       </w:r>
     </w:p>
     <w:p>
       <w:pPr>
-        <w:pStyle w:val="Sraopastraipa"/>
+        <w:pStyle w:val="ListParagraph"/>
         <w:ind w:left="360"/>
         <w:jc w:val="center"/>
         <w:rPr>
@@ -19301,7 +18758,7 @@
     </w:p>
     <w:p>
       <w:pPr>
-        <w:pStyle w:val="Sraopastraipa"/>
+        <w:pStyle w:val="ListParagraph"/>
         <w:ind w:left="360"/>
         <w:jc w:val="center"/>
         <w:rPr>
@@ -19311,7 +18768,7 @@
     </w:p>
     <w:p>
       <w:pPr>
-        <w:pStyle w:val="Sraopastraipa"/>
+        <w:pStyle w:val="ListParagraph"/>
         <w:numPr>
           <w:ilvl w:val="1"/>
           <w:numId w:val="21"/>
@@ -19335,12 +18792,10 @@
         </w:rPr>
         <w:t xml:space="preserve"> (Žilvinas Abromavičius)</w:t>
       </w:r>
-      <w:bookmarkStart w:id="41" w:name="_GoBack"/>
-      <w:bookmarkEnd w:id="41"/>
-    </w:p>
-    <w:p>
-      <w:pPr>
-        <w:pStyle w:val="Sraopastraipa"/>
+    </w:p>
+    <w:p>
+      <w:pPr>
+        <w:pStyle w:val="ListParagraph"/>
         <w:ind w:left="360"/>
         <w:rPr>
           <w:rFonts w:ascii="Times New Roman" w:hAnsi="Times New Roman" w:cs="Times New Roman"/>
@@ -19351,6 +18806,7 @@
         <w:rPr>
           <w:rFonts w:ascii="Times New Roman" w:hAnsi="Times New Roman" w:cs="Times New Roman"/>
           <w:noProof/>
+          <w:lang w:val="en-US" w:eastAsia="en-US"/>
         </w:rPr>
         <w:drawing>
           <wp:inline distT="0" distB="0" distL="0" distR="0">
@@ -19404,7 +18860,7 @@
     </w:p>
     <w:p>
       <w:pPr>
-        <w:pStyle w:val="Sraopastraipa"/>
+        <w:pStyle w:val="ListParagraph"/>
         <w:ind w:left="360"/>
         <w:jc w:val="center"/>
         <w:rPr>
@@ -19435,7 +18891,7 @@
     </w:p>
     <w:p>
       <w:pPr>
-        <w:pStyle w:val="Sraopastraipa"/>
+        <w:pStyle w:val="ListParagraph"/>
         <w:ind w:left="360"/>
         <w:rPr>
           <w:rFonts w:ascii="Times New Roman" w:hAnsi="Times New Roman" w:cs="Times New Roman"/>
@@ -19445,7 +18901,7 @@
     </w:p>
     <w:p>
       <w:pPr>
-        <w:pStyle w:val="Sraopastraipa"/>
+        <w:pStyle w:val="ListParagraph"/>
         <w:ind w:left="360"/>
         <w:rPr>
           <w:rFonts w:ascii="Times New Roman" w:hAnsi="Times New Roman" w:cs="Times New Roman"/>
@@ -19456,6 +18912,7 @@
         <w:rPr>
           <w:rFonts w:ascii="Times New Roman" w:hAnsi="Times New Roman" w:cs="Times New Roman"/>
           <w:noProof/>
+          <w:lang w:val="en-US" w:eastAsia="en-US"/>
         </w:rPr>
         <w:drawing>
           <wp:inline distT="0" distB="0" distL="0" distR="0">
@@ -19509,7 +18966,7 @@
     </w:p>
     <w:p>
       <w:pPr>
-        <w:pStyle w:val="Sraopastraipa"/>
+        <w:pStyle w:val="ListParagraph"/>
         <w:ind w:left="360"/>
         <w:jc w:val="center"/>
         <w:rPr>
@@ -19533,7 +18990,7 @@
     </w:p>
     <w:p>
       <w:pPr>
-        <w:pStyle w:val="Sraopastraipa"/>
+        <w:pStyle w:val="ListParagraph"/>
         <w:ind w:left="360"/>
         <w:rPr>
           <w:rFonts w:ascii="Times New Roman" w:hAnsi="Times New Roman" w:cs="Times New Roman"/>
@@ -19543,7 +19000,7 @@
     </w:p>
     <w:p>
       <w:pPr>
-        <w:pStyle w:val="Sraopastraipa"/>
+        <w:pStyle w:val="ListParagraph"/>
         <w:ind w:left="360"/>
         <w:rPr>
           <w:rFonts w:ascii="Times New Roman" w:hAnsi="Times New Roman" w:cs="Times New Roman"/>
@@ -19554,6 +19011,7 @@
         <w:rPr>
           <w:rFonts w:ascii="Times New Roman" w:hAnsi="Times New Roman" w:cs="Times New Roman"/>
           <w:noProof/>
+          <w:lang w:val="en-US" w:eastAsia="en-US"/>
         </w:rPr>
         <w:lastRenderedPageBreak/>
         <w:drawing>
@@ -19608,7 +19066,7 @@
     </w:p>
     <w:p>
       <w:pPr>
-        <w:pStyle w:val="Sraopastraipa"/>
+        <w:pStyle w:val="ListParagraph"/>
         <w:ind w:left="360"/>
         <w:jc w:val="center"/>
         <w:rPr>
@@ -19639,7 +19097,7 @@
     </w:p>
     <w:p>
       <w:pPr>
-        <w:pStyle w:val="Sraopastraipa"/>
+        <w:pStyle w:val="ListParagraph"/>
         <w:ind w:left="360"/>
         <w:rPr>
           <w:rFonts w:ascii="Times New Roman" w:hAnsi="Times New Roman" w:cs="Times New Roman"/>
@@ -19649,7 +19107,7 @@
     </w:p>
     <w:p>
       <w:pPr>
-        <w:pStyle w:val="Sraopastraipa"/>
+        <w:pStyle w:val="ListParagraph"/>
         <w:ind w:left="360"/>
         <w:rPr>
           <w:rFonts w:ascii="Times New Roman" w:hAnsi="Times New Roman" w:cs="Times New Roman"/>
@@ -19661,16 +19119,16 @@
           <w:rFonts w:ascii="Times New Roman" w:hAnsi="Times New Roman" w:cs="Times New Roman"/>
         </w:rPr>
         <w:object w:dxaOrig="20340" w:dyaOrig="6917">
-          <v:shape id="_x0000_i1029" type="#_x0000_t75" style="width:468pt;height:159pt" o:ole="">
+          <v:shape id="_x0000_i1029" type="#_x0000_t75" style="width:468pt;height:158.95pt" o:ole="">
             <v:imagedata r:id="rId34" o:title=""/>
           </v:shape>
-          <o:OLEObject Type="Embed" ProgID="Visio.Drawing.15" ShapeID="_x0000_i1029" DrawAspect="Content" ObjectID="_1540053510" r:id="rId35"/>
+          <o:OLEObject Type="Embed" ProgID="Visio.Drawing.15" ShapeID="_x0000_i1029" DrawAspect="Content" ObjectID="_1540314990" r:id="rId35"/>
         </w:object>
       </w:r>
     </w:p>
     <w:p>
       <w:pPr>
-        <w:pStyle w:val="Sraopastraipa"/>
+        <w:pStyle w:val="ListParagraph"/>
         <w:ind w:left="360"/>
         <w:jc w:val="center"/>
         <w:rPr>
@@ -19701,7 +19159,7 @@
     </w:p>
     <w:p>
       <w:pPr>
-        <w:pStyle w:val="Sraopastraipa"/>
+        <w:pStyle w:val="ListParagraph"/>
         <w:ind w:left="360"/>
         <w:rPr>
           <w:rFonts w:ascii="Times New Roman" w:hAnsi="Times New Roman" w:cs="Times New Roman"/>
@@ -19711,7 +19169,7 @@
     </w:p>
     <w:p>
       <w:pPr>
-        <w:pStyle w:val="Sraopastraipa"/>
+        <w:pStyle w:val="ListParagraph"/>
         <w:ind w:left="360"/>
         <w:jc w:val="center"/>
         <w:rPr>
@@ -19724,16 +19182,16 @@
           <w:rFonts w:ascii="Times New Roman" w:hAnsi="Times New Roman" w:cs="Times New Roman"/>
         </w:rPr>
         <w:object w:dxaOrig="16961" w:dyaOrig="6945">
-          <v:shape id="_x0000_i1030" type="#_x0000_t75" style="width:423.75pt;height:174pt" o:ole="">
+          <v:shape id="_x0000_i1030" type="#_x0000_t75" style="width:423.85pt;height:173.9pt" o:ole="">
             <v:imagedata r:id="rId36" o:title=""/>
           </v:shape>
-          <o:OLEObject Type="Embed" ProgID="Visio.Drawing.15" ShapeID="_x0000_i1030" DrawAspect="Content" ObjectID="_1540053511" r:id="rId37"/>
+          <o:OLEObject Type="Embed" ProgID="Visio.Drawing.15" ShapeID="_x0000_i1030" DrawAspect="Content" ObjectID="_1540314991" r:id="rId37"/>
         </w:object>
       </w:r>
     </w:p>
     <w:p>
       <w:pPr>
-        <w:pStyle w:val="Sraopastraipa"/>
+        <w:pStyle w:val="ListParagraph"/>
         <w:ind w:left="360"/>
         <w:jc w:val="center"/>
         <w:rPr>
@@ -19820,7 +19278,7 @@
       <w:rPr>
         <w:noProof/>
       </w:rPr>
-      <w:t>20</w:t>
+      <w:t>22</w:t>
     </w:r>
     <w:r>
       <w:fldChar w:fldCharType="end"/>
@@ -24511,13 +23969,13 @@
     <w:lsdException w:name="Smart Hyperlink" w:semiHidden="1" w:unhideWhenUsed="1"/>
     <w:lsdException w:name="Hashtag" w:semiHidden="1" w:unhideWhenUsed="1"/>
   </w:latentStyles>
-  <w:style w:type="paragraph" w:default="1" w:styleId="prastasis">
+  <w:style w:type="paragraph" w:default="1" w:styleId="Normal">
     <w:name w:val="Normal"/>
   </w:style>
-  <w:style w:type="paragraph" w:styleId="Antrat1">
+  <w:style w:type="paragraph" w:styleId="Heading1">
     <w:name w:val="heading 1"/>
-    <w:basedOn w:val="prastasis"/>
-    <w:next w:val="prastasis"/>
+    <w:basedOn w:val="Normal"/>
+    <w:next w:val="Normal"/>
     <w:pPr>
       <w:keepNext/>
       <w:keepLines/>
@@ -24531,10 +23989,10 @@
       <w:szCs w:val="56"/>
     </w:rPr>
   </w:style>
-  <w:style w:type="paragraph" w:styleId="Antrat2">
+  <w:style w:type="paragraph" w:styleId="Heading2">
     <w:name w:val="heading 2"/>
-    <w:basedOn w:val="prastasis"/>
-    <w:next w:val="prastasis"/>
+    <w:basedOn w:val="Normal"/>
+    <w:next w:val="Normal"/>
     <w:pPr>
       <w:keepNext/>
       <w:keepLines/>
@@ -24548,10 +24006,10 @@
       <w:szCs w:val="36"/>
     </w:rPr>
   </w:style>
-  <w:style w:type="paragraph" w:styleId="Antrat3">
+  <w:style w:type="paragraph" w:styleId="Heading3">
     <w:name w:val="heading 3"/>
-    <w:basedOn w:val="prastasis"/>
-    <w:next w:val="prastasis"/>
+    <w:basedOn w:val="Normal"/>
+    <w:next w:val="Normal"/>
     <w:pPr>
       <w:keepNext/>
       <w:keepLines/>
@@ -24565,10 +24023,10 @@
       <w:szCs w:val="28"/>
     </w:rPr>
   </w:style>
-  <w:style w:type="paragraph" w:styleId="Antrat4">
+  <w:style w:type="paragraph" w:styleId="Heading4">
     <w:name w:val="heading 4"/>
-    <w:basedOn w:val="prastasis"/>
-    <w:next w:val="prastasis"/>
+    <w:basedOn w:val="Normal"/>
+    <w:next w:val="Normal"/>
     <w:pPr>
       <w:keepNext/>
       <w:keepLines/>
@@ -24582,10 +24040,10 @@
       <w:szCs w:val="24"/>
     </w:rPr>
   </w:style>
-  <w:style w:type="paragraph" w:styleId="Antrat5">
+  <w:style w:type="paragraph" w:styleId="Heading5">
     <w:name w:val="heading 5"/>
-    <w:basedOn w:val="prastasis"/>
-    <w:next w:val="prastasis"/>
+    <w:basedOn w:val="Normal"/>
+    <w:next w:val="Normal"/>
     <w:pPr>
       <w:keepNext/>
       <w:keepLines/>
@@ -24597,10 +24055,10 @@
       <w:b/>
     </w:rPr>
   </w:style>
-  <w:style w:type="paragraph" w:styleId="Antrat6">
+  <w:style w:type="paragraph" w:styleId="Heading6">
     <w:name w:val="heading 6"/>
-    <w:basedOn w:val="prastasis"/>
-    <w:next w:val="prastasis"/>
+    <w:basedOn w:val="Normal"/>
+    <w:next w:val="Normal"/>
     <w:pPr>
       <w:keepNext/>
       <w:keepLines/>
@@ -24614,13 +24072,13 @@
       <w:szCs w:val="20"/>
     </w:rPr>
   </w:style>
-  <w:style w:type="character" w:default="1" w:styleId="Numatytasispastraiposriftas">
+  <w:style w:type="character" w:default="1" w:styleId="DefaultParagraphFont">
     <w:name w:val="Default Paragraph Font"/>
     <w:uiPriority w:val="1"/>
     <w:semiHidden/>
     <w:unhideWhenUsed/>
   </w:style>
-  <w:style w:type="table" w:default="1" w:styleId="prastojilentel">
+  <w:style w:type="table" w:default="1" w:styleId="TableNormal">
     <w:name w:val="Normal Table"/>
     <w:uiPriority w:val="99"/>
     <w:semiHidden/>
@@ -24635,16 +24093,16 @@
       </w:tblCellMar>
     </w:tblPr>
   </w:style>
-  <w:style w:type="numbering" w:default="1" w:styleId="Sraonra">
+  <w:style w:type="numbering" w:default="1" w:styleId="NoList">
     <w:name w:val="No List"/>
     <w:uiPriority w:val="99"/>
     <w:semiHidden/>
     <w:unhideWhenUsed/>
   </w:style>
-  <w:style w:type="paragraph" w:styleId="Pavadinimas">
+  <w:style w:type="paragraph" w:styleId="Title">
     <w:name w:val="Title"/>
-    <w:basedOn w:val="prastasis"/>
-    <w:next w:val="prastasis"/>
+    <w:basedOn w:val="Normal"/>
+    <w:next w:val="Normal"/>
     <w:pPr>
       <w:keepNext/>
       <w:keepLines/>
@@ -24655,10 +24113,10 @@
       <w:szCs w:val="56"/>
     </w:rPr>
   </w:style>
-  <w:style w:type="paragraph" w:styleId="Paantrat">
+  <w:style w:type="paragraph" w:styleId="Subtitle">
     <w:name w:val="Subtitle"/>
-    <w:basedOn w:val="prastasis"/>
-    <w:next w:val="prastasis"/>
+    <w:basedOn w:val="Normal"/>
+    <w:next w:val="Normal"/>
     <w:pPr>
       <w:keepNext/>
       <w:keepLines/>
@@ -24674,15 +24132,15 @@
     </w:rPr>
   </w:style>
   <w:style w:type="table" w:customStyle="1" w:styleId="a">
-    <w:basedOn w:val="prastojilentel"/>
+    <w:basedOn w:val="TableNormal"/>
     <w:tblPr>
       <w:tblStyleRowBandSize w:val="1"/>
       <w:tblStyleColBandSize w:val="1"/>
     </w:tblPr>
   </w:style>
-  <w:style w:type="paragraph" w:styleId="Sraopastraipa">
+  <w:style w:type="paragraph" w:styleId="ListParagraph">
     <w:name w:val="List Paragraph"/>
-    <w:basedOn w:val="prastasis"/>
+    <w:basedOn w:val="Normal"/>
     <w:uiPriority w:val="34"/>
     <w:qFormat/>
     <w:rsid w:val="002F07CB"/>
@@ -24691,10 +24149,10 @@
       <w:contextualSpacing/>
     </w:pPr>
   </w:style>
-  <w:style w:type="paragraph" w:styleId="Antrat">
+  <w:style w:type="paragraph" w:styleId="Caption">
     <w:name w:val="caption"/>
-    <w:basedOn w:val="prastasis"/>
-    <w:next w:val="prastasis"/>
+    <w:basedOn w:val="Normal"/>
+    <w:next w:val="Normal"/>
     <w:uiPriority w:val="35"/>
     <w:unhideWhenUsed/>
     <w:qFormat/>
@@ -24710,9 +24168,9 @@
       <w:szCs w:val="18"/>
     </w:rPr>
   </w:style>
-  <w:style w:type="table" w:styleId="Lentelstinklelis">
+  <w:style w:type="table" w:styleId="TableGrid">
     <w:name w:val="Table Grid"/>
-    <w:basedOn w:val="prastojilentel"/>
+    <w:basedOn w:val="TableNormal"/>
     <w:uiPriority w:val="39"/>
     <w:rsid w:val="00BF0A68"/>
     <w:pPr>
@@ -24734,10 +24192,10 @@
       </w:tblBorders>
     </w:tblPr>
   </w:style>
-  <w:style w:type="paragraph" w:styleId="Turinioantrat">
+  <w:style w:type="paragraph" w:styleId="TOCHeading">
     <w:name w:val="TOC Heading"/>
-    <w:basedOn w:val="Antrat1"/>
-    <w:next w:val="prastasis"/>
+    <w:basedOn w:val="Heading1"/>
+    <w:next w:val="Normal"/>
     <w:uiPriority w:val="39"/>
     <w:unhideWhenUsed/>
     <w:qFormat/>
@@ -24755,10 +24213,10 @@
       <w:szCs w:val="32"/>
     </w:rPr>
   </w:style>
-  <w:style w:type="paragraph" w:styleId="Turinys1">
+  <w:style w:type="paragraph" w:styleId="TOC1">
     <w:name w:val="toc 1"/>
-    <w:basedOn w:val="prastasis"/>
-    <w:next w:val="prastasis"/>
+    <w:basedOn w:val="Normal"/>
+    <w:next w:val="Normal"/>
     <w:autoRedefine/>
     <w:uiPriority w:val="39"/>
     <w:unhideWhenUsed/>
@@ -24767,9 +24225,9 @@
       <w:spacing w:after="100"/>
     </w:pPr>
   </w:style>
-  <w:style w:type="character" w:styleId="Hipersaitas">
+  <w:style w:type="character" w:styleId="Hyperlink">
     <w:name w:val="Hyperlink"/>
-    <w:basedOn w:val="Numatytasispastraiposriftas"/>
+    <w:basedOn w:val="DefaultParagraphFont"/>
     <w:uiPriority w:val="99"/>
     <w:unhideWhenUsed/>
     <w:rsid w:val="00F94FC1"/>
@@ -25081,7 +24539,7 @@
 </file>
 
 <file path=customXml/itemProps1.xml><?xml version="1.0" encoding="utf-8"?>
-<ds:datastoreItem xmlns:ds="http://schemas.openxmlformats.org/officeDocument/2006/customXml" ds:itemID="{9269A14E-A812-4FC7-B08E-E90DA58C4470}">
+<ds:datastoreItem xmlns:ds="http://schemas.openxmlformats.org/officeDocument/2006/customXml" ds:itemID="{482D494F-C1B6-444F-96A8-0C699094EF51}">
   <ds:schemaRefs>
     <ds:schemaRef ds:uri="http://schemas.openxmlformats.org/officeDocument/2006/bibliography"/>
   </ds:schemaRefs>

</xml_diff>

<commit_message>
Pataisytos senosios diagramos (L2, L3)
</commit_message>
<xml_diff>
--- a/Dokumentacija/L3/ataskaita.docx
+++ b/Dokumentacija/L3/ataskaita.docx
@@ -1,11 +1,11 @@
 
 <file path=word/document.xml><?xml version="1.0" encoding="utf-8"?>
-<w:document xmlns:wpc="http://schemas.microsoft.com/office/word/2010/wordprocessingCanvas" xmlns:cx="http://schemas.microsoft.com/office/drawing/2014/chartex" xmlns:cx1="http://schemas.microsoft.com/office/drawing/2015/9/8/chartex" xmlns:cx2="http://schemas.microsoft.com/office/drawing/2015/10/21/chartex" xmlns:mc="http://schemas.openxmlformats.org/markup-compatibility/2006" xmlns:o="urn:schemas-microsoft-com:office:office" xmlns:r="http://schemas.openxmlformats.org/officeDocument/2006/relationships" xmlns:m="http://schemas.openxmlformats.org/officeDocument/2006/math" xmlns:v="urn:schemas-microsoft-com:vml" xmlns:wp14="http://schemas.microsoft.com/office/word/2010/wordprocessingDrawing" xmlns:wp="http://schemas.openxmlformats.org/drawingml/2006/wordprocessingDrawing" xmlns:w10="urn:schemas-microsoft-com:office:word" xmlns:w="http://schemas.openxmlformats.org/wordprocessingml/2006/main" xmlns:w14="http://schemas.microsoft.com/office/word/2010/wordml" xmlns:w15="http://schemas.microsoft.com/office/word/2012/wordml" xmlns:w16se="http://schemas.microsoft.com/office/word/2015/wordml/symex" xmlns:wpg="http://schemas.microsoft.com/office/word/2010/wordprocessingGroup" xmlns:wpi="http://schemas.microsoft.com/office/word/2010/wordprocessingInk" xmlns:wne="http://schemas.microsoft.com/office/word/2006/wordml" xmlns:wps="http://schemas.microsoft.com/office/word/2010/wordprocessingShape" mc:Ignorable="w14 w15 w16se wp14">
+<w:document xmlns:wpc="http://schemas.microsoft.com/office/word/2010/wordprocessingCanvas" xmlns:cx="http://schemas.microsoft.com/office/drawing/2014/chartex" xmlns:cx1="http://schemas.microsoft.com/office/drawing/2015/9/8/chartex" xmlns:cx2="http://schemas.microsoft.com/office/drawing/2015/10/21/chartex" xmlns:cx3="http://schemas.microsoft.com/office/drawing/2016/5/9/chartex" xmlns:cx4="http://schemas.microsoft.com/office/drawing/2016/5/10/chartex" xmlns:cx5="http://schemas.microsoft.com/office/drawing/2016/5/11/chartex" xmlns:mc="http://schemas.openxmlformats.org/markup-compatibility/2006" xmlns:o="urn:schemas-microsoft-com:office:office" xmlns:r="http://schemas.openxmlformats.org/officeDocument/2006/relationships" xmlns:m="http://schemas.openxmlformats.org/officeDocument/2006/math" xmlns:v="urn:schemas-microsoft-com:vml" xmlns:wp14="http://schemas.microsoft.com/office/word/2010/wordprocessingDrawing" xmlns:wp="http://schemas.openxmlformats.org/drawingml/2006/wordprocessingDrawing" xmlns:w10="urn:schemas-microsoft-com:office:word" xmlns:w="http://schemas.openxmlformats.org/wordprocessingml/2006/main" xmlns:w14="http://schemas.microsoft.com/office/word/2010/wordml" xmlns:w15="http://schemas.microsoft.com/office/word/2012/wordml" xmlns:w16se="http://schemas.microsoft.com/office/word/2015/wordml/symex" xmlns:wpg="http://schemas.microsoft.com/office/word/2010/wordprocessingGroup" xmlns:wpi="http://schemas.microsoft.com/office/word/2010/wordprocessingInk" xmlns:wne="http://schemas.microsoft.com/office/word/2006/wordml" xmlns:wps="http://schemas.microsoft.com/office/word/2010/wordprocessingShape" mc:Ignorable="w14 w15 w16se wp14">
   <w:background w:color="FFFFFF"/>
   <w:body>
     <w:p>
       <w:pPr>
-        <w:pStyle w:val="Title"/>
+        <w:pStyle w:val="Pavadinimas"/>
         <w:jc w:val="center"/>
         <w:rPr>
           <w:rFonts w:ascii="Times New Roman" w:hAnsi="Times New Roman" w:cs="Times New Roman"/>
@@ -14,7 +14,7 @@
     </w:p>
     <w:p>
       <w:pPr>
-        <w:pStyle w:val="Title"/>
+        <w:pStyle w:val="Pavadinimas"/>
         <w:jc w:val="center"/>
         <w:rPr>
           <w:rFonts w:ascii="Times New Roman" w:hAnsi="Times New Roman" w:cs="Times New Roman"/>
@@ -32,7 +32,7 @@
     </w:p>
     <w:p>
       <w:pPr>
-        <w:pStyle w:val="Title"/>
+        <w:pStyle w:val="Pavadinimas"/>
         <w:spacing w:after="60" w:line="256" w:lineRule="auto"/>
         <w:ind w:left="300"/>
         <w:jc w:val="center"/>
@@ -43,7 +43,7 @@
     </w:p>
     <w:p>
       <w:pPr>
-        <w:pStyle w:val="Title"/>
+        <w:pStyle w:val="Pavadinimas"/>
         <w:spacing w:after="80" w:line="256" w:lineRule="auto"/>
         <w:ind w:left="300"/>
         <w:jc w:val="center"/>
@@ -54,7 +54,7 @@
     </w:p>
     <w:p>
       <w:pPr>
-        <w:pStyle w:val="Title"/>
+        <w:pStyle w:val="Pavadinimas"/>
         <w:spacing w:after="80" w:line="256" w:lineRule="auto"/>
         <w:ind w:left="300"/>
         <w:jc w:val="center"/>
@@ -65,7 +65,7 @@
     </w:p>
     <w:p>
       <w:pPr>
-        <w:pStyle w:val="Title"/>
+        <w:pStyle w:val="Pavadinimas"/>
         <w:spacing w:after="60" w:line="256" w:lineRule="auto"/>
         <w:ind w:left="300"/>
         <w:jc w:val="center"/>
@@ -76,7 +76,7 @@
     </w:p>
     <w:p>
       <w:pPr>
-        <w:pStyle w:val="Title"/>
+        <w:pStyle w:val="Pavadinimas"/>
         <w:spacing w:after="160" w:line="256" w:lineRule="auto"/>
         <w:ind w:left="300"/>
         <w:jc w:val="center"/>
@@ -87,7 +87,7 @@
     </w:p>
     <w:p>
       <w:pPr>
-        <w:pStyle w:val="Title"/>
+        <w:pStyle w:val="Pavadinimas"/>
         <w:spacing w:after="20" w:line="256" w:lineRule="auto"/>
         <w:ind w:left="-30"/>
         <w:jc w:val="center"/>
@@ -119,7 +119,7 @@
     </w:p>
     <w:p>
       <w:pPr>
-        <w:pStyle w:val="Title"/>
+        <w:pStyle w:val="Pavadinimas"/>
         <w:jc w:val="center"/>
         <w:rPr>
           <w:rFonts w:ascii="Times New Roman" w:hAnsi="Times New Roman" w:cs="Times New Roman"/>
@@ -148,7 +148,7 @@
     </w:p>
     <w:p>
       <w:pPr>
-        <w:pStyle w:val="Title"/>
+        <w:pStyle w:val="Pavadinimas"/>
         <w:spacing w:after="60" w:line="256" w:lineRule="auto"/>
         <w:ind w:left="300"/>
         <w:jc w:val="center"/>
@@ -159,7 +159,7 @@
     </w:p>
     <w:p>
       <w:pPr>
-        <w:pStyle w:val="Title"/>
+        <w:pStyle w:val="Pavadinimas"/>
         <w:spacing w:line="256" w:lineRule="auto"/>
         <w:ind w:left="300"/>
         <w:jc w:val="center"/>
@@ -170,7 +170,7 @@
     </w:p>
     <w:p>
       <w:pPr>
-        <w:pStyle w:val="Title"/>
+        <w:pStyle w:val="Pavadinimas"/>
         <w:rPr>
           <w:rFonts w:ascii="Times New Roman" w:hAnsi="Times New Roman" w:cs="Times New Roman"/>
         </w:rPr>
@@ -258,7 +258,7 @@
     </w:p>
     <w:p>
       <w:pPr>
-        <w:pStyle w:val="Title"/>
+        <w:pStyle w:val="Pavadinimas"/>
         <w:jc w:val="center"/>
         <w:rPr>
           <w:rFonts w:ascii="Times New Roman" w:hAnsi="Times New Roman" w:cs="Times New Roman"/>
@@ -298,7 +298,7 @@
       <w:sdtContent>
         <w:p>
           <w:pPr>
-            <w:pStyle w:val="TOCHeading"/>
+            <w:pStyle w:val="Turinioantrat"/>
             <w:rPr>
               <w:rFonts w:ascii="Times New Roman" w:hAnsi="Times New Roman" w:cs="Times New Roman"/>
             </w:rPr>
@@ -306,7 +306,7 @@
         </w:p>
         <w:p>
           <w:pPr>
-            <w:pStyle w:val="TOC1"/>
+            <w:pStyle w:val="Turinys1"/>
             <w:tabs>
               <w:tab w:val="right" w:leader="dot" w:pos="9350"/>
             </w:tabs>
@@ -336,7 +336,7 @@
           <w:hyperlink w:anchor="_Toc465171851" w:history="1">
             <w:r>
               <w:rPr>
-                <w:rStyle w:val="Hyperlink"/>
+                <w:rStyle w:val="Hipersaitas"/>
                 <w:rFonts w:ascii="Times New Roman" w:hAnsi="Times New Roman" w:cs="Times New Roman"/>
                 <w:noProof/>
               </w:rPr>
@@ -401,7 +401,7 @@
         </w:p>
         <w:p>
           <w:pPr>
-            <w:pStyle w:val="TOC1"/>
+            <w:pStyle w:val="Turinys1"/>
             <w:tabs>
               <w:tab w:val="right" w:leader="dot" w:pos="9350"/>
             </w:tabs>
@@ -413,7 +413,7 @@
           <w:hyperlink w:anchor="_Toc465171852" w:history="1">
             <w:r>
               <w:rPr>
-                <w:rStyle w:val="Hyperlink"/>
+                <w:rStyle w:val="Hipersaitas"/>
                 <w:rFonts w:ascii="Times New Roman" w:hAnsi="Times New Roman" w:cs="Times New Roman"/>
                 <w:noProof/>
               </w:rPr>
@@ -478,7 +478,7 @@
         </w:p>
         <w:p>
           <w:pPr>
-            <w:pStyle w:val="TOC1"/>
+            <w:pStyle w:val="Turinys1"/>
             <w:tabs>
               <w:tab w:val="right" w:leader="dot" w:pos="9350"/>
             </w:tabs>
@@ -490,7 +490,7 @@
           <w:hyperlink w:anchor="_Toc465171853" w:history="1">
             <w:r>
               <w:rPr>
-                <w:rStyle w:val="Hyperlink"/>
+                <w:rStyle w:val="Hipersaitas"/>
                 <w:rFonts w:ascii="Times New Roman" w:hAnsi="Times New Roman" w:cs="Times New Roman"/>
                 <w:noProof/>
               </w:rPr>
@@ -555,7 +555,7 @@
         </w:p>
         <w:p>
           <w:pPr>
-            <w:pStyle w:val="TOC1"/>
+            <w:pStyle w:val="Turinys1"/>
             <w:tabs>
               <w:tab w:val="right" w:leader="dot" w:pos="9350"/>
             </w:tabs>
@@ -567,7 +567,7 @@
           <w:hyperlink w:anchor="_Toc465171854" w:history="1">
             <w:r>
               <w:rPr>
-                <w:rStyle w:val="Hyperlink"/>
+                <w:rStyle w:val="Hipersaitas"/>
                 <w:rFonts w:ascii="Times New Roman" w:hAnsi="Times New Roman" w:cs="Times New Roman"/>
                 <w:noProof/>
               </w:rPr>
@@ -632,7 +632,7 @@
         </w:p>
         <w:p>
           <w:pPr>
-            <w:pStyle w:val="TOC1"/>
+            <w:pStyle w:val="Turinys1"/>
             <w:tabs>
               <w:tab w:val="right" w:leader="dot" w:pos="9350"/>
             </w:tabs>
@@ -644,7 +644,7 @@
           <w:hyperlink w:anchor="_Toc465171855" w:history="1">
             <w:r>
               <w:rPr>
-                <w:rStyle w:val="Hyperlink"/>
+                <w:rStyle w:val="Hipersaitas"/>
                 <w:rFonts w:ascii="Times New Roman" w:hAnsi="Times New Roman" w:cs="Times New Roman"/>
                 <w:noProof/>
               </w:rPr>
@@ -709,7 +709,7 @@
         </w:p>
         <w:p>
           <w:pPr>
-            <w:pStyle w:val="TOC1"/>
+            <w:pStyle w:val="Turinys1"/>
             <w:tabs>
               <w:tab w:val="right" w:leader="dot" w:pos="9350"/>
             </w:tabs>
@@ -721,7 +721,7 @@
           <w:hyperlink w:anchor="_Toc465171856" w:history="1">
             <w:r>
               <w:rPr>
-                <w:rStyle w:val="Hyperlink"/>
+                <w:rStyle w:val="Hipersaitas"/>
                 <w:rFonts w:ascii="Times New Roman" w:hAnsi="Times New Roman" w:cs="Times New Roman"/>
                 <w:noProof/>
               </w:rPr>
@@ -786,7 +786,7 @@
         </w:p>
         <w:p>
           <w:pPr>
-            <w:pStyle w:val="TOC1"/>
+            <w:pStyle w:val="Turinys1"/>
             <w:tabs>
               <w:tab w:val="right" w:leader="dot" w:pos="9350"/>
             </w:tabs>
@@ -798,7 +798,7 @@
           <w:hyperlink w:anchor="_Toc465171857" w:history="1">
             <w:r>
               <w:rPr>
-                <w:rStyle w:val="Hyperlink"/>
+                <w:rStyle w:val="Hipersaitas"/>
                 <w:rFonts w:ascii="Times New Roman" w:hAnsi="Times New Roman" w:cs="Times New Roman"/>
                 <w:noProof/>
               </w:rPr>
@@ -893,7 +893,7 @@
     </w:p>
     <w:p>
       <w:pPr>
-        <w:pStyle w:val="Title"/>
+        <w:pStyle w:val="Pavadinimas"/>
         <w:jc w:val="center"/>
         <w:rPr>
           <w:rFonts w:ascii="Times New Roman" w:hAnsi="Times New Roman" w:cs="Times New Roman"/>
@@ -902,7 +902,7 @@
     </w:p>
     <w:p>
       <w:pPr>
-        <w:pStyle w:val="Heading1"/>
+        <w:pStyle w:val="Antrat1"/>
         <w:contextualSpacing w:val="0"/>
         <w:rPr>
           <w:rFonts w:ascii="Times New Roman" w:hAnsi="Times New Roman" w:cs="Times New Roman"/>
@@ -1123,7 +1123,7 @@
     </w:p>
     <w:p>
       <w:pPr>
-        <w:pStyle w:val="Heading1"/>
+        <w:pStyle w:val="Antrat1"/>
         <w:contextualSpacing w:val="0"/>
         <w:rPr>
           <w:rFonts w:ascii="Times New Roman" w:hAnsi="Times New Roman" w:cs="Times New Roman"/>
@@ -1444,7 +1444,7 @@
     </w:p>
     <w:p>
       <w:pPr>
-        <w:pStyle w:val="Heading1"/>
+        <w:pStyle w:val="Antrat1"/>
         <w:contextualSpacing w:val="0"/>
         <w:rPr>
           <w:rFonts w:ascii="Times New Roman" w:hAnsi="Times New Roman" w:cs="Times New Roman"/>
@@ -1673,7 +1673,7 @@
     </w:p>
     <w:p>
       <w:pPr>
-        <w:pStyle w:val="Heading1"/>
+        <w:pStyle w:val="Antrat1"/>
         <w:contextualSpacing w:val="0"/>
         <w:rPr>
           <w:rFonts w:ascii="Times New Roman" w:hAnsi="Times New Roman" w:cs="Times New Roman"/>
@@ -3858,7 +3858,7 @@
     </w:p>
     <w:p>
       <w:pPr>
-        <w:pStyle w:val="Heading1"/>
+        <w:pStyle w:val="Antrat1"/>
         <w:ind w:left="360"/>
         <w:contextualSpacing w:val="0"/>
         <w:rPr>
@@ -5509,7 +5509,7 @@
     </w:p>
     <w:p>
       <w:pPr>
-        <w:pStyle w:val="Heading1"/>
+        <w:pStyle w:val="Antrat1"/>
         <w:ind w:left="360"/>
         <w:contextualSpacing w:val="0"/>
         <w:rPr>
@@ -5669,7 +5669,7 @@
     </w:p>
     <w:p>
       <w:pPr>
-        <w:pStyle w:val="ListParagraph"/>
+        <w:pStyle w:val="Sraopastraipa"/>
         <w:numPr>
           <w:ilvl w:val="0"/>
           <w:numId w:val="18"/>
@@ -5718,7 +5718,7 @@
     </w:p>
     <w:p>
       <w:pPr>
-        <w:pStyle w:val="ListParagraph"/>
+        <w:pStyle w:val="Sraopastraipa"/>
         <w:numPr>
           <w:ilvl w:val="0"/>
           <w:numId w:val="18"/>
@@ -5749,7 +5749,7 @@
     </w:p>
     <w:p>
       <w:pPr>
-        <w:pStyle w:val="ListParagraph"/>
+        <w:pStyle w:val="Sraopastraipa"/>
         <w:numPr>
           <w:ilvl w:val="0"/>
           <w:numId w:val="18"/>
@@ -5780,7 +5780,7 @@
     </w:p>
     <w:p>
       <w:pPr>
-        <w:pStyle w:val="ListParagraph"/>
+        <w:pStyle w:val="Sraopastraipa"/>
         <w:keepNext/>
         <w:numPr>
           <w:ilvl w:val="0"/>
@@ -5881,7 +5881,7 @@
     </w:p>
     <w:p>
       <w:pPr>
-        <w:pStyle w:val="Caption"/>
+        <w:pStyle w:val="Antrat"/>
         <w:jc w:val="center"/>
         <w:rPr>
           <w:rFonts w:ascii="Times New Roman" w:hAnsi="Times New Roman" w:cs="Times New Roman"/>
@@ -5949,13 +5949,13 @@
     <w:p>
       <w:pPr>
         <w:keepNext/>
-        <w:rPr>
-          <w:rFonts w:ascii="Times New Roman" w:hAnsi="Times New Roman" w:cs="Times New Roman"/>
-        </w:rPr>
-      </w:pPr>
-      <w:r>
-        <w:rPr>
-          <w:rFonts w:ascii="Times New Roman" w:hAnsi="Times New Roman" w:cs="Times New Roman"/>
+        <w:jc w:val="center"/>
+        <w:rPr>
+          <w:rFonts w:ascii="Times New Roman" w:hAnsi="Times New Roman" w:cs="Times New Roman"/>
+        </w:rPr>
+      </w:pPr>
+      <w:r>
+        <w:rPr>
           <w:noProof/>
         </w:rPr>
         <w:lastRenderedPageBreak/>
@@ -5963,7 +5963,7 @@
           <wp:inline distT="0" distB="0" distL="0" distR="0">
             <wp:extent cx="5943600" cy="6279844"/>
             <wp:effectExtent l="0" t="0" r="0" b="6985"/>
-            <wp:docPr id="6" name="Picture 6" descr="C:\Users\Ernestas\Desktop\KinoPasaulis\Dokumentacija\L2\UseCaseDiagrama.jpg"/>
+            <wp:docPr id="4" name="Paveikslėlis 4" descr="C:\Users\isavi\AppData\Local\Microsoft\Windows\INetCacheContent.Word\UseCaseDiagrama.jpg"/>
             <wp:cNvGraphicFramePr>
               <a:graphicFrameLocks xmlns:a="http://schemas.openxmlformats.org/drawingml/2006/main" noChangeAspect="1"/>
             </wp:cNvGraphicFramePr>
@@ -5971,7 +5971,7 @@
               <a:graphicData uri="http://schemas.openxmlformats.org/drawingml/2006/picture">
                 <pic:pic xmlns:pic="http://schemas.openxmlformats.org/drawingml/2006/picture">
                   <pic:nvPicPr>
-                    <pic:cNvPr id="0" name="Picture 2" descr="C:\Users\Ernestas\Desktop\KinoPasaulis\Dokumentacija\L2\UseCaseDiagrama.jpg"/>
+                    <pic:cNvPr id="0" name="Picture 8" descr="C:\Users\isavi\AppData\Local\Microsoft\Windows\INetCacheContent.Word\UseCaseDiagrama.jpg"/>
                     <pic:cNvPicPr>
                       <a:picLocks noChangeAspect="1" noChangeArrowheads="1"/>
                     </pic:cNvPicPr>
@@ -6011,7 +6011,7 @@
     </w:p>
     <w:p>
       <w:pPr>
-        <w:pStyle w:val="Caption"/>
+        <w:pStyle w:val="Antrat"/>
         <w:jc w:val="center"/>
         <w:rPr>
           <w:rFonts w:ascii="Times New Roman" w:hAnsi="Times New Roman" w:cs="Times New Roman"/>
@@ -6091,7 +6091,7 @@
     </w:p>
     <w:p>
       <w:pPr>
-        <w:pStyle w:val="Heading1"/>
+        <w:pStyle w:val="Antrat1"/>
         <w:ind w:left="360"/>
         <w:contextualSpacing w:val="0"/>
         <w:rPr>
@@ -6117,7 +6117,7 @@
     </w:p>
     <w:p>
       <w:pPr>
-        <w:pStyle w:val="ListParagraph"/>
+        <w:pStyle w:val="Sraopastraipa"/>
         <w:numPr>
           <w:ilvl w:val="0"/>
           <w:numId w:val="21"/>
@@ -6141,7 +6141,7 @@
     </w:p>
     <w:p>
       <w:pPr>
-        <w:pStyle w:val="ListParagraph"/>
+        <w:pStyle w:val="Sraopastraipa"/>
         <w:ind w:left="360"/>
         <w:rPr>
           <w:rFonts w:ascii="Times New Roman" w:hAnsi="Times New Roman" w:cs="Times New Roman"/>
@@ -6153,7 +6153,7 @@
     </w:p>
     <w:p>
       <w:pPr>
-        <w:pStyle w:val="ListParagraph"/>
+        <w:pStyle w:val="Sraopastraipa"/>
         <w:ind w:left="360" w:firstLine="360"/>
         <w:rPr>
           <w:rFonts w:ascii="Times New Roman" w:hAnsi="Times New Roman" w:cs="Times New Roman"/>
@@ -6177,7 +6177,7 @@
     </w:p>
     <w:p>
       <w:pPr>
-        <w:pStyle w:val="ListParagraph"/>
+        <w:pStyle w:val="Sraopastraipa"/>
         <w:ind w:left="360" w:firstLine="360"/>
         <w:rPr>
           <w:rFonts w:ascii="Times New Roman" w:hAnsi="Times New Roman" w:cs="Times New Roman"/>
@@ -6187,7 +6187,7 @@
     </w:p>
     <w:p>
       <w:pPr>
-        <w:pStyle w:val="ListParagraph"/>
+        <w:pStyle w:val="Sraopastraipa"/>
         <w:numPr>
           <w:ilvl w:val="1"/>
           <w:numId w:val="21"/>
@@ -6238,7 +6238,7 @@
     </w:p>
     <w:p>
       <w:pPr>
-        <w:pStyle w:val="ListParagraph"/>
+        <w:pStyle w:val="Sraopastraipa"/>
         <w:ind w:left="792"/>
         <w:rPr>
           <w:rFonts w:ascii="Times New Roman" w:hAnsi="Times New Roman" w:cs="Times New Roman"/>
@@ -6249,7 +6249,7 @@
     </w:p>
     <w:p>
       <w:pPr>
-        <w:pStyle w:val="ListParagraph"/>
+        <w:pStyle w:val="Sraopastraipa"/>
         <w:ind w:left="360"/>
         <w:rPr>
           <w:rFonts w:ascii="Times New Roman" w:hAnsi="Times New Roman" w:cs="Times New Roman"/>
@@ -6284,7 +6284,7 @@
     </w:p>
     <w:tbl>
       <w:tblPr>
-        <w:tblStyle w:val="TableGrid"/>
+        <w:tblStyle w:val="Lentelstinklelis"/>
         <w:tblW w:w="0" w:type="auto"/>
         <w:tblLook w:val="04A0" w:firstRow="1" w:lastRow="0" w:firstColumn="1" w:lastColumn="0" w:noHBand="0" w:noVBand="1"/>
       </w:tblPr>
@@ -6568,7 +6568,7 @@
           </w:tcPr>
           <w:p>
             <w:pPr>
-              <w:pStyle w:val="ListParagraph"/>
+              <w:pStyle w:val="Sraopastraipa"/>
               <w:numPr>
                 <w:ilvl w:val="0"/>
                 <w:numId w:val="22"/>
@@ -6593,7 +6593,7 @@
           </w:tcPr>
           <w:p>
             <w:pPr>
-              <w:pStyle w:val="ListParagraph"/>
+              <w:pStyle w:val="Sraopastraipa"/>
               <w:numPr>
                 <w:ilvl w:val="1"/>
                 <w:numId w:val="22"/>
@@ -6613,7 +6613,7 @@
           </w:p>
           <w:p>
             <w:pPr>
-              <w:pStyle w:val="ListParagraph"/>
+              <w:pStyle w:val="Sraopastraipa"/>
               <w:numPr>
                 <w:ilvl w:val="1"/>
                 <w:numId w:val="22"/>
@@ -6640,7 +6640,7 @@
           </w:tcPr>
           <w:p>
             <w:pPr>
-              <w:pStyle w:val="ListParagraph"/>
+              <w:pStyle w:val="Sraopastraipa"/>
               <w:numPr>
                 <w:ilvl w:val="0"/>
                 <w:numId w:val="22"/>
@@ -6728,7 +6728,7 @@
     </w:p>
     <w:p>
       <w:pPr>
-        <w:pStyle w:val="ListParagraph"/>
+        <w:pStyle w:val="Sraopastraipa"/>
         <w:ind w:left="360"/>
         <w:rPr>
           <w:rFonts w:ascii="Times New Roman" w:hAnsi="Times New Roman" w:cs="Times New Roman"/>
@@ -6787,7 +6787,7 @@
     </w:p>
     <w:tbl>
       <w:tblPr>
-        <w:tblStyle w:val="TableGrid"/>
+        <w:tblStyle w:val="Lentelstinklelis"/>
         <w:tblW w:w="0" w:type="auto"/>
         <w:tblLook w:val="04A0" w:firstRow="1" w:lastRow="0" w:firstColumn="1" w:lastColumn="0" w:noHBand="0" w:noVBand="1"/>
       </w:tblPr>
@@ -7078,7 +7078,7 @@
           </w:tcPr>
           <w:p>
             <w:pPr>
-              <w:pStyle w:val="ListParagraph"/>
+              <w:pStyle w:val="Sraopastraipa"/>
               <w:numPr>
                 <w:ilvl w:val="0"/>
                 <w:numId w:val="23"/>
@@ -7125,7 +7125,7 @@
           </w:tcPr>
           <w:p>
             <w:pPr>
-              <w:pStyle w:val="ListParagraph"/>
+              <w:pStyle w:val="Sraopastraipa"/>
               <w:numPr>
                 <w:ilvl w:val="0"/>
                 <w:numId w:val="23"/>
@@ -7172,7 +7172,7 @@
           </w:tcPr>
           <w:p>
             <w:pPr>
-              <w:pStyle w:val="ListParagraph"/>
+              <w:pStyle w:val="Sraopastraipa"/>
               <w:numPr>
                 <w:ilvl w:val="0"/>
                 <w:numId w:val="23"/>
@@ -7219,7 +7219,7 @@
           </w:tcPr>
           <w:p>
             <w:pPr>
-              <w:pStyle w:val="ListParagraph"/>
+              <w:pStyle w:val="Sraopastraipa"/>
               <w:numPr>
                 <w:ilvl w:val="0"/>
                 <w:numId w:val="23"/>
@@ -7300,7 +7300,7 @@
     </w:tbl>
     <w:p>
       <w:pPr>
-        <w:pStyle w:val="ListParagraph"/>
+        <w:pStyle w:val="Sraopastraipa"/>
         <w:ind w:left="360"/>
         <w:rPr>
           <w:rFonts w:ascii="Times New Roman" w:hAnsi="Times New Roman" w:cs="Times New Roman"/>
@@ -7311,7 +7311,7 @@
     </w:p>
     <w:p>
       <w:pPr>
-        <w:pStyle w:val="ListParagraph"/>
+        <w:pStyle w:val="Sraopastraipa"/>
         <w:ind w:left="360"/>
         <w:rPr>
           <w:rFonts w:ascii="Times New Roman" w:hAnsi="Times New Roman" w:cs="Times New Roman"/>
@@ -7346,7 +7346,7 @@
     </w:p>
     <w:tbl>
       <w:tblPr>
-        <w:tblStyle w:val="TableGrid"/>
+        <w:tblStyle w:val="Lentelstinklelis"/>
         <w:tblW w:w="0" w:type="auto"/>
         <w:tblLook w:val="04A0" w:firstRow="1" w:lastRow="0" w:firstColumn="1" w:lastColumn="0" w:noHBand="0" w:noVBand="1"/>
       </w:tblPr>
@@ -7630,7 +7630,7 @@
           </w:tcPr>
           <w:p>
             <w:pPr>
-              <w:pStyle w:val="ListParagraph"/>
+              <w:pStyle w:val="Sraopastraipa"/>
               <w:numPr>
                 <w:ilvl w:val="0"/>
                 <w:numId w:val="24"/>
@@ -7677,7 +7677,7 @@
           </w:tcPr>
           <w:p>
             <w:pPr>
-              <w:pStyle w:val="ListParagraph"/>
+              <w:pStyle w:val="Sraopastraipa"/>
               <w:numPr>
                 <w:ilvl w:val="0"/>
                 <w:numId w:val="24"/>
@@ -7724,7 +7724,7 @@
           </w:tcPr>
           <w:p>
             <w:pPr>
-              <w:pStyle w:val="ListParagraph"/>
+              <w:pStyle w:val="Sraopastraipa"/>
               <w:numPr>
                 <w:ilvl w:val="0"/>
                 <w:numId w:val="24"/>
@@ -7812,7 +7812,7 @@
     </w:p>
     <w:p>
       <w:pPr>
-        <w:pStyle w:val="ListParagraph"/>
+        <w:pStyle w:val="Sraopastraipa"/>
         <w:ind w:left="360"/>
         <w:rPr>
           <w:rFonts w:ascii="Times New Roman" w:hAnsi="Times New Roman" w:cs="Times New Roman"/>
@@ -7847,7 +7847,7 @@
     </w:p>
     <w:tbl>
       <w:tblPr>
-        <w:tblStyle w:val="TableGrid"/>
+        <w:tblStyle w:val="Lentelstinklelis"/>
         <w:tblW w:w="0" w:type="auto"/>
         <w:tblLook w:val="04A0" w:firstRow="1" w:lastRow="0" w:firstColumn="1" w:lastColumn="0" w:noHBand="0" w:noVBand="1"/>
       </w:tblPr>
@@ -8131,7 +8131,7 @@
           </w:tcPr>
           <w:p>
             <w:pPr>
-              <w:pStyle w:val="ListParagraph"/>
+              <w:pStyle w:val="Sraopastraipa"/>
               <w:numPr>
                 <w:ilvl w:val="0"/>
                 <w:numId w:val="25"/>
@@ -8185,7 +8185,7 @@
           </w:tcPr>
           <w:p>
             <w:pPr>
-              <w:pStyle w:val="ListParagraph"/>
+              <w:pStyle w:val="Sraopastraipa"/>
               <w:numPr>
                 <w:ilvl w:val="0"/>
                 <w:numId w:val="25"/>
@@ -8232,7 +8232,7 @@
           </w:tcPr>
           <w:p>
             <w:pPr>
-              <w:pStyle w:val="ListParagraph"/>
+              <w:pStyle w:val="Sraopastraipa"/>
               <w:numPr>
                 <w:ilvl w:val="0"/>
                 <w:numId w:val="25"/>
@@ -8325,7 +8325,7 @@
     </w:p>
     <w:p>
       <w:pPr>
-        <w:pStyle w:val="ListParagraph"/>
+        <w:pStyle w:val="Sraopastraipa"/>
         <w:numPr>
           <w:ilvl w:val="1"/>
           <w:numId w:val="21"/>
@@ -8368,7 +8368,7 @@
     </w:p>
     <w:p>
       <w:pPr>
-        <w:pStyle w:val="ListParagraph"/>
+        <w:pStyle w:val="Sraopastraipa"/>
         <w:ind w:left="360"/>
         <w:rPr>
           <w:rFonts w:ascii="Times New Roman" w:hAnsi="Times New Roman" w:cs="Times New Roman"/>
@@ -8380,7 +8380,7 @@
     </w:p>
     <w:p>
       <w:pPr>
-        <w:pStyle w:val="ListParagraph"/>
+        <w:pStyle w:val="Sraopastraipa"/>
         <w:ind w:left="360"/>
         <w:rPr>
           <w:rFonts w:ascii="Times New Roman" w:hAnsi="Times New Roman" w:cs="Times New Roman"/>
@@ -8415,7 +8415,7 @@
     </w:p>
     <w:tbl>
       <w:tblPr>
-        <w:tblStyle w:val="TableGrid"/>
+        <w:tblStyle w:val="Lentelstinklelis"/>
         <w:tblW w:w="0" w:type="auto"/>
         <w:tblLook w:val="04A0" w:firstRow="1" w:lastRow="0" w:firstColumn="1" w:lastColumn="0" w:noHBand="0" w:noVBand="1"/>
       </w:tblPr>
@@ -8692,7 +8692,7 @@
           </w:tcPr>
           <w:p>
             <w:pPr>
-              <w:pStyle w:val="ListParagraph"/>
+              <w:pStyle w:val="Sraopastraipa"/>
               <w:numPr>
                 <w:ilvl w:val="3"/>
                 <w:numId w:val="6"/>
@@ -8747,7 +8747,7 @@
           </w:tcPr>
           <w:p>
             <w:pPr>
-              <w:pStyle w:val="ListParagraph"/>
+              <w:pStyle w:val="Sraopastraipa"/>
               <w:numPr>
                 <w:ilvl w:val="3"/>
                 <w:numId w:val="6"/>
@@ -8773,7 +8773,7 @@
           </w:tcPr>
           <w:p>
             <w:pPr>
-              <w:pStyle w:val="ListParagraph"/>
+              <w:pStyle w:val="Sraopastraipa"/>
               <w:numPr>
                 <w:ilvl w:val="1"/>
                 <w:numId w:val="22"/>
@@ -8851,7 +8851,7 @@
           </w:tcPr>
           <w:p>
             <w:pPr>
-              <w:pStyle w:val="ListParagraph"/>
+              <w:pStyle w:val="Sraopastraipa"/>
               <w:numPr>
                 <w:ilvl w:val="0"/>
                 <w:numId w:val="6"/>
@@ -8899,7 +8899,7 @@
           </w:tcPr>
           <w:p>
             <w:pPr>
-              <w:pStyle w:val="ListParagraph"/>
+              <w:pStyle w:val="Sraopastraipa"/>
               <w:numPr>
                 <w:ilvl w:val="0"/>
                 <w:numId w:val="6"/>
@@ -8987,7 +8987,7 @@
     </w:p>
     <w:p>
       <w:pPr>
-        <w:pStyle w:val="ListParagraph"/>
+        <w:pStyle w:val="Sraopastraipa"/>
         <w:ind w:left="360"/>
         <w:rPr>
           <w:rFonts w:ascii="Times New Roman" w:hAnsi="Times New Roman" w:cs="Times New Roman"/>
@@ -9022,7 +9022,7 @@
     </w:p>
     <w:tbl>
       <w:tblPr>
-        <w:tblStyle w:val="TableGrid"/>
+        <w:tblStyle w:val="Lentelstinklelis"/>
         <w:tblW w:w="0" w:type="auto"/>
         <w:tblLook w:val="04A0" w:firstRow="1" w:lastRow="0" w:firstColumn="1" w:lastColumn="0" w:noHBand="0" w:noVBand="1"/>
       </w:tblPr>
@@ -9307,7 +9307,7 @@
           </w:tcPr>
           <w:p>
             <w:pPr>
-              <w:pStyle w:val="ListParagraph"/>
+              <w:pStyle w:val="Sraopastraipa"/>
               <w:numPr>
                 <w:ilvl w:val="0"/>
                 <w:numId w:val="26"/>
@@ -9354,7 +9354,7 @@
           </w:tcPr>
           <w:p>
             <w:pPr>
-              <w:pStyle w:val="ListParagraph"/>
+              <w:pStyle w:val="Sraopastraipa"/>
               <w:numPr>
                 <w:ilvl w:val="0"/>
                 <w:numId w:val="26"/>
@@ -9447,7 +9447,7 @@
     </w:p>
     <w:p>
       <w:pPr>
-        <w:pStyle w:val="ListParagraph"/>
+        <w:pStyle w:val="Sraopastraipa"/>
         <w:ind w:left="360"/>
         <w:rPr>
           <w:rFonts w:ascii="Times New Roman" w:hAnsi="Times New Roman" w:cs="Times New Roman"/>
@@ -9483,7 +9483,7 @@
     </w:p>
     <w:tbl>
       <w:tblPr>
-        <w:tblStyle w:val="TableGrid"/>
+        <w:tblStyle w:val="Lentelstinklelis"/>
         <w:tblW w:w="0" w:type="auto"/>
         <w:tblLook w:val="04A0" w:firstRow="1" w:lastRow="0" w:firstColumn="1" w:lastColumn="0" w:noHBand="0" w:noVBand="1"/>
       </w:tblPr>
@@ -9768,7 +9768,7 @@
           </w:tcPr>
           <w:p>
             <w:pPr>
-              <w:pStyle w:val="ListParagraph"/>
+              <w:pStyle w:val="Sraopastraipa"/>
               <w:numPr>
                 <w:ilvl w:val="0"/>
                 <w:numId w:val="27"/>
@@ -9815,7 +9815,7 @@
           </w:tcPr>
           <w:p>
             <w:pPr>
-              <w:pStyle w:val="ListParagraph"/>
+              <w:pStyle w:val="Sraopastraipa"/>
               <w:numPr>
                 <w:ilvl w:val="0"/>
                 <w:numId w:val="27"/>
@@ -9902,7 +9902,7 @@
     </w:p>
     <w:p>
       <w:pPr>
-        <w:pStyle w:val="ListParagraph"/>
+        <w:pStyle w:val="Sraopastraipa"/>
         <w:ind w:left="360"/>
         <w:rPr>
           <w:rFonts w:ascii="Times New Roman" w:hAnsi="Times New Roman" w:cs="Times New Roman"/>
@@ -9937,7 +9937,7 @@
     </w:p>
     <w:tbl>
       <w:tblPr>
-        <w:tblStyle w:val="TableGrid"/>
+        <w:tblStyle w:val="Lentelstinklelis"/>
         <w:tblW w:w="0" w:type="auto"/>
         <w:tblLook w:val="04A0" w:firstRow="1" w:lastRow="0" w:firstColumn="1" w:lastColumn="0" w:noHBand="0" w:noVBand="1"/>
       </w:tblPr>
@@ -10222,7 +10222,7 @@
           </w:tcPr>
           <w:p>
             <w:pPr>
-              <w:pStyle w:val="ListParagraph"/>
+              <w:pStyle w:val="Sraopastraipa"/>
               <w:numPr>
                 <w:ilvl w:val="0"/>
                 <w:numId w:val="28"/>
@@ -10269,7 +10269,7 @@
           </w:tcPr>
           <w:p>
             <w:pPr>
-              <w:pStyle w:val="ListParagraph"/>
+              <w:pStyle w:val="Sraopastraipa"/>
               <w:numPr>
                 <w:ilvl w:val="0"/>
                 <w:numId w:val="28"/>
@@ -10316,7 +10316,7 @@
           </w:tcPr>
           <w:p>
             <w:pPr>
-              <w:pStyle w:val="ListParagraph"/>
+              <w:pStyle w:val="Sraopastraipa"/>
               <w:numPr>
                 <w:ilvl w:val="0"/>
                 <w:numId w:val="28"/>
@@ -10403,7 +10403,7 @@
     </w:p>
     <w:p>
       <w:pPr>
-        <w:pStyle w:val="ListParagraph"/>
+        <w:pStyle w:val="Sraopastraipa"/>
         <w:ind w:left="360"/>
         <w:rPr>
           <w:rFonts w:ascii="Times New Roman" w:hAnsi="Times New Roman" w:cs="Times New Roman"/>
@@ -10438,7 +10438,7 @@
     </w:p>
     <w:tbl>
       <w:tblPr>
-        <w:tblStyle w:val="TableGrid"/>
+        <w:tblStyle w:val="Lentelstinklelis"/>
         <w:tblW w:w="0" w:type="auto"/>
         <w:tblLook w:val="04A0" w:firstRow="1" w:lastRow="0" w:firstColumn="1" w:lastColumn="0" w:noHBand="0" w:noVBand="1"/>
       </w:tblPr>
@@ -10715,7 +10715,7 @@
           </w:tcPr>
           <w:p>
             <w:pPr>
-              <w:pStyle w:val="ListParagraph"/>
+              <w:pStyle w:val="Sraopastraipa"/>
               <w:numPr>
                 <w:ilvl w:val="0"/>
                 <w:numId w:val="29"/>
@@ -10762,7 +10762,7 @@
           </w:tcPr>
           <w:p>
             <w:pPr>
-              <w:pStyle w:val="ListParagraph"/>
+              <w:pStyle w:val="Sraopastraipa"/>
               <w:numPr>
                 <w:ilvl w:val="0"/>
                 <w:numId w:val="29"/>
@@ -10809,7 +10809,7 @@
           </w:tcPr>
           <w:p>
             <w:pPr>
-              <w:pStyle w:val="ListParagraph"/>
+              <w:pStyle w:val="Sraopastraipa"/>
               <w:numPr>
                 <w:ilvl w:val="0"/>
                 <w:numId w:val="29"/>
@@ -10897,7 +10897,7 @@
     </w:p>
     <w:p>
       <w:pPr>
-        <w:pStyle w:val="ListParagraph"/>
+        <w:pStyle w:val="Sraopastraipa"/>
         <w:numPr>
           <w:ilvl w:val="1"/>
           <w:numId w:val="21"/>
@@ -10968,7 +10968,7 @@
     </w:p>
     <w:p>
       <w:pPr>
-        <w:pStyle w:val="ListParagraph"/>
+        <w:pStyle w:val="Sraopastraipa"/>
         <w:ind w:left="360"/>
         <w:rPr>
           <w:rFonts w:ascii="Times New Roman" w:hAnsi="Times New Roman" w:cs="Times New Roman"/>
@@ -10980,7 +10980,7 @@
     </w:p>
     <w:p>
       <w:pPr>
-        <w:pStyle w:val="ListParagraph"/>
+        <w:pStyle w:val="Sraopastraipa"/>
         <w:ind w:left="360"/>
         <w:rPr>
           <w:rFonts w:ascii="Times New Roman" w:hAnsi="Times New Roman" w:cs="Times New Roman"/>
@@ -11002,12 +11002,27 @@
           <w:sz w:val="20"/>
           <w:szCs w:val="24"/>
         </w:rPr>
-        <w:t>lentelė. PA „Valdyti esamas auditorijas, pridėti naujas“</w:t>
+        <w:t>lentelė. PA „</w:t>
+      </w:r>
+      <w:r>
+        <w:rPr>
+          <w:rFonts w:ascii="Times New Roman" w:hAnsi="Times New Roman" w:cs="Times New Roman"/>
+          <w:sz w:val="20"/>
+        </w:rPr>
+        <w:t>Auditorijų administravimas</w:t>
+      </w:r>
+      <w:r>
+        <w:rPr>
+          <w:rFonts w:ascii="Times New Roman" w:hAnsi="Times New Roman" w:cs="Times New Roman"/>
+          <w:sz w:val="20"/>
+          <w:szCs w:val="24"/>
+        </w:rPr>
+        <w:t>“</w:t>
       </w:r>
     </w:p>
     <w:tbl>
       <w:tblPr>
-        <w:tblStyle w:val="TableGrid"/>
+        <w:tblStyle w:val="Lentelstinklelis"/>
         <w:tblW w:w="0" w:type="auto"/>
         <w:tblLook w:val="04A0" w:firstRow="1" w:lastRow="0" w:firstColumn="1" w:lastColumn="0" w:noHBand="0" w:noVBand="1"/>
       </w:tblPr>
@@ -11025,23 +11040,37 @@
             <w:pPr>
               <w:rPr>
                 <w:rFonts w:ascii="Times New Roman" w:hAnsi="Times New Roman" w:cs="Times New Roman"/>
-                <w:lang w:val="lt-LT"/>
-              </w:rPr>
-            </w:pPr>
-            <w:r>
-              <w:rPr>
-                <w:rFonts w:ascii="Times New Roman" w:hAnsi="Times New Roman" w:cs="Times New Roman"/>
-                <w:b/>
-                <w:lang w:val="lt-LT"/>
-              </w:rPr>
-              <w:t>Tikslas.</w:t>
-            </w:r>
-            <w:r>
-              <w:rPr>
-                <w:rFonts w:ascii="Times New Roman" w:hAnsi="Times New Roman" w:cs="Times New Roman"/>
-                <w:lang w:val="lt-LT"/>
-              </w:rPr>
-              <w:t xml:space="preserve"> Valdyti esamas auditorijas, pridėti naujas</w:t>
+                <w:b/>
+              </w:rPr>
+            </w:pPr>
+            <w:r>
+              <w:rPr>
+                <w:rFonts w:ascii="Times New Roman" w:hAnsi="Times New Roman" w:cs="Times New Roman"/>
+                <w:b/>
+                <w:lang w:val="lt-LT"/>
+              </w:rPr>
+              <w:t>PA</w:t>
+            </w:r>
+            <w:r>
+              <w:rPr>
+                <w:rFonts w:ascii="Times New Roman" w:hAnsi="Times New Roman" w:cs="Times New Roman"/>
+                <w:lang w:val="lt-LT"/>
+              </w:rPr>
+              <w:t xml:space="preserve"> “</w:t>
+            </w:r>
+            <w:r>
+              <w:rPr>
+                <w:rFonts w:ascii="Times New Roman" w:hAnsi="Times New Roman" w:cs="Times New Roman"/>
+                <w:lang w:val="lt-LT"/>
+              </w:rPr>
+              <w:t>Auditorijų</w:t>
+            </w:r>
+            <w:r>
+              <w:rPr>
+                <w:rFonts w:ascii="Times New Roman" w:hAnsi="Times New Roman" w:cs="Times New Roman"/>
+                <w:lang w:val="lt-LT"/>
+              </w:rPr>
+              <w:t xml:space="preserve"> administravimas“</w:t>
             </w:r>
           </w:p>
         </w:tc>
@@ -11056,17 +11085,23 @@
             <w:pPr>
               <w:rPr>
                 <w:rFonts w:ascii="Times New Roman" w:hAnsi="Times New Roman" w:cs="Times New Roman"/>
-                <w:b/>
-                <w:lang w:val="lt-LT"/>
-              </w:rPr>
-            </w:pPr>
-            <w:r>
-              <w:rPr>
-                <w:rFonts w:ascii="Times New Roman" w:hAnsi="Times New Roman" w:cs="Times New Roman"/>
-                <w:b/>
-                <w:lang w:val="lt-LT"/>
-              </w:rPr>
-              <w:t>Aprašymas.</w:t>
+                <w:lang w:val="lt-LT"/>
+              </w:rPr>
+            </w:pPr>
+            <w:r>
+              <w:rPr>
+                <w:rFonts w:ascii="Times New Roman" w:hAnsi="Times New Roman" w:cs="Times New Roman"/>
+                <w:b/>
+                <w:lang w:val="lt-LT"/>
+              </w:rPr>
+              <w:t>Tikslas.</w:t>
+            </w:r>
+            <w:r>
+              <w:rPr>
+                <w:rFonts w:ascii="Times New Roman" w:hAnsi="Times New Roman" w:cs="Times New Roman"/>
+                <w:lang w:val="lt-LT"/>
+              </w:rPr>
+              <w:t xml:space="preserve"> Valdyti esamas auditorijas, pridėti naujas</w:t>
             </w:r>
           </w:p>
         </w:tc>
@@ -11074,43 +11109,24 @@
       <w:tr>
         <w:tc>
           <w:tcPr>
-            <w:tcW w:w="4675" w:type="dxa"/>
-          </w:tcPr>
-          <w:p>
-            <w:pPr>
-              <w:rPr>
-                <w:rFonts w:ascii="Times New Roman" w:hAnsi="Times New Roman" w:cs="Times New Roman"/>
-                <w:b/>
-                <w:lang w:val="lt-LT"/>
-              </w:rPr>
-            </w:pPr>
-            <w:r>
-              <w:rPr>
-                <w:rFonts w:ascii="Times New Roman" w:hAnsi="Times New Roman" w:cs="Times New Roman"/>
-                <w:b/>
-                <w:lang w:val="lt-LT"/>
-              </w:rPr>
-              <w:t>Prieš sąlyga</w:t>
-            </w:r>
-          </w:p>
-        </w:tc>
-        <w:tc>
-          <w:tcPr>
-            <w:tcW w:w="4675" w:type="dxa"/>
-          </w:tcPr>
-          <w:p>
-            <w:pPr>
-              <w:rPr>
-                <w:rFonts w:ascii="Times New Roman" w:hAnsi="Times New Roman" w:cs="Times New Roman"/>
-                <w:lang w:val="lt-LT"/>
-              </w:rPr>
-            </w:pPr>
-            <w:r>
-              <w:rPr>
-                <w:rFonts w:ascii="Times New Roman" w:hAnsi="Times New Roman" w:cs="Times New Roman"/>
-                <w:lang w:val="lt-LT"/>
-              </w:rPr>
-              <w:t>Vartotojas turi būti prisijungęs kaip kino teatro administratorius ir atsidaręs auditorijų langą.</w:t>
+            <w:tcW w:w="9350" w:type="dxa"/>
+            <w:gridSpan w:val="2"/>
+          </w:tcPr>
+          <w:p>
+            <w:pPr>
+              <w:rPr>
+                <w:rFonts w:ascii="Times New Roman" w:hAnsi="Times New Roman" w:cs="Times New Roman"/>
+                <w:b/>
+                <w:lang w:val="lt-LT"/>
+              </w:rPr>
+            </w:pPr>
+            <w:r>
+              <w:rPr>
+                <w:rFonts w:ascii="Times New Roman" w:hAnsi="Times New Roman" w:cs="Times New Roman"/>
+                <w:b/>
+                <w:lang w:val="lt-LT"/>
+              </w:rPr>
+              <w:t>Aprašymas.</w:t>
             </w:r>
           </w:p>
         </w:tc>
@@ -11134,27 +11150,27 @@
                 <w:b/>
                 <w:lang w:val="lt-LT"/>
               </w:rPr>
-              <w:t>Aktorius</w:t>
-            </w:r>
-          </w:p>
-        </w:tc>
-        <w:tc>
-          <w:tcPr>
-            <w:tcW w:w="4675" w:type="dxa"/>
-          </w:tcPr>
-          <w:p>
-            <w:pPr>
-              <w:rPr>
-                <w:rFonts w:ascii="Times New Roman" w:hAnsi="Times New Roman" w:cs="Times New Roman"/>
-                <w:lang w:val="lt-LT"/>
-              </w:rPr>
-            </w:pPr>
-            <w:r>
-              <w:rPr>
-                <w:rFonts w:ascii="Times New Roman" w:hAnsi="Times New Roman" w:cs="Times New Roman"/>
-                <w:lang w:val="lt-LT"/>
-              </w:rPr>
-              <w:t>Kino teatro administratorius</w:t>
+              <w:t>Prieš sąlyga</w:t>
+            </w:r>
+          </w:p>
+        </w:tc>
+        <w:tc>
+          <w:tcPr>
+            <w:tcW w:w="4675" w:type="dxa"/>
+          </w:tcPr>
+          <w:p>
+            <w:pPr>
+              <w:rPr>
+                <w:rFonts w:ascii="Times New Roman" w:hAnsi="Times New Roman" w:cs="Times New Roman"/>
+                <w:lang w:val="lt-LT"/>
+              </w:rPr>
+            </w:pPr>
+            <w:r>
+              <w:rPr>
+                <w:rFonts w:ascii="Times New Roman" w:hAnsi="Times New Roman" w:cs="Times New Roman"/>
+                <w:lang w:val="lt-LT"/>
+              </w:rPr>
+              <w:t>Vartotojas turi būti prisijungęs kaip kino teatro administratorius ir atsidaręs auditorijų langą.</w:t>
             </w:r>
           </w:p>
         </w:tc>
@@ -11178,27 +11194,27 @@
                 <w:b/>
                 <w:lang w:val="lt-LT"/>
               </w:rPr>
-              <w:t>Sužadinimo sąlyga</w:t>
-            </w:r>
-          </w:p>
-        </w:tc>
-        <w:tc>
-          <w:tcPr>
-            <w:tcW w:w="4675" w:type="dxa"/>
-          </w:tcPr>
-          <w:p>
-            <w:pPr>
-              <w:rPr>
-                <w:rFonts w:ascii="Times New Roman" w:hAnsi="Times New Roman" w:cs="Times New Roman"/>
-                <w:lang w:val="lt-LT"/>
-              </w:rPr>
-            </w:pPr>
-            <w:r>
-              <w:rPr>
-                <w:rFonts w:ascii="Times New Roman" w:hAnsi="Times New Roman" w:cs="Times New Roman"/>
-                <w:lang w:val="lt-LT"/>
-              </w:rPr>
-              <w:t>Vartotojas nori pridėti naujas auditorijas, valdyti esamas.</w:t>
+              <w:t>Aktorius</w:t>
+            </w:r>
+          </w:p>
+        </w:tc>
+        <w:tc>
+          <w:tcPr>
+            <w:tcW w:w="4675" w:type="dxa"/>
+          </w:tcPr>
+          <w:p>
+            <w:pPr>
+              <w:rPr>
+                <w:rFonts w:ascii="Times New Roman" w:hAnsi="Times New Roman" w:cs="Times New Roman"/>
+                <w:lang w:val="lt-LT"/>
+              </w:rPr>
+            </w:pPr>
+            <w:r>
+              <w:rPr>
+                <w:rFonts w:ascii="Times New Roman" w:hAnsi="Times New Roman" w:cs="Times New Roman"/>
+                <w:lang w:val="lt-LT"/>
+              </w:rPr>
+              <w:t>Kino teatro administratorius</w:t>
             </w:r>
           </w:p>
         </w:tc>
@@ -11222,27 +11238,27 @@
                 <w:b/>
                 <w:lang w:val="lt-LT"/>
               </w:rPr>
-              <w:t xml:space="preserve">Pagrindinis įvykių srautas </w:t>
-            </w:r>
-          </w:p>
-        </w:tc>
-        <w:tc>
-          <w:tcPr>
-            <w:tcW w:w="4675" w:type="dxa"/>
-          </w:tcPr>
-          <w:p>
-            <w:pPr>
-              <w:rPr>
-                <w:rFonts w:ascii="Times New Roman" w:hAnsi="Times New Roman" w:cs="Times New Roman"/>
-                <w:lang w:val="lt-LT"/>
-              </w:rPr>
-            </w:pPr>
-            <w:r>
-              <w:rPr>
-                <w:rFonts w:ascii="Times New Roman" w:hAnsi="Times New Roman" w:cs="Times New Roman"/>
-                <w:lang w:val="lt-LT"/>
-              </w:rPr>
-              <w:t>Sistemos reakcija ir sprendimai</w:t>
+              <w:t>Sužadinimo sąlyga</w:t>
+            </w:r>
+          </w:p>
+        </w:tc>
+        <w:tc>
+          <w:tcPr>
+            <w:tcW w:w="4675" w:type="dxa"/>
+          </w:tcPr>
+          <w:p>
+            <w:pPr>
+              <w:rPr>
+                <w:rFonts w:ascii="Times New Roman" w:hAnsi="Times New Roman" w:cs="Times New Roman"/>
+                <w:lang w:val="lt-LT"/>
+              </w:rPr>
+            </w:pPr>
+            <w:r>
+              <w:rPr>
+                <w:rFonts w:ascii="Times New Roman" w:hAnsi="Times New Roman" w:cs="Times New Roman"/>
+                <w:lang w:val="lt-LT"/>
+              </w:rPr>
+              <w:t>Vartotojas nori pridėti naujas auditorijas, valdyti esamas.</w:t>
             </w:r>
           </w:p>
         </w:tc>
@@ -11254,7 +11270,51 @@
           </w:tcPr>
           <w:p>
             <w:pPr>
-              <w:pStyle w:val="ListParagraph"/>
+              <w:rPr>
+                <w:rFonts w:ascii="Times New Roman" w:hAnsi="Times New Roman" w:cs="Times New Roman"/>
+                <w:b/>
+                <w:lang w:val="lt-LT"/>
+              </w:rPr>
+            </w:pPr>
+            <w:r>
+              <w:rPr>
+                <w:rFonts w:ascii="Times New Roman" w:hAnsi="Times New Roman" w:cs="Times New Roman"/>
+                <w:b/>
+                <w:lang w:val="lt-LT"/>
+              </w:rPr>
+              <w:t xml:space="preserve">Pagrindinis įvykių srautas </w:t>
+            </w:r>
+          </w:p>
+        </w:tc>
+        <w:tc>
+          <w:tcPr>
+            <w:tcW w:w="4675" w:type="dxa"/>
+          </w:tcPr>
+          <w:p>
+            <w:pPr>
+              <w:rPr>
+                <w:rFonts w:ascii="Times New Roman" w:hAnsi="Times New Roman" w:cs="Times New Roman"/>
+                <w:lang w:val="lt-LT"/>
+              </w:rPr>
+            </w:pPr>
+            <w:r>
+              <w:rPr>
+                <w:rFonts w:ascii="Times New Roman" w:hAnsi="Times New Roman" w:cs="Times New Roman"/>
+                <w:lang w:val="lt-LT"/>
+              </w:rPr>
+              <w:t>Sistemos reakcija ir sprendimai</w:t>
+            </w:r>
+          </w:p>
+        </w:tc>
+      </w:tr>
+      <w:tr>
+        <w:tc>
+          <w:tcPr>
+            <w:tcW w:w="4675" w:type="dxa"/>
+          </w:tcPr>
+          <w:p>
+            <w:pPr>
+              <w:pStyle w:val="Sraopastraipa"/>
               <w:numPr>
                 <w:ilvl w:val="0"/>
                 <w:numId w:val="30"/>
@@ -11301,7 +11361,7 @@
           </w:tcPr>
           <w:p>
             <w:pPr>
-              <w:pStyle w:val="ListParagraph"/>
+              <w:pStyle w:val="Sraopastraipa"/>
               <w:numPr>
                 <w:ilvl w:val="0"/>
                 <w:numId w:val="30"/>
@@ -11348,7 +11408,7 @@
           </w:tcPr>
           <w:p>
             <w:pPr>
-              <w:pStyle w:val="ListParagraph"/>
+              <w:pStyle w:val="Sraopastraipa"/>
               <w:numPr>
                 <w:ilvl w:val="0"/>
                 <w:numId w:val="30"/>
@@ -11395,7 +11455,7 @@
           </w:tcPr>
           <w:p>
             <w:pPr>
-              <w:pStyle w:val="ListParagraph"/>
+              <w:pStyle w:val="Sraopastraipa"/>
               <w:numPr>
                 <w:ilvl w:val="0"/>
                 <w:numId w:val="30"/>
@@ -11442,7 +11502,7 @@
           </w:tcPr>
           <w:p>
             <w:pPr>
-              <w:pStyle w:val="ListParagraph"/>
+              <w:pStyle w:val="Sraopastraipa"/>
               <w:numPr>
                 <w:ilvl w:val="0"/>
                 <w:numId w:val="30"/>
@@ -11503,7 +11563,7 @@
           </w:tcPr>
           <w:p>
             <w:pPr>
-              <w:pStyle w:val="ListParagraph"/>
+              <w:pStyle w:val="Sraopastraipa"/>
               <w:numPr>
                 <w:ilvl w:val="0"/>
                 <w:numId w:val="30"/>
@@ -11542,7 +11602,7 @@
           </w:tcPr>
           <w:p>
             <w:pPr>
-              <w:pStyle w:val="ListParagraph"/>
+              <w:pStyle w:val="Sraopastraipa"/>
               <w:numPr>
                 <w:ilvl w:val="1"/>
                 <w:numId w:val="30"/>
@@ -11569,7 +11629,7 @@
           </w:tcPr>
           <w:p>
             <w:pPr>
-              <w:pStyle w:val="ListParagraph"/>
+              <w:pStyle w:val="Sraopastraipa"/>
               <w:numPr>
                 <w:ilvl w:val="0"/>
                 <w:numId w:val="30"/>
@@ -11610,7 +11670,7 @@
           </w:tcPr>
           <w:p>
             <w:pPr>
-              <w:pStyle w:val="ListParagraph"/>
+              <w:pStyle w:val="Sraopastraipa"/>
               <w:rPr>
                 <w:rFonts w:ascii="Times New Roman" w:hAnsi="Times New Roman" w:cs="Times New Roman"/>
                 <w:b/>
@@ -11659,7 +11719,7 @@
     </w:p>
     <w:p>
       <w:pPr>
-        <w:pStyle w:val="ListParagraph"/>
+        <w:pStyle w:val="Sraopastraipa"/>
         <w:ind w:left="360"/>
         <w:rPr>
           <w:rFonts w:ascii="Times New Roman" w:hAnsi="Times New Roman" w:cs="Times New Roman"/>
@@ -11686,7 +11746,7 @@
     </w:p>
     <w:tbl>
       <w:tblPr>
-        <w:tblStyle w:val="TableGrid"/>
+        <w:tblStyle w:val="Lentelstinklelis"/>
         <w:tblW w:w="0" w:type="auto"/>
         <w:tblLook w:val="04A0" w:firstRow="1" w:lastRow="0" w:firstColumn="1" w:lastColumn="0" w:noHBand="0" w:noVBand="1"/>
       </w:tblPr>
@@ -11964,7 +12024,7 @@
           </w:tcPr>
           <w:p>
             <w:pPr>
-              <w:pStyle w:val="ListParagraph"/>
+              <w:pStyle w:val="Sraopastraipa"/>
               <w:numPr>
                 <w:ilvl w:val="0"/>
                 <w:numId w:val="31"/>
@@ -12011,7 +12071,7 @@
           </w:tcPr>
           <w:p>
             <w:pPr>
-              <w:pStyle w:val="ListParagraph"/>
+              <w:pStyle w:val="Sraopastraipa"/>
               <w:numPr>
                 <w:ilvl w:val="0"/>
                 <w:numId w:val="31"/>
@@ -12058,7 +12118,7 @@
           </w:tcPr>
           <w:p>
             <w:pPr>
-              <w:pStyle w:val="ListParagraph"/>
+              <w:pStyle w:val="Sraopastraipa"/>
               <w:numPr>
                 <w:ilvl w:val="0"/>
                 <w:numId w:val="31"/>
@@ -12134,7 +12194,7 @@
           </w:tcPr>
           <w:p>
             <w:pPr>
-              <w:pStyle w:val="ListParagraph"/>
+              <w:pStyle w:val="Sraopastraipa"/>
               <w:numPr>
                 <w:ilvl w:val="0"/>
                 <w:numId w:val="31"/>
@@ -12181,7 +12241,7 @@
           </w:tcPr>
           <w:p>
             <w:pPr>
-              <w:pStyle w:val="ListParagraph"/>
+              <w:pStyle w:val="Sraopastraipa"/>
               <w:numPr>
                 <w:ilvl w:val="0"/>
                 <w:numId w:val="31"/>
@@ -12228,7 +12288,7 @@
           </w:tcPr>
           <w:p>
             <w:pPr>
-              <w:pStyle w:val="ListParagraph"/>
+              <w:pStyle w:val="Sraopastraipa"/>
               <w:numPr>
                 <w:ilvl w:val="0"/>
                 <w:numId w:val="31"/>
@@ -12267,7 +12327,7 @@
           </w:tcPr>
           <w:p>
             <w:pPr>
-              <w:pStyle w:val="ListParagraph"/>
+              <w:pStyle w:val="Sraopastraipa"/>
               <w:numPr>
                 <w:ilvl w:val="1"/>
                 <w:numId w:val="31"/>
@@ -12294,7 +12354,7 @@
           </w:tcPr>
           <w:p>
             <w:pPr>
-              <w:pStyle w:val="ListParagraph"/>
+              <w:pStyle w:val="Sraopastraipa"/>
               <w:numPr>
                 <w:ilvl w:val="0"/>
                 <w:numId w:val="31"/>
@@ -12349,7 +12409,7 @@
           </w:tcPr>
           <w:p>
             <w:pPr>
-              <w:pStyle w:val="ListParagraph"/>
+              <w:pStyle w:val="Sraopastraipa"/>
               <w:rPr>
                 <w:rFonts w:ascii="Times New Roman" w:hAnsi="Times New Roman" w:cs="Times New Roman"/>
                 <w:b/>
@@ -12398,7 +12458,7 @@
     </w:p>
     <w:p>
       <w:pPr>
-        <w:pStyle w:val="ListParagraph"/>
+        <w:pStyle w:val="Sraopastraipa"/>
         <w:ind w:left="360"/>
         <w:rPr>
           <w:rFonts w:ascii="Times New Roman" w:hAnsi="Times New Roman" w:cs="Times New Roman"/>
@@ -12425,7 +12485,7 @@
     </w:p>
     <w:tbl>
       <w:tblPr>
-        <w:tblStyle w:val="TableGrid"/>
+        <w:tblStyle w:val="Lentelstinklelis"/>
         <w:tblW w:w="0" w:type="auto"/>
         <w:tblLook w:val="04A0" w:firstRow="1" w:lastRow="0" w:firstColumn="1" w:lastColumn="0" w:noHBand="0" w:noVBand="1"/>
       </w:tblPr>
@@ -12703,7 +12763,7 @@
           </w:tcPr>
           <w:p>
             <w:pPr>
-              <w:pStyle w:val="ListParagraph"/>
+              <w:pStyle w:val="Sraopastraipa"/>
               <w:numPr>
                 <w:ilvl w:val="0"/>
                 <w:numId w:val="32"/>
@@ -12750,7 +12810,7 @@
           </w:tcPr>
           <w:p>
             <w:pPr>
-              <w:pStyle w:val="ListParagraph"/>
+              <w:pStyle w:val="Sraopastraipa"/>
               <w:numPr>
                 <w:ilvl w:val="0"/>
                 <w:numId w:val="32"/>
@@ -12797,7 +12857,7 @@
           </w:tcPr>
           <w:p>
             <w:pPr>
-              <w:pStyle w:val="ListParagraph"/>
+              <w:pStyle w:val="Sraopastraipa"/>
               <w:numPr>
                 <w:ilvl w:val="0"/>
                 <w:numId w:val="32"/>
@@ -12837,7 +12897,7 @@
           </w:tcPr>
           <w:p>
             <w:pPr>
-              <w:pStyle w:val="ListParagraph"/>
+              <w:pStyle w:val="Sraopastraipa"/>
               <w:rPr>
                 <w:rFonts w:ascii="Times New Roman" w:hAnsi="Times New Roman" w:cs="Times New Roman"/>
                 <w:b/>
@@ -12886,7 +12946,7 @@
     </w:p>
     <w:p>
       <w:pPr>
-        <w:pStyle w:val="ListParagraph"/>
+        <w:pStyle w:val="Sraopastraipa"/>
         <w:ind w:left="360"/>
         <w:rPr>
           <w:rFonts w:ascii="Times New Roman" w:hAnsi="Times New Roman" w:cs="Times New Roman"/>
@@ -12913,7 +12973,7 @@
     </w:p>
     <w:tbl>
       <w:tblPr>
-        <w:tblStyle w:val="TableGrid"/>
+        <w:tblStyle w:val="Lentelstinklelis"/>
         <w:tblW w:w="0" w:type="auto"/>
         <w:tblLook w:val="04A0" w:firstRow="1" w:lastRow="0" w:firstColumn="1" w:lastColumn="0" w:noHBand="0" w:noVBand="1"/>
       </w:tblPr>
@@ -13191,7 +13251,7 @@
           </w:tcPr>
           <w:p>
             <w:pPr>
-              <w:pStyle w:val="ListParagraph"/>
+              <w:pStyle w:val="Sraopastraipa"/>
               <w:numPr>
                 <w:ilvl w:val="0"/>
                 <w:numId w:val="33"/>
@@ -13238,7 +13298,7 @@
           </w:tcPr>
           <w:p>
             <w:pPr>
-              <w:pStyle w:val="ListParagraph"/>
+              <w:pStyle w:val="Sraopastraipa"/>
               <w:numPr>
                 <w:ilvl w:val="0"/>
                 <w:numId w:val="33"/>
@@ -13278,7 +13338,7 @@
           </w:tcPr>
           <w:p>
             <w:pPr>
-              <w:pStyle w:val="ListParagraph"/>
+              <w:pStyle w:val="Sraopastraipa"/>
               <w:rPr>
                 <w:rFonts w:ascii="Times New Roman" w:hAnsi="Times New Roman" w:cs="Times New Roman"/>
                 <w:b/>
@@ -13340,7 +13400,7 @@
     </w:p>
     <w:p>
       <w:pPr>
-        <w:pStyle w:val="ListParagraph"/>
+        <w:pStyle w:val="Sraopastraipa"/>
         <w:numPr>
           <w:ilvl w:val="1"/>
           <w:numId w:val="21"/>
@@ -13373,7 +13433,7 @@
     </w:p>
     <w:p>
       <w:pPr>
-        <w:pStyle w:val="ListParagraph"/>
+        <w:pStyle w:val="Sraopastraipa"/>
         <w:ind w:left="792"/>
         <w:rPr>
           <w:rFonts w:ascii="Times New Roman" w:hAnsi="Times New Roman" w:cs="Times New Roman"/>
@@ -13385,7 +13445,7 @@
     </w:p>
     <w:p>
       <w:pPr>
-        <w:pStyle w:val="ListParagraph"/>
+        <w:pStyle w:val="Sraopastraipa"/>
         <w:ind w:left="360"/>
         <w:rPr>
           <w:rFonts w:ascii="Times New Roman" w:hAnsi="Times New Roman" w:cs="Times New Roman"/>
@@ -13412,7 +13472,7 @@
     </w:p>
     <w:tbl>
       <w:tblPr>
-        <w:tblStyle w:val="TableGrid"/>
+        <w:tblStyle w:val="Lentelstinklelis"/>
         <w:tblW w:w="0" w:type="auto"/>
         <w:tblLook w:val="04A0" w:firstRow="1" w:lastRow="0" w:firstColumn="1" w:lastColumn="0" w:noHBand="0" w:noVBand="1"/>
       </w:tblPr>
@@ -13689,7 +13749,7 @@
           </w:tcPr>
           <w:p>
             <w:pPr>
-              <w:pStyle w:val="ListParagraph"/>
+              <w:pStyle w:val="Sraopastraipa"/>
               <w:numPr>
                 <w:ilvl w:val="0"/>
                 <w:numId w:val="36"/>
@@ -13856,7 +13916,7 @@
           </w:tcPr>
           <w:p>
             <w:pPr>
-              <w:pStyle w:val="ListParagraph"/>
+              <w:pStyle w:val="Sraopastraipa"/>
               <w:numPr>
                 <w:ilvl w:val="0"/>
                 <w:numId w:val="36"/>
@@ -13943,7 +14003,7 @@
     </w:p>
     <w:p>
       <w:pPr>
-        <w:pStyle w:val="ListParagraph"/>
+        <w:pStyle w:val="Sraopastraipa"/>
         <w:ind w:left="360"/>
         <w:rPr>
           <w:rFonts w:ascii="Times New Roman" w:hAnsi="Times New Roman" w:cs="Times New Roman"/>
@@ -13970,7 +14030,7 @@
     </w:p>
     <w:tbl>
       <w:tblPr>
-        <w:tblStyle w:val="TableGrid"/>
+        <w:tblStyle w:val="Lentelstinklelis"/>
         <w:tblW w:w="0" w:type="auto"/>
         <w:tblLook w:val="04A0" w:firstRow="1" w:lastRow="0" w:firstColumn="1" w:lastColumn="0" w:noHBand="0" w:noVBand="1"/>
       </w:tblPr>
@@ -14247,7 +14307,7 @@
           </w:tcPr>
           <w:p>
             <w:pPr>
-              <w:pStyle w:val="ListParagraph"/>
+              <w:pStyle w:val="Sraopastraipa"/>
               <w:numPr>
                 <w:ilvl w:val="0"/>
                 <w:numId w:val="37"/>
@@ -14339,7 +14399,7 @@
           </w:tcPr>
           <w:p>
             <w:pPr>
-              <w:pStyle w:val="ListParagraph"/>
+              <w:pStyle w:val="Sraopastraipa"/>
               <w:numPr>
                 <w:ilvl w:val="0"/>
                 <w:numId w:val="37"/>
@@ -14426,7 +14486,7 @@
     </w:p>
     <w:p>
       <w:pPr>
-        <w:pStyle w:val="ListParagraph"/>
+        <w:pStyle w:val="Sraopastraipa"/>
         <w:ind w:left="360"/>
         <w:rPr>
           <w:rFonts w:ascii="Times New Roman" w:hAnsi="Times New Roman" w:cs="Times New Roman"/>
@@ -14453,7 +14513,7 @@
     </w:p>
     <w:tbl>
       <w:tblPr>
-        <w:tblStyle w:val="TableGrid"/>
+        <w:tblStyle w:val="Lentelstinklelis"/>
         <w:tblW w:w="0" w:type="auto"/>
         <w:tblLook w:val="04A0" w:firstRow="1" w:lastRow="0" w:firstColumn="1" w:lastColumn="0" w:noHBand="0" w:noVBand="1"/>
       </w:tblPr>
@@ -14745,7 +14805,7 @@
           </w:tcPr>
           <w:p>
             <w:pPr>
-              <w:pStyle w:val="ListParagraph"/>
+              <w:pStyle w:val="Sraopastraipa"/>
               <w:numPr>
                 <w:ilvl w:val="0"/>
                 <w:numId w:val="38"/>
@@ -14823,7 +14883,7 @@
           </w:tcPr>
           <w:p>
             <w:pPr>
-              <w:pStyle w:val="ListParagraph"/>
+              <w:pStyle w:val="Sraopastraipa"/>
               <w:numPr>
                 <w:ilvl w:val="0"/>
                 <w:numId w:val="38"/>
@@ -14870,7 +14930,7 @@
           </w:tcPr>
           <w:p>
             <w:pPr>
-              <w:pStyle w:val="ListParagraph"/>
+              <w:pStyle w:val="Sraopastraipa"/>
               <w:numPr>
                 <w:ilvl w:val="0"/>
                 <w:numId w:val="38"/>
@@ -14932,7 +14992,7 @@
           </w:tcPr>
           <w:p>
             <w:pPr>
-              <w:pStyle w:val="ListParagraph"/>
+              <w:pStyle w:val="Sraopastraipa"/>
               <w:numPr>
                 <w:ilvl w:val="0"/>
                 <w:numId w:val="38"/>
@@ -15019,7 +15079,7 @@
     </w:p>
     <w:p>
       <w:pPr>
-        <w:pStyle w:val="ListParagraph"/>
+        <w:pStyle w:val="Sraopastraipa"/>
         <w:ind w:left="360"/>
         <w:rPr>
           <w:rFonts w:ascii="Times New Roman" w:hAnsi="Times New Roman" w:cs="Times New Roman"/>
@@ -15046,7 +15106,7 @@
     </w:p>
     <w:tbl>
       <w:tblPr>
-        <w:tblStyle w:val="TableGrid"/>
+        <w:tblStyle w:val="Lentelstinklelis"/>
         <w:tblW w:w="0" w:type="auto"/>
         <w:tblLook w:val="04A0" w:firstRow="1" w:lastRow="0" w:firstColumn="1" w:lastColumn="0" w:noHBand="0" w:noVBand="1"/>
       </w:tblPr>
@@ -15338,7 +15398,7 @@
           </w:tcPr>
           <w:p>
             <w:pPr>
-              <w:pStyle w:val="ListParagraph"/>
+              <w:pStyle w:val="Sraopastraipa"/>
               <w:numPr>
                 <w:ilvl w:val="0"/>
                 <w:numId w:val="39"/>
@@ -15400,7 +15460,7 @@
           </w:tcPr>
           <w:p>
             <w:pPr>
-              <w:pStyle w:val="ListParagraph"/>
+              <w:pStyle w:val="Sraopastraipa"/>
               <w:numPr>
                 <w:ilvl w:val="0"/>
                 <w:numId w:val="39"/>
@@ -15447,7 +15507,7 @@
           </w:tcPr>
           <w:p>
             <w:pPr>
-              <w:pStyle w:val="ListParagraph"/>
+              <w:pStyle w:val="Sraopastraipa"/>
               <w:numPr>
                 <w:ilvl w:val="0"/>
                 <w:numId w:val="39"/>
@@ -15534,7 +15594,7 @@
     </w:p>
     <w:p>
       <w:pPr>
-        <w:pStyle w:val="ListParagraph"/>
+        <w:pStyle w:val="Sraopastraipa"/>
         <w:ind w:left="360"/>
         <w:rPr>
           <w:rFonts w:ascii="Times New Roman" w:hAnsi="Times New Roman" w:cs="Times New Roman"/>
@@ -15595,7 +15655,7 @@
     </w:p>
     <w:tbl>
       <w:tblPr>
-        <w:tblStyle w:val="TableGrid"/>
+        <w:tblStyle w:val="Lentelstinklelis"/>
         <w:tblW w:w="0" w:type="auto"/>
         <w:tblLook w:val="04A0" w:firstRow="1" w:lastRow="0" w:firstColumn="1" w:lastColumn="0" w:noHBand="0" w:noVBand="1"/>
       </w:tblPr>
@@ -15903,7 +15963,7 @@
           </w:tcPr>
           <w:p>
             <w:pPr>
-              <w:pStyle w:val="ListParagraph"/>
+              <w:pStyle w:val="Sraopastraipa"/>
               <w:numPr>
                 <w:ilvl w:val="0"/>
                 <w:numId w:val="34"/>
@@ -15950,7 +16010,7 @@
           </w:tcPr>
           <w:p>
             <w:pPr>
-              <w:pStyle w:val="ListParagraph"/>
+              <w:pStyle w:val="Sraopastraipa"/>
               <w:numPr>
                 <w:ilvl w:val="0"/>
                 <w:numId w:val="34"/>
@@ -16010,7 +16070,7 @@
           </w:tcPr>
           <w:p>
             <w:pPr>
-              <w:pStyle w:val="ListParagraph"/>
+              <w:pStyle w:val="Sraopastraipa"/>
               <w:numPr>
                 <w:ilvl w:val="0"/>
                 <w:numId w:val="34"/>
@@ -16102,7 +16162,7 @@
     </w:p>
     <w:p>
       <w:pPr>
-        <w:pStyle w:val="ListParagraph"/>
+        <w:pStyle w:val="Sraopastraipa"/>
         <w:ind w:left="360"/>
         <w:rPr>
           <w:rFonts w:ascii="Times New Roman" w:hAnsi="Times New Roman" w:cs="Times New Roman"/>
@@ -16130,7 +16190,7 @@
     </w:p>
     <w:tbl>
       <w:tblPr>
-        <w:tblStyle w:val="TableGrid"/>
+        <w:tblStyle w:val="Lentelstinklelis"/>
         <w:tblW w:w="0" w:type="auto"/>
         <w:tblLook w:val="04A0" w:firstRow="1" w:lastRow="0" w:firstColumn="1" w:lastColumn="0" w:noHBand="0" w:noVBand="1"/>
       </w:tblPr>
@@ -16422,7 +16482,7 @@
           </w:tcPr>
           <w:p>
             <w:pPr>
-              <w:pStyle w:val="ListParagraph"/>
+              <w:pStyle w:val="Sraopastraipa"/>
               <w:numPr>
                 <w:ilvl w:val="0"/>
                 <w:numId w:val="35"/>
@@ -16484,7 +16544,7 @@
           </w:tcPr>
           <w:p>
             <w:pPr>
-              <w:pStyle w:val="ListParagraph"/>
+              <w:pStyle w:val="Sraopastraipa"/>
               <w:numPr>
                 <w:ilvl w:val="0"/>
                 <w:numId w:val="35"/>
@@ -16571,7 +16631,7 @@
     </w:p>
     <w:p>
       <w:pPr>
-        <w:pStyle w:val="ListParagraph"/>
+        <w:pStyle w:val="Sraopastraipa"/>
         <w:ind w:left="360"/>
         <w:rPr>
           <w:rFonts w:ascii="Times New Roman" w:hAnsi="Times New Roman" w:cs="Times New Roman"/>
@@ -16614,7 +16674,7 @@
     </w:p>
     <w:tbl>
       <w:tblPr>
-        <w:tblStyle w:val="TableGrid"/>
+        <w:tblStyle w:val="Lentelstinklelis"/>
         <w:tblW w:w="0" w:type="auto"/>
         <w:tblLook w:val="04A0" w:firstRow="1" w:lastRow="0" w:firstColumn="1" w:lastColumn="0" w:noHBand="0" w:noVBand="1"/>
       </w:tblPr>
@@ -16906,7 +16966,7 @@
           </w:tcPr>
           <w:p>
             <w:pPr>
-              <w:pStyle w:val="ListParagraph"/>
+              <w:pStyle w:val="Sraopastraipa"/>
               <w:numPr>
                 <w:ilvl w:val="0"/>
                 <w:numId w:val="40"/>
@@ -16998,7 +17058,7 @@
           </w:tcPr>
           <w:p>
             <w:pPr>
-              <w:pStyle w:val="ListParagraph"/>
+              <w:pStyle w:val="Sraopastraipa"/>
               <w:numPr>
                 <w:ilvl w:val="0"/>
                 <w:numId w:val="40"/>
@@ -17033,7 +17093,14 @@
                 <w:rFonts w:ascii="Times New Roman" w:hAnsi="Times New Roman" w:cs="Times New Roman"/>
                 <w:lang w:val="lt-LT"/>
               </w:rPr>
-              <w:t>2.1 Sistema tikrina, ar kino filmo seansas turi laisvų vietų.</w:t>
+              <w:t xml:space="preserve">2.1 Sistema tikrina, ar kino </w:t>
+            </w:r>
+            <w:r>
+              <w:rPr>
+                <w:rFonts w:ascii="Times New Roman" w:hAnsi="Times New Roman" w:cs="Times New Roman"/>
+                <w:lang w:val="lt-LT"/>
+              </w:rPr>
+              <w:t>filmo seansas turi laisvų vietų ir jeigu yra – bilietas užrezervuotas</w:t>
             </w:r>
           </w:p>
         </w:tc>
@@ -17045,7 +17112,7 @@
           </w:tcPr>
           <w:p>
             <w:pPr>
-              <w:pStyle w:val="ListParagraph"/>
+              <w:pStyle w:val="Sraopastraipa"/>
               <w:numPr>
                 <w:ilvl w:val="0"/>
                 <w:numId w:val="40"/>
@@ -17138,7 +17205,7 @@
     </w:p>
     <w:p>
       <w:pPr>
-        <w:pStyle w:val="ListParagraph"/>
+        <w:pStyle w:val="Sraopastraipa"/>
         <w:numPr>
           <w:ilvl w:val="0"/>
           <w:numId w:val="21"/>
@@ -17189,7 +17256,7 @@
     </w:p>
     <w:p>
       <w:pPr>
-        <w:pStyle w:val="ListParagraph"/>
+        <w:pStyle w:val="Sraopastraipa"/>
         <w:numPr>
           <w:ilvl w:val="0"/>
           <w:numId w:val="18"/>
@@ -17238,7 +17305,7 @@
     </w:p>
     <w:p>
       <w:pPr>
-        <w:pStyle w:val="ListParagraph"/>
+        <w:pStyle w:val="Sraopastraipa"/>
         <w:numPr>
           <w:ilvl w:val="0"/>
           <w:numId w:val="18"/>
@@ -17269,7 +17336,7 @@
     </w:p>
     <w:p>
       <w:pPr>
-        <w:pStyle w:val="ListParagraph"/>
+        <w:pStyle w:val="Sraopastraipa"/>
         <w:numPr>
           <w:ilvl w:val="0"/>
           <w:numId w:val="18"/>
@@ -17300,7 +17367,7 @@
     </w:p>
     <w:p>
       <w:pPr>
-        <w:pStyle w:val="ListParagraph"/>
+        <w:pStyle w:val="Sraopastraipa"/>
         <w:numPr>
           <w:ilvl w:val="0"/>
           <w:numId w:val="18"/>
@@ -17341,17 +17408,13 @@
       </w:pPr>
       <w:r>
         <w:rPr>
-          <w:rFonts w:ascii="Times New Roman" w:hAnsi="Times New Roman" w:cs="Times New Roman"/>
-          <w:b/>
           <w:noProof/>
-          <w:sz w:val="28"/>
-          <w:szCs w:val="28"/>
         </w:rPr>
         <w:drawing>
           <wp:inline distT="0" distB="0" distL="0" distR="0">
-            <wp:extent cx="5943600" cy="2992770"/>
-            <wp:effectExtent l="0" t="0" r="0" b="0"/>
-            <wp:docPr id="3" name="Picture 3" descr="C:\Users\asdasd\Desktop\pavvartotojo.png"/>
+            <wp:extent cx="5943600" cy="3291162"/>
+            <wp:effectExtent l="0" t="0" r="0" b="5080"/>
+            <wp:docPr id="6" name="Paveikslėlis 6" descr="C:\Users\isavi\AppData\Local\Microsoft\Windows\INetCacheContent.Word\VartotojoSasajosModelis.png"/>
             <wp:cNvGraphicFramePr>
               <a:graphicFrameLocks xmlns:a="http://schemas.openxmlformats.org/drawingml/2006/main" noChangeAspect="1"/>
             </wp:cNvGraphicFramePr>
@@ -17359,7 +17422,7 @@
               <a:graphicData uri="http://schemas.openxmlformats.org/drawingml/2006/picture">
                 <pic:pic xmlns:pic="http://schemas.openxmlformats.org/drawingml/2006/picture">
                   <pic:nvPicPr>
-                    <pic:cNvPr id="0" name="Picture 1" descr="C:\Users\asdasd\Desktop\pavvartotojo.png"/>
+                    <pic:cNvPr id="0" name="Picture 8" descr="C:\Users\isavi\AppData\Local\Microsoft\Windows\INetCacheContent.Word\VartotojoSasajosModelis.png"/>
                     <pic:cNvPicPr>
                       <a:picLocks noChangeAspect="1" noChangeArrowheads="1"/>
                     </pic:cNvPicPr>
@@ -17380,7 +17443,7 @@
                   <pic:spPr bwMode="auto">
                     <a:xfrm>
                       <a:off x="0" y="0"/>
-                      <a:ext cx="5943600" cy="2992770"/>
+                      <a:ext cx="5943600" cy="3291162"/>
                     </a:xfrm>
                     <a:prstGeom prst="rect">
                       <a:avLst/>
@@ -17455,10 +17518,12 @@
         </w:rPr>
         <w:br w:type="page"/>
       </w:r>
-    </w:p>
-    <w:p>
-      <w:pPr>
-        <w:pStyle w:val="ListParagraph"/>
+      <w:bookmarkStart w:id="41" w:name="_GoBack"/>
+      <w:bookmarkEnd w:id="41"/>
+    </w:p>
+    <w:p>
+      <w:pPr>
+        <w:pStyle w:val="Sraopastraipa"/>
         <w:numPr>
           <w:ilvl w:val="0"/>
           <w:numId w:val="21"/>
@@ -17481,7 +17546,7 @@
     </w:p>
     <w:p>
       <w:pPr>
-        <w:pStyle w:val="ListParagraph"/>
+        <w:pStyle w:val="Sraopastraipa"/>
         <w:ind w:left="360"/>
         <w:rPr>
           <w:rFonts w:ascii="Times New Roman" w:hAnsi="Times New Roman" w:cs="Times New Roman"/>
@@ -17491,7 +17556,7 @@
     </w:p>
     <w:p>
       <w:pPr>
-        <w:pStyle w:val="ListParagraph"/>
+        <w:pStyle w:val="Sraopastraipa"/>
         <w:ind w:left="360"/>
         <w:rPr>
           <w:rFonts w:ascii="Times New Roman" w:hAnsi="Times New Roman" w:cs="Times New Roman"/>
@@ -17519,14 +17584,12 @@
             <v:path o:extrusionok="f" gradientshapeok="t" o:connecttype="rect"/>
             <o:lock v:ext="edit" aspectratio="t"/>
           </v:shapetype>
-          <v:shape id="_x0000_i1036" type="#_x0000_t75" style="width:467.5pt;height:403.5pt" o:ole="">
+          <v:shape id="_x0000_i1025" type="#_x0000_t75" style="width:467.25pt;height:403.5pt" o:ole="">
             <v:imagedata r:id="rId11" o:title=""/>
           </v:shape>
-          <o:OLEObject Type="Embed" ProgID="Visio.Drawing.15" ShapeID="_x0000_i1036" DrawAspect="Content" ObjectID="_1540575074" r:id="rId12"/>
+          <o:OLEObject Type="Embed" ProgID="Visio.Drawing.15" ShapeID="_x0000_i1025" DrawAspect="Content" ObjectID="_1540663504" r:id="rId12"/>
         </w:object>
       </w:r>
-      <w:bookmarkStart w:id="41" w:name="_GoBack"/>
-      <w:bookmarkEnd w:id="41"/>
     </w:p>
     <w:p>
       <w:pPr>
@@ -17575,7 +17638,7 @@
     </w:p>
     <w:p>
       <w:pPr>
-        <w:pStyle w:val="ListParagraph"/>
+        <w:pStyle w:val="Sraopastraipa"/>
         <w:numPr>
           <w:ilvl w:val="0"/>
           <w:numId w:val="21"/>
@@ -17600,7 +17663,7 @@
     </w:p>
     <w:p>
       <w:pPr>
-        <w:pStyle w:val="ListParagraph"/>
+        <w:pStyle w:val="Sraopastraipa"/>
         <w:ind w:left="360"/>
         <w:rPr>
           <w:rFonts w:ascii="Times New Roman" w:hAnsi="Times New Roman" w:cs="Times New Roman"/>
@@ -17612,7 +17675,7 @@
     </w:p>
     <w:p>
       <w:pPr>
-        <w:pStyle w:val="ListParagraph"/>
+        <w:pStyle w:val="Sraopastraipa"/>
         <w:numPr>
           <w:ilvl w:val="1"/>
           <w:numId w:val="21"/>
@@ -17655,7 +17718,7 @@
     </w:p>
     <w:p>
       <w:pPr>
-        <w:pStyle w:val="ListParagraph"/>
+        <w:pStyle w:val="Sraopastraipa"/>
         <w:ind w:left="792"/>
         <w:rPr>
           <w:rFonts w:ascii="Times New Roman" w:hAnsi="Times New Roman" w:cs="Times New Roman"/>
@@ -17665,7 +17728,7 @@
     </w:p>
     <w:p>
       <w:pPr>
-        <w:pStyle w:val="ListParagraph"/>
+        <w:pStyle w:val="Sraopastraipa"/>
         <w:ind w:left="792"/>
         <w:rPr>
           <w:rFonts w:ascii="Times New Roman" w:hAnsi="Times New Roman" w:cs="Times New Roman"/>
@@ -17730,7 +17793,7 @@
     </w:p>
     <w:p>
       <w:pPr>
-        <w:pStyle w:val="ListParagraph"/>
+        <w:pStyle w:val="Sraopastraipa"/>
         <w:ind w:left="792"/>
         <w:jc w:val="center"/>
         <w:rPr>
@@ -17775,7 +17838,7 @@
     </w:p>
     <w:p>
       <w:pPr>
-        <w:pStyle w:val="ListParagraph"/>
+        <w:pStyle w:val="Sraopastraipa"/>
         <w:ind w:left="792"/>
         <w:rPr>
           <w:rFonts w:ascii="Times New Roman" w:hAnsi="Times New Roman" w:cs="Times New Roman"/>
@@ -17785,7 +17848,7 @@
     </w:p>
     <w:p>
       <w:pPr>
-        <w:pStyle w:val="ListParagraph"/>
+        <w:pStyle w:val="Sraopastraipa"/>
         <w:ind w:left="792"/>
         <w:rPr>
           <w:rFonts w:ascii="Times New Roman" w:hAnsi="Times New Roman" w:cs="Times New Roman"/>
@@ -17850,7 +17913,7 @@
     </w:p>
     <w:p>
       <w:pPr>
-        <w:pStyle w:val="ListParagraph"/>
+        <w:pStyle w:val="Sraopastraipa"/>
         <w:ind w:left="792"/>
         <w:jc w:val="center"/>
         <w:rPr>
@@ -17888,7 +17951,7 @@
     </w:p>
     <w:p>
       <w:pPr>
-        <w:pStyle w:val="ListParagraph"/>
+        <w:pStyle w:val="Sraopastraipa"/>
         <w:ind w:left="792"/>
         <w:rPr>
           <w:rFonts w:ascii="Times New Roman" w:hAnsi="Times New Roman" w:cs="Times New Roman"/>
@@ -17898,7 +17961,7 @@
     </w:p>
     <w:p>
       <w:pPr>
-        <w:pStyle w:val="ListParagraph"/>
+        <w:pStyle w:val="Sraopastraipa"/>
         <w:ind w:left="792"/>
         <w:rPr>
           <w:rFonts w:ascii="Times New Roman" w:hAnsi="Times New Roman" w:cs="Times New Roman"/>
@@ -17908,7 +17971,7 @@
     </w:p>
     <w:p>
       <w:pPr>
-        <w:pStyle w:val="ListParagraph"/>
+        <w:pStyle w:val="Sraopastraipa"/>
         <w:ind w:left="792"/>
         <w:rPr>
           <w:rFonts w:ascii="Times New Roman" w:hAnsi="Times New Roman" w:cs="Times New Roman"/>
@@ -17973,7 +18036,7 @@
     </w:p>
     <w:p>
       <w:pPr>
-        <w:pStyle w:val="ListParagraph"/>
+        <w:pStyle w:val="Sraopastraipa"/>
         <w:ind w:left="792"/>
         <w:jc w:val="center"/>
         <w:rPr>
@@ -18013,7 +18076,7 @@
     </w:p>
     <w:p>
       <w:pPr>
-        <w:pStyle w:val="ListParagraph"/>
+        <w:pStyle w:val="Sraopastraipa"/>
         <w:ind w:left="792"/>
         <w:rPr>
           <w:rFonts w:ascii="Times New Roman" w:hAnsi="Times New Roman" w:cs="Times New Roman"/>
@@ -18079,7 +18142,7 @@
     </w:p>
     <w:p>
       <w:pPr>
-        <w:pStyle w:val="ListParagraph"/>
+        <w:pStyle w:val="Sraopastraipa"/>
         <w:ind w:left="792"/>
         <w:jc w:val="center"/>
         <w:rPr>
@@ -18105,7 +18168,22 @@
           <w:rFonts w:ascii="Times New Roman" w:hAnsi="Times New Roman" w:cs="Times New Roman"/>
           <w:sz w:val="20"/>
         </w:rPr>
-        <w:t>pav. PA „Užimtumo statistikos ataskaita“ sekų diagrama</w:t>
+        <w:t>pav. PA „</w:t>
+      </w:r>
+      <w:r>
+        <w:rPr>
+          <w:rFonts w:ascii="Times New Roman" w:hAnsi="Times New Roman" w:cs="Times New Roman"/>
+          <w:sz w:val="20"/>
+          <w:szCs w:val="24"/>
+        </w:rPr>
+        <w:t>Seansų užimtumo statistika</w:t>
+      </w:r>
+      <w:r>
+        <w:rPr>
+          <w:rFonts w:ascii="Times New Roman" w:hAnsi="Times New Roman" w:cs="Times New Roman"/>
+          <w:sz w:val="20"/>
+        </w:rPr>
+        <w:t>“ sekų diagrama</w:t>
       </w:r>
     </w:p>
     <w:p>
@@ -18125,7 +18203,7 @@
     </w:p>
     <w:p>
       <w:pPr>
-        <w:pStyle w:val="ListParagraph"/>
+        <w:pStyle w:val="Sraopastraipa"/>
         <w:numPr>
           <w:ilvl w:val="1"/>
           <w:numId w:val="21"/>
@@ -18153,7 +18231,7 @@
     </w:p>
     <w:p>
       <w:pPr>
-        <w:pStyle w:val="ListParagraph"/>
+        <w:pStyle w:val="Sraopastraipa"/>
         <w:ind w:left="360"/>
         <w:rPr>
           <w:rFonts w:ascii="Times New Roman" w:hAnsi="Times New Roman" w:cs="Times New Roman"/>
@@ -18163,8 +18241,9 @@
     </w:p>
     <w:p>
       <w:pPr>
-        <w:pStyle w:val="ListParagraph"/>
+        <w:pStyle w:val="Sraopastraipa"/>
         <w:ind w:left="360"/>
+        <w:jc w:val="center"/>
         <w:rPr>
           <w:rFonts w:ascii="Times New Roman" w:hAnsi="Times New Roman" w:cs="Times New Roman"/>
           <w:b/>
@@ -18176,9 +18255,9 @@
         </w:rPr>
         <w:drawing>
           <wp:inline distT="0" distB="0" distL="0" distR="0">
-            <wp:extent cx="5638800" cy="3189698"/>
-            <wp:effectExtent l="0" t="0" r="0" b="0"/>
-            <wp:docPr id="13" name="Paveikslėlis 13" descr="C:\Users\isavi\AppData\Local\Microsoft\Windows\INetCacheContent.Word\SequenceDiagram1.png"/>
+            <wp:extent cx="5943600" cy="2414932"/>
+            <wp:effectExtent l="0" t="0" r="0" b="4445"/>
+            <wp:docPr id="5" name="Paveikslėlis 5" descr="C:\Users\isavi\AppData\Local\Microsoft\Windows\INetCacheContent.Word\SequenceDiagram1.png"/>
             <wp:cNvGraphicFramePr>
               <a:graphicFrameLocks xmlns:a="http://schemas.openxmlformats.org/drawingml/2006/main" noChangeAspect="1"/>
             </wp:cNvGraphicFramePr>
@@ -18186,7 +18265,7 @@
               <a:graphicData uri="http://schemas.openxmlformats.org/drawingml/2006/picture">
                 <pic:pic xmlns:pic="http://schemas.openxmlformats.org/drawingml/2006/picture">
                   <pic:nvPicPr>
-                    <pic:cNvPr id="0" name="Picture 21" descr="C:\Users\isavi\AppData\Local\Microsoft\Windows\INetCacheContent.Word\SequenceDiagram1.png"/>
+                    <pic:cNvPr id="0" name="Picture 10" descr="C:\Users\isavi\AppData\Local\Microsoft\Windows\INetCacheContent.Word\SequenceDiagram1.png"/>
                     <pic:cNvPicPr>
                       <a:picLocks noChangeAspect="1" noChangeArrowheads="1"/>
                     </pic:cNvPicPr>
@@ -18207,7 +18286,7 @@
                   <pic:spPr bwMode="auto">
                     <a:xfrm>
                       <a:off x="0" y="0"/>
-                      <a:ext cx="5646322" cy="3193953"/>
+                      <a:ext cx="5943600" cy="2414932"/>
                     </a:xfrm>
                     <a:prstGeom prst="rect">
                       <a:avLst/>
@@ -18226,7 +18305,7 @@
     </w:p>
     <w:p>
       <w:pPr>
-        <w:pStyle w:val="ListParagraph"/>
+        <w:pStyle w:val="Sraopastraipa"/>
         <w:ind w:left="360"/>
         <w:jc w:val="center"/>
         <w:rPr>
@@ -18258,7 +18337,7 @@
     </w:p>
     <w:p>
       <w:pPr>
-        <w:pStyle w:val="ListParagraph"/>
+        <w:pStyle w:val="Sraopastraipa"/>
         <w:ind w:left="360"/>
         <w:rPr>
           <w:rFonts w:ascii="Times New Roman" w:hAnsi="Times New Roman" w:cs="Times New Roman"/>
@@ -18268,7 +18347,7 @@
     </w:p>
     <w:p>
       <w:pPr>
-        <w:pStyle w:val="ListParagraph"/>
+        <w:pStyle w:val="Sraopastraipa"/>
         <w:ind w:left="360"/>
         <w:rPr>
           <w:rFonts w:ascii="Times New Roman" w:hAnsi="Times New Roman" w:cs="Times New Roman"/>
@@ -18281,9 +18360,9 @@
         </w:rPr>
         <w:drawing>
           <wp:inline distT="0" distB="0" distL="0" distR="0">
-            <wp:extent cx="5629275" cy="3171936"/>
-            <wp:effectExtent l="0" t="0" r="0" b="9525"/>
-            <wp:docPr id="21" name="Paveikslėlis 21" descr="C:\Users\isavi\AppData\Local\Microsoft\Windows\INetCacheContent.Word\SequenceDiagram2.png"/>
+            <wp:extent cx="5943600" cy="2398391"/>
+            <wp:effectExtent l="0" t="0" r="0" b="2540"/>
+            <wp:docPr id="10" name="Paveikslėlis 10" descr="C:\Users\isavi\AppData\Local\Microsoft\Windows\INetCacheContent.Word\SequenceDiagram2.png"/>
             <wp:cNvGraphicFramePr>
               <a:graphicFrameLocks xmlns:a="http://schemas.openxmlformats.org/drawingml/2006/main" noChangeAspect="1"/>
             </wp:cNvGraphicFramePr>
@@ -18291,7 +18370,7 @@
               <a:graphicData uri="http://schemas.openxmlformats.org/drawingml/2006/picture">
                 <pic:pic xmlns:pic="http://schemas.openxmlformats.org/drawingml/2006/picture">
                   <pic:nvPicPr>
-                    <pic:cNvPr id="0" name="Picture 23" descr="C:\Users\isavi\AppData\Local\Microsoft\Windows\INetCacheContent.Word\SequenceDiagram2.png"/>
+                    <pic:cNvPr id="0" name="Picture 12" descr="C:\Users\isavi\AppData\Local\Microsoft\Windows\INetCacheContent.Word\SequenceDiagram2.png"/>
                     <pic:cNvPicPr>
                       <a:picLocks noChangeAspect="1" noChangeArrowheads="1"/>
                     </pic:cNvPicPr>
@@ -18312,7 +18391,7 @@
                   <pic:spPr bwMode="auto">
                     <a:xfrm>
                       <a:off x="0" y="0"/>
-                      <a:ext cx="5654448" cy="3186120"/>
+                      <a:ext cx="5943600" cy="2398391"/>
                     </a:xfrm>
                     <a:prstGeom prst="rect">
                       <a:avLst/>
@@ -18331,7 +18410,7 @@
     </w:p>
     <w:p>
       <w:pPr>
-        <w:pStyle w:val="ListParagraph"/>
+        <w:pStyle w:val="Sraopastraipa"/>
         <w:ind w:left="360"/>
         <w:jc w:val="center"/>
         <w:rPr>
@@ -18362,7 +18441,7 @@
     </w:p>
     <w:p>
       <w:pPr>
-        <w:pStyle w:val="ListParagraph"/>
+        <w:pStyle w:val="Sraopastraipa"/>
         <w:ind w:left="360"/>
         <w:rPr>
           <w:rFonts w:ascii="Times New Roman" w:hAnsi="Times New Roman" w:cs="Times New Roman"/>
@@ -18372,7 +18451,7 @@
     </w:p>
     <w:p>
       <w:pPr>
-        <w:pStyle w:val="ListParagraph"/>
+        <w:pStyle w:val="Sraopastraipa"/>
         <w:ind w:left="360"/>
         <w:rPr>
           <w:rFonts w:ascii="Times New Roman" w:hAnsi="Times New Roman" w:cs="Times New Roman"/>
@@ -18386,9 +18465,9 @@
         <w:lastRenderedPageBreak/>
         <w:drawing>
           <wp:inline distT="0" distB="0" distL="0" distR="0">
-            <wp:extent cx="5679791" cy="3200400"/>
-            <wp:effectExtent l="0" t="0" r="0" b="0"/>
-            <wp:docPr id="22" name="Paveikslėlis 22" descr="C:\Users\isavi\AppData\Local\Microsoft\Windows\INetCacheContent.Word\SequenceDiagram3.png"/>
+            <wp:extent cx="5943600" cy="2398391"/>
+            <wp:effectExtent l="0" t="0" r="0" b="2540"/>
+            <wp:docPr id="15" name="Paveikslėlis 15" descr="C:\Users\isavi\AppData\Local\Microsoft\Windows\INetCacheContent.Word\SequenceDiagram3.png"/>
             <wp:cNvGraphicFramePr>
               <a:graphicFrameLocks xmlns:a="http://schemas.openxmlformats.org/drawingml/2006/main" noChangeAspect="1"/>
             </wp:cNvGraphicFramePr>
@@ -18396,7 +18475,7 @@
               <a:graphicData uri="http://schemas.openxmlformats.org/drawingml/2006/picture">
                 <pic:pic xmlns:pic="http://schemas.openxmlformats.org/drawingml/2006/picture">
                   <pic:nvPicPr>
-                    <pic:cNvPr id="0" name="Picture 25" descr="C:\Users\isavi\AppData\Local\Microsoft\Windows\INetCacheContent.Word\SequenceDiagram3.png"/>
+                    <pic:cNvPr id="0" name="Picture 14" descr="C:\Users\isavi\AppData\Local\Microsoft\Windows\INetCacheContent.Word\SequenceDiagram3.png"/>
                     <pic:cNvPicPr>
                       <a:picLocks noChangeAspect="1" noChangeArrowheads="1"/>
                     </pic:cNvPicPr>
@@ -18417,7 +18496,7 @@
                   <pic:spPr bwMode="auto">
                     <a:xfrm>
                       <a:off x="0" y="0"/>
-                      <a:ext cx="5701469" cy="3212615"/>
+                      <a:ext cx="5943600" cy="2398391"/>
                     </a:xfrm>
                     <a:prstGeom prst="rect">
                       <a:avLst/>
@@ -18436,7 +18515,7 @@
     </w:p>
     <w:p>
       <w:pPr>
-        <w:pStyle w:val="ListParagraph"/>
+        <w:pStyle w:val="Sraopastraipa"/>
         <w:ind w:left="360"/>
         <w:jc w:val="center"/>
         <w:rPr>
@@ -18463,12 +18542,27 @@
           <w:rFonts w:ascii="Times New Roman" w:hAnsi="Times New Roman" w:cs="Times New Roman"/>
           <w:sz w:val="20"/>
         </w:rPr>
-        <w:t>pav. PA „Profilio redagavimas“ sekų diagrama</w:t>
-      </w:r>
-    </w:p>
-    <w:p>
-      <w:pPr>
-        <w:pStyle w:val="ListParagraph"/>
+        <w:t>pav. PA „</w:t>
+      </w:r>
+      <w:r>
+        <w:rPr>
+          <w:rFonts w:ascii="Times New Roman" w:hAnsi="Times New Roman" w:cs="Times New Roman"/>
+          <w:sz w:val="20"/>
+          <w:szCs w:val="24"/>
+        </w:rPr>
+        <w:t>Profilio administravimas</w:t>
+      </w:r>
+      <w:r>
+        <w:rPr>
+          <w:rFonts w:ascii="Times New Roman" w:hAnsi="Times New Roman" w:cs="Times New Roman"/>
+          <w:sz w:val="20"/>
+        </w:rPr>
+        <w:t>“ sekų diagrama</w:t>
+      </w:r>
+    </w:p>
+    <w:p>
+      <w:pPr>
+        <w:pStyle w:val="Sraopastraipa"/>
         <w:ind w:left="360"/>
         <w:rPr>
           <w:rFonts w:ascii="Times New Roman" w:hAnsi="Times New Roman" w:cs="Times New Roman"/>
@@ -18478,7 +18572,7 @@
     </w:p>
     <w:p>
       <w:pPr>
-        <w:pStyle w:val="ListParagraph"/>
+        <w:pStyle w:val="Sraopastraipa"/>
         <w:ind w:left="360"/>
         <w:rPr>
           <w:rFonts w:ascii="Times New Roman" w:hAnsi="Times New Roman" w:cs="Times New Roman"/>
@@ -18491,9 +18585,9 @@
         </w:rPr>
         <w:drawing>
           <wp:inline distT="0" distB="0" distL="0" distR="0">
-            <wp:extent cx="5667375" cy="2576079"/>
-            <wp:effectExtent l="0" t="0" r="0" b="0"/>
-            <wp:docPr id="23" name="Paveikslėlis 23" descr="C:\Users\isavi\AppData\Local\Microsoft\Windows\INetCacheContent.Word\SequenceDiagram4.png"/>
+            <wp:extent cx="5943600" cy="2398391"/>
+            <wp:effectExtent l="0" t="0" r="0" b="2540"/>
+            <wp:docPr id="16" name="Paveikslėlis 16" descr="C:\Users\isavi\AppData\Local\Microsoft\Windows\INetCacheContent.Word\SequenceDiagram4.png"/>
             <wp:cNvGraphicFramePr>
               <a:graphicFrameLocks xmlns:a="http://schemas.openxmlformats.org/drawingml/2006/main" noChangeAspect="1"/>
             </wp:cNvGraphicFramePr>
@@ -18501,7 +18595,7 @@
               <a:graphicData uri="http://schemas.openxmlformats.org/drawingml/2006/picture">
                 <pic:pic xmlns:pic="http://schemas.openxmlformats.org/drawingml/2006/picture">
                   <pic:nvPicPr>
-                    <pic:cNvPr id="0" name="Picture 27" descr="C:\Users\isavi\AppData\Local\Microsoft\Windows\INetCacheContent.Word\SequenceDiagram4.png"/>
+                    <pic:cNvPr id="0" name="Picture 16" descr="C:\Users\isavi\AppData\Local\Microsoft\Windows\INetCacheContent.Word\SequenceDiagram4.png"/>
                     <pic:cNvPicPr>
                       <a:picLocks noChangeAspect="1" noChangeArrowheads="1"/>
                     </pic:cNvPicPr>
@@ -18522,7 +18616,7 @@
                   <pic:spPr bwMode="auto">
                     <a:xfrm>
                       <a:off x="0" y="0"/>
-                      <a:ext cx="5692403" cy="2587455"/>
+                      <a:ext cx="5943600" cy="2398391"/>
                     </a:xfrm>
                     <a:prstGeom prst="rect">
                       <a:avLst/>
@@ -18541,7 +18635,7 @@
     </w:p>
     <w:p>
       <w:pPr>
-        <w:pStyle w:val="ListParagraph"/>
+        <w:pStyle w:val="Sraopastraipa"/>
         <w:ind w:left="360"/>
         <w:jc w:val="center"/>
         <w:rPr>
@@ -18567,12 +18661,27 @@
           <w:rFonts w:ascii="Times New Roman" w:hAnsi="Times New Roman" w:cs="Times New Roman"/>
           <w:sz w:val="20"/>
         </w:rPr>
-        <w:t>pav. PA „Filmų vertinimas“ sekų diagrama</w:t>
-      </w:r>
-    </w:p>
-    <w:p>
-      <w:pPr>
-        <w:pStyle w:val="ListParagraph"/>
+        <w:t>pav. PA „</w:t>
+      </w:r>
+      <w:r>
+        <w:rPr>
+          <w:rFonts w:ascii="Times New Roman" w:hAnsi="Times New Roman" w:cs="Times New Roman"/>
+          <w:sz w:val="20"/>
+          <w:szCs w:val="24"/>
+        </w:rPr>
+        <w:t>Filmų vertinimas/komentavimas</w:t>
+      </w:r>
+      <w:r>
+        <w:rPr>
+          <w:rFonts w:ascii="Times New Roman" w:hAnsi="Times New Roman" w:cs="Times New Roman"/>
+          <w:sz w:val="20"/>
+        </w:rPr>
+        <w:t>“ sekų diagrama</w:t>
+      </w:r>
+    </w:p>
+    <w:p>
+      <w:pPr>
+        <w:pStyle w:val="Sraopastraipa"/>
         <w:ind w:left="360"/>
         <w:rPr>
           <w:rFonts w:ascii="Times New Roman" w:hAnsi="Times New Roman" w:cs="Times New Roman"/>
@@ -18582,7 +18691,7 @@
     </w:p>
     <w:p>
       <w:pPr>
-        <w:pStyle w:val="ListParagraph"/>
+        <w:pStyle w:val="Sraopastraipa"/>
         <w:ind w:left="360"/>
         <w:rPr>
           <w:rFonts w:ascii="Times New Roman" w:hAnsi="Times New Roman" w:cs="Times New Roman"/>
@@ -18593,12 +18702,11 @@
         <w:rPr>
           <w:noProof/>
         </w:rPr>
-        <w:lastRenderedPageBreak/>
         <w:drawing>
           <wp:inline distT="0" distB="0" distL="0" distR="0">
-            <wp:extent cx="5695950" cy="2580978"/>
-            <wp:effectExtent l="0" t="0" r="0" b="0"/>
-            <wp:docPr id="24" name="Paveikslėlis 24" descr="C:\Users\isavi\AppData\Local\Microsoft\Windows\INetCacheContent.Word\SequenceDiagram5.png"/>
+            <wp:extent cx="5943600" cy="2475591"/>
+            <wp:effectExtent l="0" t="0" r="0" b="1270"/>
+            <wp:docPr id="17" name="Paveikslėlis 17" descr="C:\Users\isavi\AppData\Local\Microsoft\Windows\INetCacheContent.Word\SequenceDiagram5.png"/>
             <wp:cNvGraphicFramePr>
               <a:graphicFrameLocks xmlns:a="http://schemas.openxmlformats.org/drawingml/2006/main" noChangeAspect="1"/>
             </wp:cNvGraphicFramePr>
@@ -18606,7 +18714,7 @@
               <a:graphicData uri="http://schemas.openxmlformats.org/drawingml/2006/picture">
                 <pic:pic xmlns:pic="http://schemas.openxmlformats.org/drawingml/2006/picture">
                   <pic:nvPicPr>
-                    <pic:cNvPr id="0" name="Picture 29" descr="C:\Users\isavi\AppData\Local\Microsoft\Windows\INetCacheContent.Word\SequenceDiagram5.png"/>
+                    <pic:cNvPr id="0" name="Picture 18" descr="C:\Users\isavi\AppData\Local\Microsoft\Windows\INetCacheContent.Word\SequenceDiagram5.png"/>
                     <pic:cNvPicPr>
                       <a:picLocks noChangeAspect="1" noChangeArrowheads="1"/>
                     </pic:cNvPicPr>
@@ -18627,7 +18735,7 @@
                   <pic:spPr bwMode="auto">
                     <a:xfrm>
                       <a:off x="0" y="0"/>
-                      <a:ext cx="5720194" cy="2591963"/>
+                      <a:ext cx="5943600" cy="2475591"/>
                     </a:xfrm>
                     <a:prstGeom prst="rect">
                       <a:avLst/>
@@ -18646,7 +18754,7 @@
     </w:p>
     <w:p>
       <w:pPr>
-        <w:pStyle w:val="ListParagraph"/>
+        <w:pStyle w:val="Sraopastraipa"/>
         <w:ind w:left="360"/>
         <w:jc w:val="center"/>
         <w:rPr>
@@ -18679,20 +18787,31 @@
         <w:rPr>
           <w:rFonts w:ascii="Times New Roman" w:hAnsi="Times New Roman" w:cs="Times New Roman"/>
           <w:sz w:val="20"/>
-        </w:rPr>
-        <w:t>Filmų/</w:t>
-      </w:r>
+          <w:szCs w:val="24"/>
+        </w:rPr>
+        <w:t xml:space="preserve">Dalyvavimas </w:t>
+      </w:r>
+      <w:proofErr w:type="spellStart"/>
       <w:r>
         <w:rPr>
           <w:rFonts w:ascii="Times New Roman" w:hAnsi="Times New Roman" w:cs="Times New Roman"/>
           <w:sz w:val="20"/>
-        </w:rPr>
-        <w:t>Kino kūrėjų balsavimas“ sekų diagrama</w:t>
-      </w:r>
-    </w:p>
-    <w:p>
-      <w:pPr>
-        <w:pStyle w:val="ListParagraph"/>
+          <w:szCs w:val="24"/>
+        </w:rPr>
+        <w:t>balsavimuose</w:t>
+      </w:r>
+      <w:proofErr w:type="spellEnd"/>
+      <w:r>
+        <w:rPr>
+          <w:rFonts w:ascii="Times New Roman" w:hAnsi="Times New Roman" w:cs="Times New Roman"/>
+          <w:sz w:val="20"/>
+        </w:rPr>
+        <w:t>“ sekų diagrama</w:t>
+      </w:r>
+    </w:p>
+    <w:p>
+      <w:pPr>
+        <w:pStyle w:val="Sraopastraipa"/>
         <w:ind w:left="360"/>
         <w:rPr>
           <w:rFonts w:ascii="Times New Roman" w:hAnsi="Times New Roman" w:cs="Times New Roman"/>
@@ -18702,7 +18821,7 @@
     </w:p>
     <w:p>
       <w:pPr>
-        <w:pStyle w:val="ListParagraph"/>
+        <w:pStyle w:val="Sraopastraipa"/>
         <w:ind w:left="360"/>
         <w:rPr>
           <w:rFonts w:ascii="Times New Roman" w:hAnsi="Times New Roman" w:cs="Times New Roman"/>
@@ -18715,9 +18834,9 @@
         </w:rPr>
         <w:drawing>
           <wp:inline distT="0" distB="0" distL="0" distR="0">
-            <wp:extent cx="5678808" cy="2581275"/>
+            <wp:extent cx="5943600" cy="2539285"/>
             <wp:effectExtent l="0" t="0" r="0" b="0"/>
-            <wp:docPr id="25" name="Paveikslėlis 25" descr="C:\Users\isavi\AppData\Local\Microsoft\Windows\INetCacheContent.Word\SequenceDiagram6.png"/>
+            <wp:docPr id="18" name="Paveikslėlis 18" descr="C:\Users\isavi\AppData\Local\Microsoft\Windows\INetCacheContent.Word\SequenceDiagram6.png"/>
             <wp:cNvGraphicFramePr>
               <a:graphicFrameLocks xmlns:a="http://schemas.openxmlformats.org/drawingml/2006/main" noChangeAspect="1"/>
             </wp:cNvGraphicFramePr>
@@ -18725,7 +18844,7 @@
               <a:graphicData uri="http://schemas.openxmlformats.org/drawingml/2006/picture">
                 <pic:pic xmlns:pic="http://schemas.openxmlformats.org/drawingml/2006/picture">
                   <pic:nvPicPr>
-                    <pic:cNvPr id="0" name="Picture 31" descr="C:\Users\isavi\AppData\Local\Microsoft\Windows\INetCacheContent.Word\SequenceDiagram6.png"/>
+                    <pic:cNvPr id="0" name="Picture 20" descr="C:\Users\isavi\AppData\Local\Microsoft\Windows\INetCacheContent.Word\SequenceDiagram6.png"/>
                     <pic:cNvPicPr>
                       <a:picLocks noChangeAspect="1" noChangeArrowheads="1"/>
                     </pic:cNvPicPr>
@@ -18746,7 +18865,7 @@
                   <pic:spPr bwMode="auto">
                     <a:xfrm>
                       <a:off x="0" y="0"/>
-                      <a:ext cx="5697403" cy="2589727"/>
+                      <a:ext cx="5943600" cy="2539285"/>
                     </a:xfrm>
                     <a:prstGeom prst="rect">
                       <a:avLst/>
@@ -18765,7 +18884,7 @@
     </w:p>
     <w:p>
       <w:pPr>
-        <w:pStyle w:val="ListParagraph"/>
+        <w:pStyle w:val="Sraopastraipa"/>
         <w:ind w:left="360"/>
         <w:jc w:val="center"/>
         <w:rPr>
@@ -18803,7 +18922,7 @@
     </w:p>
     <w:p>
       <w:pPr>
-        <w:pStyle w:val="ListParagraph"/>
+        <w:pStyle w:val="Sraopastraipa"/>
         <w:ind w:left="360"/>
         <w:rPr>
           <w:rFonts w:ascii="Times New Roman" w:hAnsi="Times New Roman" w:cs="Times New Roman"/>
@@ -18813,7 +18932,7 @@
     </w:p>
     <w:p>
       <w:pPr>
-        <w:pStyle w:val="ListParagraph"/>
+        <w:pStyle w:val="Sraopastraipa"/>
         <w:ind w:left="360"/>
         <w:rPr>
           <w:rFonts w:ascii="Times New Roman" w:hAnsi="Times New Roman" w:cs="Times New Roman"/>
@@ -18824,12 +18943,11 @@
         <w:rPr>
           <w:noProof/>
         </w:rPr>
-        <w:lastRenderedPageBreak/>
         <w:drawing>
           <wp:inline distT="0" distB="0" distL="0" distR="0">
-            <wp:extent cx="5695950" cy="3292971"/>
-            <wp:effectExtent l="0" t="0" r="0" b="3175"/>
-            <wp:docPr id="27" name="Paveikslėlis 27" descr="C:\Users\isavi\AppData\Local\Microsoft\Windows\INetCacheContent.Word\SequenceDiagram7.png"/>
+            <wp:extent cx="5943600" cy="3266203"/>
+            <wp:effectExtent l="0" t="0" r="0" b="0"/>
+            <wp:docPr id="19" name="Paveikslėlis 19" descr="C:\Users\isavi\AppData\Local\Microsoft\Windows\INetCacheContent.Word\SequenceDiagram7.png"/>
             <wp:cNvGraphicFramePr>
               <a:graphicFrameLocks xmlns:a="http://schemas.openxmlformats.org/drawingml/2006/main" noChangeAspect="1"/>
             </wp:cNvGraphicFramePr>
@@ -18837,7 +18955,7 @@
               <a:graphicData uri="http://schemas.openxmlformats.org/drawingml/2006/picture">
                 <pic:pic xmlns:pic="http://schemas.openxmlformats.org/drawingml/2006/picture">
                   <pic:nvPicPr>
-                    <pic:cNvPr id="0" name="Picture 35" descr="C:\Users\isavi\AppData\Local\Microsoft\Windows\INetCacheContent.Word\SequenceDiagram7.png"/>
+                    <pic:cNvPr id="0" name="Picture 22" descr="C:\Users\isavi\AppData\Local\Microsoft\Windows\INetCacheContent.Word\SequenceDiagram7.png"/>
                     <pic:cNvPicPr>
                       <a:picLocks noChangeAspect="1" noChangeArrowheads="1"/>
                     </pic:cNvPicPr>
@@ -18858,7 +18976,7 @@
                   <pic:spPr bwMode="auto">
                     <a:xfrm>
                       <a:off x="0" y="0"/>
-                      <a:ext cx="5700604" cy="3295661"/>
+                      <a:ext cx="5943600" cy="3266203"/>
                     </a:xfrm>
                     <a:prstGeom prst="rect">
                       <a:avLst/>
@@ -18877,7 +18995,7 @@
     </w:p>
     <w:p>
       <w:pPr>
-        <w:pStyle w:val="ListParagraph"/>
+        <w:pStyle w:val="Sraopastraipa"/>
         <w:ind w:left="360"/>
         <w:jc w:val="center"/>
         <w:rPr>
@@ -18903,7 +19021,22 @@
           <w:rFonts w:ascii="Times New Roman" w:hAnsi="Times New Roman" w:cs="Times New Roman"/>
           <w:sz w:val="20"/>
         </w:rPr>
-        <w:t>pav. PA „Seanso rezervavimas“ sekų diagrama</w:t>
+        <w:t>pav. PA „</w:t>
+      </w:r>
+      <w:r>
+        <w:rPr>
+          <w:rFonts w:ascii="Times New Roman" w:hAnsi="Times New Roman" w:cs="Times New Roman"/>
+          <w:sz w:val="20"/>
+          <w:szCs w:val="24"/>
+        </w:rPr>
+        <w:t>Bilieto rezervavimas</w:t>
+      </w:r>
+      <w:r>
+        <w:rPr>
+          <w:rFonts w:ascii="Times New Roman" w:hAnsi="Times New Roman" w:cs="Times New Roman"/>
+          <w:sz w:val="20"/>
+        </w:rPr>
+        <w:t>“ sekų diagrama</w:t>
       </w:r>
     </w:p>
     <w:p>
@@ -18923,7 +19056,7 @@
     </w:p>
     <w:p>
       <w:pPr>
-        <w:pStyle w:val="ListParagraph"/>
+        <w:pStyle w:val="Sraopastraipa"/>
         <w:numPr>
           <w:ilvl w:val="1"/>
           <w:numId w:val="21"/>
@@ -18951,7 +19084,7 @@
     </w:p>
     <w:p>
       <w:pPr>
-        <w:pStyle w:val="ListParagraph"/>
+        <w:pStyle w:val="Sraopastraipa"/>
         <w:ind w:left="360"/>
         <w:jc w:val="center"/>
         <w:rPr>
@@ -18967,13 +19100,13 @@
           <v:shape id="_x0000_i1026" type="#_x0000_t75" style="width:411pt;height:307.5pt" o:ole="">
             <v:imagedata r:id="rId24" o:title=""/>
           </v:shape>
-          <o:OLEObject Type="Embed" ProgID="Visio.Drawing.15" ShapeID="_x0000_i1026" DrawAspect="Content" ObjectID="_1540575075" r:id="rId25"/>
+          <o:OLEObject Type="Embed" ProgID="Visio.Drawing.15" ShapeID="_x0000_i1026" DrawAspect="Content" ObjectID="_1540663505" r:id="rId25"/>
         </w:object>
       </w:r>
     </w:p>
     <w:p>
       <w:pPr>
-        <w:pStyle w:val="ListParagraph"/>
+        <w:pStyle w:val="Sraopastraipa"/>
         <w:ind w:left="360"/>
         <w:jc w:val="center"/>
         <w:rPr>
@@ -19019,7 +19152,7 @@
     </w:p>
     <w:p>
       <w:pPr>
-        <w:pStyle w:val="ListParagraph"/>
+        <w:pStyle w:val="Sraopastraipa"/>
         <w:ind w:left="360"/>
         <w:jc w:val="center"/>
         <w:rPr>
@@ -19029,7 +19162,7 @@
     </w:p>
     <w:p>
       <w:pPr>
-        <w:pStyle w:val="ListParagraph"/>
+        <w:pStyle w:val="Sraopastraipa"/>
         <w:ind w:left="360"/>
         <w:jc w:val="center"/>
         <w:rPr>
@@ -19042,16 +19175,16 @@
           <w:rFonts w:ascii="Times New Roman" w:hAnsi="Times New Roman" w:cs="Times New Roman"/>
         </w:rPr>
         <w:object w:dxaOrig="9909" w:dyaOrig="6917">
-          <v:shape id="_x0000_i1027" type="#_x0000_t75" style="width:410.5pt;height:286pt" o:ole="">
+          <v:shape id="_x0000_i1027" type="#_x0000_t75" style="width:411pt;height:285.75pt" o:ole="">
             <v:imagedata r:id="rId26" o:title=""/>
           </v:shape>
-          <o:OLEObject Type="Embed" ProgID="Visio.Drawing.15" ShapeID="_x0000_i1027" DrawAspect="Content" ObjectID="_1540575076" r:id="rId27"/>
+          <o:OLEObject Type="Embed" ProgID="Visio.Drawing.15" ShapeID="_x0000_i1027" DrawAspect="Content" ObjectID="_1540663506" r:id="rId27"/>
         </w:object>
       </w:r>
     </w:p>
     <w:p>
       <w:pPr>
-        <w:pStyle w:val="ListParagraph"/>
+        <w:pStyle w:val="Sraopastraipa"/>
         <w:ind w:left="360"/>
         <w:jc w:val="center"/>
         <w:rPr>
@@ -19111,7 +19244,7 @@
     </w:p>
     <w:p>
       <w:pPr>
-        <w:pStyle w:val="ListParagraph"/>
+        <w:pStyle w:val="Sraopastraipa"/>
         <w:ind w:left="360"/>
         <w:jc w:val="center"/>
         <w:rPr>
@@ -19121,7 +19254,7 @@
     </w:p>
     <w:p>
       <w:pPr>
-        <w:pStyle w:val="ListParagraph"/>
+        <w:pStyle w:val="Sraopastraipa"/>
         <w:ind w:left="360"/>
         <w:jc w:val="center"/>
         <w:rPr>
@@ -19134,16 +19267,16 @@
           <w:rFonts w:ascii="Times New Roman" w:hAnsi="Times New Roman" w:cs="Times New Roman"/>
         </w:rPr>
         <w:object w:dxaOrig="15514" w:dyaOrig="11427">
-          <v:shape id="_x0000_i1028" type="#_x0000_t75" style="width:401pt;height:295.5pt" o:ole="">
+          <v:shape id="_x0000_i1028" type="#_x0000_t75" style="width:401.25pt;height:295.5pt" o:ole="">
             <v:imagedata r:id="rId28" o:title=""/>
           </v:shape>
-          <o:OLEObject Type="Embed" ProgID="Visio.Drawing.15" ShapeID="_x0000_i1028" DrawAspect="Content" ObjectID="_1540575077" r:id="rId29"/>
+          <o:OLEObject Type="Embed" ProgID="Visio.Drawing.15" ShapeID="_x0000_i1028" DrawAspect="Content" ObjectID="_1540663507" r:id="rId29"/>
         </w:object>
       </w:r>
     </w:p>
     <w:p>
       <w:pPr>
-        <w:pStyle w:val="ListParagraph"/>
+        <w:pStyle w:val="Sraopastraipa"/>
         <w:ind w:left="360"/>
         <w:jc w:val="center"/>
         <w:rPr>
@@ -19189,7 +19322,7 @@
     </w:p>
     <w:p>
       <w:pPr>
-        <w:pStyle w:val="ListParagraph"/>
+        <w:pStyle w:val="Sraopastraipa"/>
         <w:ind w:left="360"/>
         <w:jc w:val="center"/>
         <w:rPr>
@@ -19210,16 +19343,16 @@
           <w:rFonts w:ascii="Times New Roman" w:hAnsi="Times New Roman" w:cs="Times New Roman"/>
         </w:rPr>
         <w:object w:dxaOrig="12367" w:dyaOrig="8252">
-          <v:shape id="_x0000_i1029" type="#_x0000_t75" style="width:419pt;height:280.5pt" o:ole="">
+          <v:shape id="_x0000_i1029" type="#_x0000_t75" style="width:419.25pt;height:280.5pt" o:ole="">
             <v:imagedata r:id="rId30" o:title=""/>
           </v:shape>
-          <o:OLEObject Type="Embed" ProgID="Visio.Drawing.15" ShapeID="_x0000_i1029" DrawAspect="Content" ObjectID="_1540575078" r:id="rId31"/>
+          <o:OLEObject Type="Embed" ProgID="Visio.Drawing.15" ShapeID="_x0000_i1029" DrawAspect="Content" ObjectID="_1540663508" r:id="rId31"/>
         </w:object>
       </w:r>
     </w:p>
     <w:p>
       <w:pPr>
-        <w:pStyle w:val="ListParagraph"/>
+        <w:pStyle w:val="Sraopastraipa"/>
         <w:ind w:left="360"/>
         <w:jc w:val="center"/>
         <w:rPr>
@@ -19258,7 +19391,7 @@
     </w:p>
     <w:p>
       <w:pPr>
-        <w:pStyle w:val="ListParagraph"/>
+        <w:pStyle w:val="Sraopastraipa"/>
         <w:ind w:left="360"/>
         <w:jc w:val="center"/>
         <w:rPr>
@@ -19268,7 +19401,7 @@
     </w:p>
     <w:p>
       <w:pPr>
-        <w:pStyle w:val="ListParagraph"/>
+        <w:pStyle w:val="Sraopastraipa"/>
         <w:numPr>
           <w:ilvl w:val="1"/>
           <w:numId w:val="21"/>
@@ -19295,7 +19428,7 @@
     </w:p>
     <w:p>
       <w:pPr>
-        <w:pStyle w:val="ListParagraph"/>
+        <w:pStyle w:val="Sraopastraipa"/>
         <w:ind w:left="360"/>
         <w:rPr>
           <w:rFonts w:ascii="Times New Roman" w:hAnsi="Times New Roman" w:cs="Times New Roman"/>
@@ -19359,7 +19492,7 @@
     </w:p>
     <w:p>
       <w:pPr>
-        <w:pStyle w:val="ListParagraph"/>
+        <w:pStyle w:val="Sraopastraipa"/>
         <w:ind w:left="360"/>
         <w:jc w:val="center"/>
         <w:rPr>
@@ -19390,7 +19523,7 @@
     </w:p>
     <w:p>
       <w:pPr>
-        <w:pStyle w:val="ListParagraph"/>
+        <w:pStyle w:val="Sraopastraipa"/>
         <w:ind w:left="360"/>
         <w:rPr>
           <w:rFonts w:ascii="Times New Roman" w:hAnsi="Times New Roman" w:cs="Times New Roman"/>
@@ -19400,7 +19533,7 @@
     </w:p>
     <w:p>
       <w:pPr>
-        <w:pStyle w:val="ListParagraph"/>
+        <w:pStyle w:val="Sraopastraipa"/>
         <w:ind w:left="360"/>
         <w:rPr>
           <w:rFonts w:ascii="Times New Roman" w:hAnsi="Times New Roman" w:cs="Times New Roman"/>
@@ -19464,7 +19597,7 @@
     </w:p>
     <w:p>
       <w:pPr>
-        <w:pStyle w:val="ListParagraph"/>
+        <w:pStyle w:val="Sraopastraipa"/>
         <w:ind w:left="360"/>
         <w:jc w:val="center"/>
         <w:rPr>
@@ -19488,7 +19621,7 @@
     </w:p>
     <w:p>
       <w:pPr>
-        <w:pStyle w:val="ListParagraph"/>
+        <w:pStyle w:val="Sraopastraipa"/>
         <w:ind w:left="360"/>
         <w:rPr>
           <w:rFonts w:ascii="Times New Roman" w:hAnsi="Times New Roman" w:cs="Times New Roman"/>
@@ -19498,7 +19631,7 @@
     </w:p>
     <w:p>
       <w:pPr>
-        <w:pStyle w:val="ListParagraph"/>
+        <w:pStyle w:val="Sraopastraipa"/>
         <w:ind w:left="360"/>
         <w:rPr>
           <w:rFonts w:ascii="Times New Roman" w:hAnsi="Times New Roman" w:cs="Times New Roman"/>
@@ -19563,7 +19696,7 @@
     </w:p>
     <w:p>
       <w:pPr>
-        <w:pStyle w:val="ListParagraph"/>
+        <w:pStyle w:val="Sraopastraipa"/>
         <w:ind w:left="360"/>
         <w:jc w:val="center"/>
         <w:rPr>
@@ -19594,7 +19727,7 @@
     </w:p>
     <w:p>
       <w:pPr>
-        <w:pStyle w:val="ListParagraph"/>
+        <w:pStyle w:val="Sraopastraipa"/>
         <w:ind w:left="360"/>
         <w:rPr>
           <w:rFonts w:ascii="Times New Roman" w:hAnsi="Times New Roman" w:cs="Times New Roman"/>
@@ -19604,7 +19737,7 @@
     </w:p>
     <w:p>
       <w:pPr>
-        <w:pStyle w:val="ListParagraph"/>
+        <w:pStyle w:val="Sraopastraipa"/>
         <w:ind w:left="360"/>
         <w:rPr>
           <w:rFonts w:ascii="Times New Roman" w:hAnsi="Times New Roman" w:cs="Times New Roman"/>
@@ -19619,13 +19752,13 @@
           <v:shape id="_x0000_i1030" type="#_x0000_t75" style="width:468pt;height:159pt" o:ole="">
             <v:imagedata r:id="rId35" o:title=""/>
           </v:shape>
-          <o:OLEObject Type="Embed" ProgID="Visio.Drawing.15" ShapeID="_x0000_i1030" DrawAspect="Content" ObjectID="_1540575079" r:id="rId36"/>
+          <o:OLEObject Type="Embed" ProgID="Visio.Drawing.15" ShapeID="_x0000_i1030" DrawAspect="Content" ObjectID="_1540663509" r:id="rId36"/>
         </w:object>
       </w:r>
     </w:p>
     <w:p>
       <w:pPr>
-        <w:pStyle w:val="ListParagraph"/>
+        <w:pStyle w:val="Sraopastraipa"/>
         <w:ind w:left="360"/>
         <w:jc w:val="center"/>
         <w:rPr>
@@ -19656,7 +19789,7 @@
     </w:p>
     <w:p>
       <w:pPr>
-        <w:pStyle w:val="ListParagraph"/>
+        <w:pStyle w:val="Sraopastraipa"/>
         <w:ind w:left="360"/>
         <w:rPr>
           <w:rFonts w:ascii="Times New Roman" w:hAnsi="Times New Roman" w:cs="Times New Roman"/>
@@ -19666,7 +19799,7 @@
     </w:p>
     <w:p>
       <w:pPr>
-        <w:pStyle w:val="ListParagraph"/>
+        <w:pStyle w:val="Sraopastraipa"/>
         <w:ind w:left="360"/>
         <w:jc w:val="center"/>
         <w:rPr>
@@ -19679,16 +19812,16 @@
           <w:rFonts w:ascii="Times New Roman" w:hAnsi="Times New Roman" w:cs="Times New Roman"/>
         </w:rPr>
         <w:object w:dxaOrig="16961" w:dyaOrig="6945">
-          <v:shape id="_x0000_i1031" type="#_x0000_t75" style="width:424pt;height:174pt" o:ole="">
+          <v:shape id="_x0000_i1031" type="#_x0000_t75" style="width:423.75pt;height:174pt" o:ole="">
             <v:imagedata r:id="rId37" o:title=""/>
           </v:shape>
-          <o:OLEObject Type="Embed" ProgID="Visio.Drawing.15" ShapeID="_x0000_i1031" DrawAspect="Content" ObjectID="_1540575080" r:id="rId38"/>
+          <o:OLEObject Type="Embed" ProgID="Visio.Drawing.15" ShapeID="_x0000_i1031" DrawAspect="Content" ObjectID="_1540663510" r:id="rId38"/>
         </w:object>
       </w:r>
     </w:p>
     <w:p>
       <w:pPr>
-        <w:pStyle w:val="ListParagraph"/>
+        <w:pStyle w:val="Sraopastraipa"/>
         <w:ind w:left="360"/>
         <w:jc w:val="center"/>
         <w:rPr>
@@ -19732,7 +19865,7 @@
 </file>
 
 <file path=word/endnotes.xml><?xml version="1.0" encoding="utf-8"?>
-<w:endnotes xmlns:wpc="http://schemas.microsoft.com/office/word/2010/wordprocessingCanvas" xmlns:cx="http://schemas.microsoft.com/office/drawing/2014/chartex" xmlns:cx1="http://schemas.microsoft.com/office/drawing/2015/9/8/chartex" xmlns:cx2="http://schemas.microsoft.com/office/drawing/2015/10/21/chartex" xmlns:mc="http://schemas.openxmlformats.org/markup-compatibility/2006" xmlns:o="urn:schemas-microsoft-com:office:office" xmlns:r="http://schemas.openxmlformats.org/officeDocument/2006/relationships" xmlns:m="http://schemas.openxmlformats.org/officeDocument/2006/math" xmlns:v="urn:schemas-microsoft-com:vml" xmlns:wp14="http://schemas.microsoft.com/office/word/2010/wordprocessingDrawing" xmlns:wp="http://schemas.openxmlformats.org/drawingml/2006/wordprocessingDrawing" xmlns:w10="urn:schemas-microsoft-com:office:word" xmlns:w="http://schemas.openxmlformats.org/wordprocessingml/2006/main" xmlns:w14="http://schemas.microsoft.com/office/word/2010/wordml" xmlns:w15="http://schemas.microsoft.com/office/word/2012/wordml" xmlns:w16se="http://schemas.microsoft.com/office/word/2015/wordml/symex" xmlns:wpg="http://schemas.microsoft.com/office/word/2010/wordprocessingGroup" xmlns:wpi="http://schemas.microsoft.com/office/word/2010/wordprocessingInk" xmlns:wne="http://schemas.microsoft.com/office/word/2006/wordml" xmlns:wps="http://schemas.microsoft.com/office/word/2010/wordprocessingShape" mc:Ignorable="w14 w15 w16se wp14">
+<w:endnotes xmlns:wpc="http://schemas.microsoft.com/office/word/2010/wordprocessingCanvas" xmlns:cx="http://schemas.microsoft.com/office/drawing/2014/chartex" xmlns:cx1="http://schemas.microsoft.com/office/drawing/2015/9/8/chartex" xmlns:cx2="http://schemas.microsoft.com/office/drawing/2015/10/21/chartex" xmlns:cx3="http://schemas.microsoft.com/office/drawing/2016/5/9/chartex" xmlns:cx4="http://schemas.microsoft.com/office/drawing/2016/5/10/chartex" xmlns:cx5="http://schemas.microsoft.com/office/drawing/2016/5/11/chartex" xmlns:mc="http://schemas.openxmlformats.org/markup-compatibility/2006" xmlns:o="urn:schemas-microsoft-com:office:office" xmlns:r="http://schemas.openxmlformats.org/officeDocument/2006/relationships" xmlns:m="http://schemas.openxmlformats.org/officeDocument/2006/math" xmlns:v="urn:schemas-microsoft-com:vml" xmlns:wp14="http://schemas.microsoft.com/office/word/2010/wordprocessingDrawing" xmlns:wp="http://schemas.openxmlformats.org/drawingml/2006/wordprocessingDrawing" xmlns:w10="urn:schemas-microsoft-com:office:word" xmlns:w="http://schemas.openxmlformats.org/wordprocessingml/2006/main" xmlns:w14="http://schemas.microsoft.com/office/word/2010/wordml" xmlns:w15="http://schemas.microsoft.com/office/word/2012/wordml" xmlns:w16se="http://schemas.microsoft.com/office/word/2015/wordml/symex" xmlns:wpg="http://schemas.microsoft.com/office/word/2010/wordprocessingGroup" xmlns:wpi="http://schemas.microsoft.com/office/word/2010/wordprocessingInk" xmlns:wne="http://schemas.microsoft.com/office/word/2006/wordml" xmlns:wps="http://schemas.microsoft.com/office/word/2010/wordprocessingShape" mc:Ignorable="w14 w15 w16se wp14">
   <w:endnote w:type="separator" w:id="-1">
     <w:p>
       <w:pPr>
@@ -19757,7 +19890,7 @@
 </file>
 
 <file path=word/footer1.xml><?xml version="1.0" encoding="utf-8"?>
-<w:ftr xmlns:wpc="http://schemas.microsoft.com/office/word/2010/wordprocessingCanvas" xmlns:cx="http://schemas.microsoft.com/office/drawing/2014/chartex" xmlns:cx1="http://schemas.microsoft.com/office/drawing/2015/9/8/chartex" xmlns:cx2="http://schemas.microsoft.com/office/drawing/2015/10/21/chartex" xmlns:mc="http://schemas.openxmlformats.org/markup-compatibility/2006" xmlns:o="urn:schemas-microsoft-com:office:office" xmlns:r="http://schemas.openxmlformats.org/officeDocument/2006/relationships" xmlns:m="http://schemas.openxmlformats.org/officeDocument/2006/math" xmlns:v="urn:schemas-microsoft-com:vml" xmlns:wp14="http://schemas.microsoft.com/office/word/2010/wordprocessingDrawing" xmlns:wp="http://schemas.openxmlformats.org/drawingml/2006/wordprocessingDrawing" xmlns:w10="urn:schemas-microsoft-com:office:word" xmlns:w="http://schemas.openxmlformats.org/wordprocessingml/2006/main" xmlns:w14="http://schemas.microsoft.com/office/word/2010/wordml" xmlns:w15="http://schemas.microsoft.com/office/word/2012/wordml" xmlns:w16se="http://schemas.microsoft.com/office/word/2015/wordml/symex" xmlns:wpg="http://schemas.microsoft.com/office/word/2010/wordprocessingGroup" xmlns:wpi="http://schemas.microsoft.com/office/word/2010/wordprocessingInk" xmlns:wne="http://schemas.microsoft.com/office/word/2006/wordml" xmlns:wps="http://schemas.microsoft.com/office/word/2010/wordprocessingShape" mc:Ignorable="w14 w15 w16se wp14">
+<w:ftr xmlns:wpc="http://schemas.microsoft.com/office/word/2010/wordprocessingCanvas" xmlns:cx="http://schemas.microsoft.com/office/drawing/2014/chartex" xmlns:cx1="http://schemas.microsoft.com/office/drawing/2015/9/8/chartex" xmlns:cx2="http://schemas.microsoft.com/office/drawing/2015/10/21/chartex" xmlns:cx3="http://schemas.microsoft.com/office/drawing/2016/5/9/chartex" xmlns:cx4="http://schemas.microsoft.com/office/drawing/2016/5/10/chartex" xmlns:cx5="http://schemas.microsoft.com/office/drawing/2016/5/11/chartex" xmlns:mc="http://schemas.openxmlformats.org/markup-compatibility/2006" xmlns:o="urn:schemas-microsoft-com:office:office" xmlns:r="http://schemas.openxmlformats.org/officeDocument/2006/relationships" xmlns:m="http://schemas.openxmlformats.org/officeDocument/2006/math" xmlns:v="urn:schemas-microsoft-com:vml" xmlns:wp14="http://schemas.microsoft.com/office/word/2010/wordprocessingDrawing" xmlns:wp="http://schemas.openxmlformats.org/drawingml/2006/wordprocessingDrawing" xmlns:w10="urn:schemas-microsoft-com:office:word" xmlns:w="http://schemas.openxmlformats.org/wordprocessingml/2006/main" xmlns:w14="http://schemas.microsoft.com/office/word/2010/wordml" xmlns:w15="http://schemas.microsoft.com/office/word/2012/wordml" xmlns:w16se="http://schemas.microsoft.com/office/word/2015/wordml/symex" xmlns:wpg="http://schemas.microsoft.com/office/word/2010/wordprocessingGroup" xmlns:wpi="http://schemas.microsoft.com/office/word/2010/wordprocessingInk" xmlns:wne="http://schemas.microsoft.com/office/word/2006/wordml" xmlns:wps="http://schemas.microsoft.com/office/word/2010/wordprocessingShape" mc:Ignorable="w14 w15 w16se wp14">
   <w:p>
     <w:pPr>
       <w:ind w:firstLine="8625"/>
@@ -19775,7 +19908,7 @@
       <w:rPr>
         <w:noProof/>
       </w:rPr>
-      <w:t>20</w:t>
+      <w:t>27</w:t>
     </w:r>
     <w:r>
       <w:fldChar w:fldCharType="end"/>
@@ -19785,13 +19918,13 @@
 </file>
 
 <file path=word/footer2.xml><?xml version="1.0" encoding="utf-8"?>
-<w:ftr xmlns:wpc="http://schemas.microsoft.com/office/word/2010/wordprocessingCanvas" xmlns:cx="http://schemas.microsoft.com/office/drawing/2014/chartex" xmlns:cx1="http://schemas.microsoft.com/office/drawing/2015/9/8/chartex" xmlns:cx2="http://schemas.microsoft.com/office/drawing/2015/10/21/chartex" xmlns:mc="http://schemas.openxmlformats.org/markup-compatibility/2006" xmlns:o="urn:schemas-microsoft-com:office:office" xmlns:r="http://schemas.openxmlformats.org/officeDocument/2006/relationships" xmlns:m="http://schemas.openxmlformats.org/officeDocument/2006/math" xmlns:v="urn:schemas-microsoft-com:vml" xmlns:wp14="http://schemas.microsoft.com/office/word/2010/wordprocessingDrawing" xmlns:wp="http://schemas.openxmlformats.org/drawingml/2006/wordprocessingDrawing" xmlns:w10="urn:schemas-microsoft-com:office:word" xmlns:w="http://schemas.openxmlformats.org/wordprocessingml/2006/main" xmlns:w14="http://schemas.microsoft.com/office/word/2010/wordml" xmlns:w15="http://schemas.microsoft.com/office/word/2012/wordml" xmlns:w16se="http://schemas.microsoft.com/office/word/2015/wordml/symex" xmlns:wpg="http://schemas.microsoft.com/office/word/2010/wordprocessingGroup" xmlns:wpi="http://schemas.microsoft.com/office/word/2010/wordprocessingInk" xmlns:wne="http://schemas.microsoft.com/office/word/2006/wordml" xmlns:wps="http://schemas.microsoft.com/office/word/2010/wordprocessingShape" mc:Ignorable="w14 w15 w16se wp14">
+<w:ftr xmlns:wpc="http://schemas.microsoft.com/office/word/2010/wordprocessingCanvas" xmlns:cx="http://schemas.microsoft.com/office/drawing/2014/chartex" xmlns:cx1="http://schemas.microsoft.com/office/drawing/2015/9/8/chartex" xmlns:cx2="http://schemas.microsoft.com/office/drawing/2015/10/21/chartex" xmlns:cx3="http://schemas.microsoft.com/office/drawing/2016/5/9/chartex" xmlns:cx4="http://schemas.microsoft.com/office/drawing/2016/5/10/chartex" xmlns:cx5="http://schemas.microsoft.com/office/drawing/2016/5/11/chartex" xmlns:mc="http://schemas.openxmlformats.org/markup-compatibility/2006" xmlns:o="urn:schemas-microsoft-com:office:office" xmlns:r="http://schemas.openxmlformats.org/officeDocument/2006/relationships" xmlns:m="http://schemas.openxmlformats.org/officeDocument/2006/math" xmlns:v="urn:schemas-microsoft-com:vml" xmlns:wp14="http://schemas.microsoft.com/office/word/2010/wordprocessingDrawing" xmlns:wp="http://schemas.openxmlformats.org/drawingml/2006/wordprocessingDrawing" xmlns:w10="urn:schemas-microsoft-com:office:word" xmlns:w="http://schemas.openxmlformats.org/wordprocessingml/2006/main" xmlns:w14="http://schemas.microsoft.com/office/word/2010/wordml" xmlns:w15="http://schemas.microsoft.com/office/word/2012/wordml" xmlns:w16se="http://schemas.microsoft.com/office/word/2015/wordml/symex" xmlns:wpg="http://schemas.microsoft.com/office/word/2010/wordprocessingGroup" xmlns:wpi="http://schemas.microsoft.com/office/word/2010/wordprocessingInk" xmlns:wne="http://schemas.microsoft.com/office/word/2006/wordml" xmlns:wps="http://schemas.microsoft.com/office/word/2010/wordprocessingShape" mc:Ignorable="w14 w15 w16se wp14">
   <w:p/>
 </w:ftr>
 </file>
 
 <file path=word/footnotes.xml><?xml version="1.0" encoding="utf-8"?>
-<w:footnotes xmlns:wpc="http://schemas.microsoft.com/office/word/2010/wordprocessingCanvas" xmlns:cx="http://schemas.microsoft.com/office/drawing/2014/chartex" xmlns:cx1="http://schemas.microsoft.com/office/drawing/2015/9/8/chartex" xmlns:cx2="http://schemas.microsoft.com/office/drawing/2015/10/21/chartex" xmlns:mc="http://schemas.openxmlformats.org/markup-compatibility/2006" xmlns:o="urn:schemas-microsoft-com:office:office" xmlns:r="http://schemas.openxmlformats.org/officeDocument/2006/relationships" xmlns:m="http://schemas.openxmlformats.org/officeDocument/2006/math" xmlns:v="urn:schemas-microsoft-com:vml" xmlns:wp14="http://schemas.microsoft.com/office/word/2010/wordprocessingDrawing" xmlns:wp="http://schemas.openxmlformats.org/drawingml/2006/wordprocessingDrawing" xmlns:w10="urn:schemas-microsoft-com:office:word" xmlns:w="http://schemas.openxmlformats.org/wordprocessingml/2006/main" xmlns:w14="http://schemas.microsoft.com/office/word/2010/wordml" xmlns:w15="http://schemas.microsoft.com/office/word/2012/wordml" xmlns:w16se="http://schemas.microsoft.com/office/word/2015/wordml/symex" xmlns:wpg="http://schemas.microsoft.com/office/word/2010/wordprocessingGroup" xmlns:wpi="http://schemas.microsoft.com/office/word/2010/wordprocessingInk" xmlns:wne="http://schemas.microsoft.com/office/word/2006/wordml" xmlns:wps="http://schemas.microsoft.com/office/word/2010/wordprocessingShape" mc:Ignorable="w14 w15 w16se wp14">
+<w:footnotes xmlns:wpc="http://schemas.microsoft.com/office/word/2010/wordprocessingCanvas" xmlns:cx="http://schemas.microsoft.com/office/drawing/2014/chartex" xmlns:cx1="http://schemas.microsoft.com/office/drawing/2015/9/8/chartex" xmlns:cx2="http://schemas.microsoft.com/office/drawing/2015/10/21/chartex" xmlns:cx3="http://schemas.microsoft.com/office/drawing/2016/5/9/chartex" xmlns:cx4="http://schemas.microsoft.com/office/drawing/2016/5/10/chartex" xmlns:cx5="http://schemas.microsoft.com/office/drawing/2016/5/11/chartex" xmlns:mc="http://schemas.openxmlformats.org/markup-compatibility/2006" xmlns:o="urn:schemas-microsoft-com:office:office" xmlns:r="http://schemas.openxmlformats.org/officeDocument/2006/relationships" xmlns:m="http://schemas.openxmlformats.org/officeDocument/2006/math" xmlns:v="urn:schemas-microsoft-com:vml" xmlns:wp14="http://schemas.microsoft.com/office/word/2010/wordprocessingDrawing" xmlns:wp="http://schemas.openxmlformats.org/drawingml/2006/wordprocessingDrawing" xmlns:w10="urn:schemas-microsoft-com:office:word" xmlns:w="http://schemas.openxmlformats.org/wordprocessingml/2006/main" xmlns:w14="http://schemas.microsoft.com/office/word/2010/wordml" xmlns:w15="http://schemas.microsoft.com/office/word/2012/wordml" xmlns:w16se="http://schemas.microsoft.com/office/word/2015/wordml/symex" xmlns:wpg="http://schemas.microsoft.com/office/word/2010/wordprocessingGroup" xmlns:wpi="http://schemas.microsoft.com/office/word/2010/wordprocessingInk" xmlns:wne="http://schemas.microsoft.com/office/word/2006/wordml" xmlns:wps="http://schemas.microsoft.com/office/word/2010/wordprocessingShape" mc:Ignorable="w14 w15 w16se wp14">
   <w:footnote w:type="separator" w:id="-1">
     <w:p>
       <w:pPr>
@@ -19816,13 +19949,13 @@
 </file>
 
 <file path=word/header1.xml><?xml version="1.0" encoding="utf-8"?>
-<w:hdr xmlns:wpc="http://schemas.microsoft.com/office/word/2010/wordprocessingCanvas" xmlns:cx="http://schemas.microsoft.com/office/drawing/2014/chartex" xmlns:cx1="http://schemas.microsoft.com/office/drawing/2015/9/8/chartex" xmlns:cx2="http://schemas.microsoft.com/office/drawing/2015/10/21/chartex" xmlns:mc="http://schemas.openxmlformats.org/markup-compatibility/2006" xmlns:o="urn:schemas-microsoft-com:office:office" xmlns:r="http://schemas.openxmlformats.org/officeDocument/2006/relationships" xmlns:m="http://schemas.openxmlformats.org/officeDocument/2006/math" xmlns:v="urn:schemas-microsoft-com:vml" xmlns:wp14="http://schemas.microsoft.com/office/word/2010/wordprocessingDrawing" xmlns:wp="http://schemas.openxmlformats.org/drawingml/2006/wordprocessingDrawing" xmlns:w10="urn:schemas-microsoft-com:office:word" xmlns:w="http://schemas.openxmlformats.org/wordprocessingml/2006/main" xmlns:w14="http://schemas.microsoft.com/office/word/2010/wordml" xmlns:w15="http://schemas.microsoft.com/office/word/2012/wordml" xmlns:w16se="http://schemas.microsoft.com/office/word/2015/wordml/symex" xmlns:wpg="http://schemas.microsoft.com/office/word/2010/wordprocessingGroup" xmlns:wpi="http://schemas.microsoft.com/office/word/2010/wordprocessingInk" xmlns:wne="http://schemas.microsoft.com/office/word/2006/wordml" xmlns:wps="http://schemas.microsoft.com/office/word/2010/wordprocessingShape" mc:Ignorable="w14 w15 w16se wp14">
+<w:hdr xmlns:wpc="http://schemas.microsoft.com/office/word/2010/wordprocessingCanvas" xmlns:cx="http://schemas.microsoft.com/office/drawing/2014/chartex" xmlns:cx1="http://schemas.microsoft.com/office/drawing/2015/9/8/chartex" xmlns:cx2="http://schemas.microsoft.com/office/drawing/2015/10/21/chartex" xmlns:cx3="http://schemas.microsoft.com/office/drawing/2016/5/9/chartex" xmlns:cx4="http://schemas.microsoft.com/office/drawing/2016/5/10/chartex" xmlns:cx5="http://schemas.microsoft.com/office/drawing/2016/5/11/chartex" xmlns:mc="http://schemas.openxmlformats.org/markup-compatibility/2006" xmlns:o="urn:schemas-microsoft-com:office:office" xmlns:r="http://schemas.openxmlformats.org/officeDocument/2006/relationships" xmlns:m="http://schemas.openxmlformats.org/officeDocument/2006/math" xmlns:v="urn:schemas-microsoft-com:vml" xmlns:wp14="http://schemas.microsoft.com/office/word/2010/wordprocessingDrawing" xmlns:wp="http://schemas.openxmlformats.org/drawingml/2006/wordprocessingDrawing" xmlns:w10="urn:schemas-microsoft-com:office:word" xmlns:w="http://schemas.openxmlformats.org/wordprocessingml/2006/main" xmlns:w14="http://schemas.microsoft.com/office/word/2010/wordml" xmlns:w15="http://schemas.microsoft.com/office/word/2012/wordml" xmlns:w16se="http://schemas.microsoft.com/office/word/2015/wordml/symex" xmlns:wpg="http://schemas.microsoft.com/office/word/2010/wordprocessingGroup" xmlns:wpi="http://schemas.microsoft.com/office/word/2010/wordprocessingInk" xmlns:wne="http://schemas.microsoft.com/office/word/2006/wordml" xmlns:wps="http://schemas.microsoft.com/office/word/2010/wordprocessingShape" mc:Ignorable="w14 w15 w16se wp14">
   <w:p/>
 </w:hdr>
 </file>
 
 <file path=word/numbering.xml><?xml version="1.0" encoding="utf-8"?>
-<w:numbering xmlns:wpc="http://schemas.microsoft.com/office/word/2010/wordprocessingCanvas" xmlns:cx="http://schemas.microsoft.com/office/drawing/2014/chartex" xmlns:cx1="http://schemas.microsoft.com/office/drawing/2015/9/8/chartex" xmlns:cx2="http://schemas.microsoft.com/office/drawing/2015/10/21/chartex" xmlns:mc="http://schemas.openxmlformats.org/markup-compatibility/2006" xmlns:o="urn:schemas-microsoft-com:office:office" xmlns:r="http://schemas.openxmlformats.org/officeDocument/2006/relationships" xmlns:m="http://schemas.openxmlformats.org/officeDocument/2006/math" xmlns:v="urn:schemas-microsoft-com:vml" xmlns:wp14="http://schemas.microsoft.com/office/word/2010/wordprocessingDrawing" xmlns:wp="http://schemas.openxmlformats.org/drawingml/2006/wordprocessingDrawing" xmlns:w10="urn:schemas-microsoft-com:office:word" xmlns:w="http://schemas.openxmlformats.org/wordprocessingml/2006/main" xmlns:w14="http://schemas.microsoft.com/office/word/2010/wordml" xmlns:w15="http://schemas.microsoft.com/office/word/2012/wordml" xmlns:w16se="http://schemas.microsoft.com/office/word/2015/wordml/symex" xmlns:wpg="http://schemas.microsoft.com/office/word/2010/wordprocessingGroup" xmlns:wpi="http://schemas.microsoft.com/office/word/2010/wordprocessingInk" xmlns:wne="http://schemas.microsoft.com/office/word/2006/wordml" xmlns:wps="http://schemas.microsoft.com/office/word/2010/wordprocessingShape" mc:Ignorable="w14 w15 w16se wp14">
+<w:numbering xmlns:wpc="http://schemas.microsoft.com/office/word/2010/wordprocessingCanvas" xmlns:cx="http://schemas.microsoft.com/office/drawing/2014/chartex" xmlns:cx1="http://schemas.microsoft.com/office/drawing/2015/9/8/chartex" xmlns:cx2="http://schemas.microsoft.com/office/drawing/2015/10/21/chartex" xmlns:cx3="http://schemas.microsoft.com/office/drawing/2016/5/9/chartex" xmlns:cx4="http://schemas.microsoft.com/office/drawing/2016/5/10/chartex" xmlns:cx5="http://schemas.microsoft.com/office/drawing/2016/5/11/chartex" xmlns:mc="http://schemas.openxmlformats.org/markup-compatibility/2006" xmlns:o="urn:schemas-microsoft-com:office:office" xmlns:r="http://schemas.openxmlformats.org/officeDocument/2006/relationships" xmlns:m="http://schemas.openxmlformats.org/officeDocument/2006/math" xmlns:v="urn:schemas-microsoft-com:vml" xmlns:wp14="http://schemas.microsoft.com/office/word/2010/wordprocessingDrawing" xmlns:wp="http://schemas.openxmlformats.org/drawingml/2006/wordprocessingDrawing" xmlns:w10="urn:schemas-microsoft-com:office:word" xmlns:w="http://schemas.openxmlformats.org/wordprocessingml/2006/main" xmlns:w14="http://schemas.microsoft.com/office/word/2010/wordml" xmlns:w15="http://schemas.microsoft.com/office/word/2012/wordml" xmlns:w16se="http://schemas.microsoft.com/office/word/2015/wordml/symex" xmlns:wpg="http://schemas.microsoft.com/office/word/2010/wordprocessingGroup" xmlns:wpi="http://schemas.microsoft.com/office/word/2010/wordprocessingInk" xmlns:wne="http://schemas.microsoft.com/office/word/2006/wordml" xmlns:wps="http://schemas.microsoft.com/office/word/2010/wordprocessingShape" mc:Ignorable="w14 w15 w16se wp14">
   <w:abstractNum w:abstractNumId="0" w15:restartNumberingAfterBreak="0">
     <w:nsid w:val="003D588C"/>
     <w:multiLevelType w:val="hybridMultilevel"/>
@@ -24090,7 +24223,7 @@
       </w:pPr>
     </w:pPrDefault>
   </w:docDefaults>
-  <w:latentStyles w:defLockedState="0" w:defUIPriority="99" w:defSemiHidden="0" w:defUnhideWhenUsed="0" w:defQFormat="0" w:count="372">
+  <w:latentStyles w:defLockedState="0" w:defUIPriority="99" w:defSemiHidden="0" w:defUnhideWhenUsed="0" w:defQFormat="0" w:count="374">
     <w:lsdException w:name="Normal" w:uiPriority="0" w:qFormat="1"/>
     <w:lsdException w:name="heading 1" w:uiPriority="9" w:qFormat="1"/>
     <w:lsdException w:name="heading 2" w:semiHidden="1" w:uiPriority="9" w:unhideWhenUsed="1" w:qFormat="1"/>
@@ -24463,14 +24596,16 @@
     <w:lsdException w:name="List Table 6 Colorful Accent 6" w:uiPriority="51"/>
     <w:lsdException w:name="List Table 7 Colorful Accent 6" w:uiPriority="52"/>
     <w:lsdException w:name="Mention" w:semiHidden="1" w:unhideWhenUsed="1"/>
+    <w:lsdException w:name="Smart Hyperlink" w:semiHidden="1" w:unhideWhenUsed="1"/>
+    <w:lsdException w:name="Hashtag" w:semiHidden="1" w:unhideWhenUsed="1"/>
   </w:latentStyles>
-  <w:style w:type="paragraph" w:default="1" w:styleId="Normal">
+  <w:style w:type="paragraph" w:default="1" w:styleId="prastasis">
     <w:name w:val="Normal"/>
   </w:style>
-  <w:style w:type="paragraph" w:styleId="Heading1">
+  <w:style w:type="paragraph" w:styleId="Antrat1">
     <w:name w:val="heading 1"/>
-    <w:basedOn w:val="Normal"/>
-    <w:next w:val="Normal"/>
+    <w:basedOn w:val="prastasis"/>
+    <w:next w:val="prastasis"/>
     <w:pPr>
       <w:keepNext/>
       <w:keepLines/>
@@ -24484,10 +24619,10 @@
       <w:szCs w:val="56"/>
     </w:rPr>
   </w:style>
-  <w:style w:type="paragraph" w:styleId="Heading2">
+  <w:style w:type="paragraph" w:styleId="Antrat2">
     <w:name w:val="heading 2"/>
-    <w:basedOn w:val="Normal"/>
-    <w:next w:val="Normal"/>
+    <w:basedOn w:val="prastasis"/>
+    <w:next w:val="prastasis"/>
     <w:pPr>
       <w:keepNext/>
       <w:keepLines/>
@@ -24501,10 +24636,10 @@
       <w:szCs w:val="36"/>
     </w:rPr>
   </w:style>
-  <w:style w:type="paragraph" w:styleId="Heading3">
+  <w:style w:type="paragraph" w:styleId="Antrat3">
     <w:name w:val="heading 3"/>
-    <w:basedOn w:val="Normal"/>
-    <w:next w:val="Normal"/>
+    <w:basedOn w:val="prastasis"/>
+    <w:next w:val="prastasis"/>
     <w:pPr>
       <w:keepNext/>
       <w:keepLines/>
@@ -24518,10 +24653,10 @@
       <w:szCs w:val="28"/>
     </w:rPr>
   </w:style>
-  <w:style w:type="paragraph" w:styleId="Heading4">
+  <w:style w:type="paragraph" w:styleId="Antrat4">
     <w:name w:val="heading 4"/>
-    <w:basedOn w:val="Normal"/>
-    <w:next w:val="Normal"/>
+    <w:basedOn w:val="prastasis"/>
+    <w:next w:val="prastasis"/>
     <w:pPr>
       <w:keepNext/>
       <w:keepLines/>
@@ -24535,10 +24670,10 @@
       <w:szCs w:val="24"/>
     </w:rPr>
   </w:style>
-  <w:style w:type="paragraph" w:styleId="Heading5">
+  <w:style w:type="paragraph" w:styleId="Antrat5">
     <w:name w:val="heading 5"/>
-    <w:basedOn w:val="Normal"/>
-    <w:next w:val="Normal"/>
+    <w:basedOn w:val="prastasis"/>
+    <w:next w:val="prastasis"/>
     <w:pPr>
       <w:keepNext/>
       <w:keepLines/>
@@ -24550,10 +24685,10 @@
       <w:b/>
     </w:rPr>
   </w:style>
-  <w:style w:type="paragraph" w:styleId="Heading6">
+  <w:style w:type="paragraph" w:styleId="Antrat6">
     <w:name w:val="heading 6"/>
-    <w:basedOn w:val="Normal"/>
-    <w:next w:val="Normal"/>
+    <w:basedOn w:val="prastasis"/>
+    <w:next w:val="prastasis"/>
     <w:pPr>
       <w:keepNext/>
       <w:keepLines/>
@@ -24567,13 +24702,13 @@
       <w:szCs w:val="20"/>
     </w:rPr>
   </w:style>
-  <w:style w:type="character" w:default="1" w:styleId="DefaultParagraphFont">
+  <w:style w:type="character" w:default="1" w:styleId="Numatytasispastraiposriftas">
     <w:name w:val="Default Paragraph Font"/>
     <w:uiPriority w:val="1"/>
     <w:semiHidden/>
     <w:unhideWhenUsed/>
   </w:style>
-  <w:style w:type="table" w:default="1" w:styleId="TableNormal">
+  <w:style w:type="table" w:default="1" w:styleId="prastojilentel">
     <w:name w:val="Normal Table"/>
     <w:uiPriority w:val="99"/>
     <w:semiHidden/>
@@ -24588,16 +24723,16 @@
       </w:tblCellMar>
     </w:tblPr>
   </w:style>
-  <w:style w:type="numbering" w:default="1" w:styleId="NoList">
+  <w:style w:type="numbering" w:default="1" w:styleId="Sraonra">
     <w:name w:val="No List"/>
     <w:uiPriority w:val="99"/>
     <w:semiHidden/>
     <w:unhideWhenUsed/>
   </w:style>
-  <w:style w:type="paragraph" w:styleId="Title">
+  <w:style w:type="paragraph" w:styleId="Pavadinimas">
     <w:name w:val="Title"/>
-    <w:basedOn w:val="Normal"/>
-    <w:next w:val="Normal"/>
+    <w:basedOn w:val="prastasis"/>
+    <w:next w:val="prastasis"/>
     <w:pPr>
       <w:keepNext/>
       <w:keepLines/>
@@ -24608,10 +24743,10 @@
       <w:szCs w:val="56"/>
     </w:rPr>
   </w:style>
-  <w:style w:type="paragraph" w:styleId="Subtitle">
+  <w:style w:type="paragraph" w:styleId="Paantrat">
     <w:name w:val="Subtitle"/>
-    <w:basedOn w:val="Normal"/>
-    <w:next w:val="Normal"/>
+    <w:basedOn w:val="prastasis"/>
+    <w:next w:val="prastasis"/>
     <w:pPr>
       <w:keepNext/>
       <w:keepLines/>
@@ -24627,15 +24762,15 @@
     </w:rPr>
   </w:style>
   <w:style w:type="table" w:customStyle="1" w:styleId="a">
-    <w:basedOn w:val="TableNormal"/>
+    <w:basedOn w:val="prastojilentel"/>
     <w:tblPr>
       <w:tblStyleRowBandSize w:val="1"/>
       <w:tblStyleColBandSize w:val="1"/>
     </w:tblPr>
   </w:style>
-  <w:style w:type="paragraph" w:styleId="ListParagraph">
+  <w:style w:type="paragraph" w:styleId="Sraopastraipa">
     <w:name w:val="List Paragraph"/>
-    <w:basedOn w:val="Normal"/>
+    <w:basedOn w:val="prastasis"/>
     <w:uiPriority w:val="34"/>
     <w:qFormat/>
     <w:rsid w:val="002F07CB"/>
@@ -24644,10 +24779,10 @@
       <w:contextualSpacing/>
     </w:pPr>
   </w:style>
-  <w:style w:type="paragraph" w:styleId="Caption">
+  <w:style w:type="paragraph" w:styleId="Antrat">
     <w:name w:val="caption"/>
-    <w:basedOn w:val="Normal"/>
-    <w:next w:val="Normal"/>
+    <w:basedOn w:val="prastasis"/>
+    <w:next w:val="prastasis"/>
     <w:uiPriority w:val="35"/>
     <w:unhideWhenUsed/>
     <w:qFormat/>
@@ -24663,9 +24798,9 @@
       <w:szCs w:val="18"/>
     </w:rPr>
   </w:style>
-  <w:style w:type="table" w:styleId="TableGrid">
+  <w:style w:type="table" w:styleId="Lentelstinklelis">
     <w:name w:val="Table Grid"/>
-    <w:basedOn w:val="TableNormal"/>
+    <w:basedOn w:val="prastojilentel"/>
     <w:uiPriority w:val="39"/>
     <w:rsid w:val="00BF0A68"/>
     <w:pPr>
@@ -24687,10 +24822,10 @@
       </w:tblBorders>
     </w:tblPr>
   </w:style>
-  <w:style w:type="paragraph" w:styleId="TOCHeading">
+  <w:style w:type="paragraph" w:styleId="Turinioantrat">
     <w:name w:val="TOC Heading"/>
-    <w:basedOn w:val="Heading1"/>
-    <w:next w:val="Normal"/>
+    <w:basedOn w:val="Antrat1"/>
+    <w:next w:val="prastasis"/>
     <w:uiPriority w:val="39"/>
     <w:unhideWhenUsed/>
     <w:qFormat/>
@@ -24708,10 +24843,10 @@
       <w:szCs w:val="32"/>
     </w:rPr>
   </w:style>
-  <w:style w:type="paragraph" w:styleId="TOC1">
+  <w:style w:type="paragraph" w:styleId="Turinys1">
     <w:name w:val="toc 1"/>
-    <w:basedOn w:val="Normal"/>
-    <w:next w:val="Normal"/>
+    <w:basedOn w:val="prastasis"/>
+    <w:next w:val="prastasis"/>
     <w:autoRedefine/>
     <w:uiPriority w:val="39"/>
     <w:unhideWhenUsed/>
@@ -24720,9 +24855,9 @@
       <w:spacing w:after="100"/>
     </w:pPr>
   </w:style>
-  <w:style w:type="character" w:styleId="Hyperlink">
+  <w:style w:type="character" w:styleId="Hipersaitas">
     <w:name w:val="Hyperlink"/>
-    <w:basedOn w:val="DefaultParagraphFont"/>
+    <w:basedOn w:val="Numatytasispastraiposriftas"/>
     <w:uiPriority w:val="99"/>
     <w:unhideWhenUsed/>
     <w:rsid w:val="00F94FC1"/>
@@ -25034,7 +25169,7 @@
 </file>
 
 <file path=customXml/itemProps1.xml><?xml version="1.0" encoding="utf-8"?>
-<ds:datastoreItem xmlns:ds="http://schemas.openxmlformats.org/officeDocument/2006/customXml" ds:itemID="{31DCC5DC-9E90-4438-8F82-C3951D05F4DE}">
+<ds:datastoreItem xmlns:ds="http://schemas.openxmlformats.org/officeDocument/2006/customXml" ds:itemID="{23F60FFD-D4C4-4FA7-B473-2ED00A40D971}">
   <ds:schemaRefs>
     <ds:schemaRef ds:uri="http://schemas.openxmlformats.org/officeDocument/2006/bibliography"/>
   </ds:schemaRefs>

</xml_diff>